<commit_message>
Memoria TFM - Commit 2
</commit_message>
<xml_diff>
--- a/TFM_MEMORIA_CubelGalvezDaniel.docx
+++ b/TFM_MEMORIA_CubelGalvezDaniel.docx
@@ -2,164 +2,497 @@
 <file path=word/document.xml><?xml version="1.0" encoding="utf-8"?>
 <w:document xmlns:wpc="http://schemas.microsoft.com/office/word/2010/wordprocessingCanvas" xmlns:cx="http://schemas.microsoft.com/office/drawing/2014/chartex" xmlns:cx1="http://schemas.microsoft.com/office/drawing/2015/9/8/chartex" xmlns:cx2="http://schemas.microsoft.com/office/drawing/2015/10/21/chartex" xmlns:cx3="http://schemas.microsoft.com/office/drawing/2016/5/9/chartex" xmlns:cx4="http://schemas.microsoft.com/office/drawing/2016/5/10/chartex" xmlns:cx5="http://schemas.microsoft.com/office/drawing/2016/5/11/chartex" xmlns:cx6="http://schemas.microsoft.com/office/drawing/2016/5/12/chartex" xmlns:cx7="http://schemas.microsoft.com/office/drawing/2016/5/13/chartex" xmlns:cx8="http://schemas.microsoft.com/office/drawing/2016/5/14/chartex" xmlns:mc="http://schemas.openxmlformats.org/markup-compatibility/2006" xmlns:aink="http://schemas.microsoft.com/office/drawing/2016/ink" xmlns:am3d="http://schemas.microsoft.com/office/drawing/2017/model3d" xmlns:o="urn:schemas-microsoft-com:office:office" xmlns:r="http://schemas.openxmlformats.org/officeDocument/2006/relationships" xmlns:m="http://schemas.openxmlformats.org/officeDocument/2006/math" xmlns:v="urn:schemas-microsoft-com:vml" xmlns:wp14="http://schemas.microsoft.com/office/word/2010/wordprocessingDrawing" xmlns:wp="http://schemas.openxmlformats.org/drawingml/2006/wordprocessingDrawing" xmlns:w10="urn:schemas-microsoft-com:office:word" xmlns:w="http://schemas.openxmlformats.org/wordprocessingml/2006/main" xmlns:w14="http://schemas.microsoft.com/office/word/2010/wordml" xmlns:w15="http://schemas.microsoft.com/office/word/2012/wordml" xmlns:w16cex="http://schemas.microsoft.com/office/word/2018/wordml/cex" xmlns:w16cid="http://schemas.microsoft.com/office/word/2016/wordml/cid" xmlns:w16="http://schemas.microsoft.com/office/word/2018/wordml" xmlns:w16se="http://schemas.microsoft.com/office/word/2015/wordml/symex" xmlns:wpg="http://schemas.microsoft.com/office/word/2010/wordprocessingGroup" xmlns:wpi="http://schemas.microsoft.com/office/word/2010/wordprocessingInk" xmlns:wne="http://schemas.microsoft.com/office/word/2006/wordml" xmlns:wps="http://schemas.microsoft.com/office/word/2010/wordprocessingShape" mc:Ignorable="w14 w15 w16se w16cid w16 w16cex wp14">
   <w:body>
-    <w:p>
-      <w:r>
+    <w:sdt>
+      <w:sdtPr>
+        <w:id w:val="-220055769"/>
+        <w:docPartObj>
+          <w:docPartGallery w:val="Cover Pages"/>
+          <w:docPartUnique/>
+        </w:docPartObj>
+      </w:sdtPr>
+      <w:sdtEndPr>
         <w:rPr>
           <w:noProof/>
           <w:lang w:val="es-ES" w:eastAsia="es-ES"/>
         </w:rPr>
-        <w:drawing>
-          <wp:anchor distT="0" distB="0" distL="114300" distR="114300" simplePos="0" relativeHeight="251658752" behindDoc="0" locked="0" layoutInCell="1" allowOverlap="1" wp14:anchorId="0A56D177" wp14:editId="3FAE89F0">
-            <wp:simplePos x="0" y="0"/>
-            <wp:positionH relativeFrom="column">
-              <wp:posOffset>1028700</wp:posOffset>
-            </wp:positionH>
-            <wp:positionV relativeFrom="paragraph">
-              <wp:posOffset>17145</wp:posOffset>
-            </wp:positionV>
-            <wp:extent cx="3427095" cy="1257300"/>
-            <wp:effectExtent l="0" t="0" r="0" b="0"/>
-            <wp:wrapThrough wrapText="bothSides">
-              <wp:wrapPolygon edited="0">
-                <wp:start x="2401" y="3927"/>
-                <wp:lineTo x="2401" y="14400"/>
-                <wp:lineTo x="2561" y="16145"/>
-                <wp:lineTo x="3042" y="17891"/>
-                <wp:lineTo x="5283" y="17891"/>
-                <wp:lineTo x="8965" y="17018"/>
-                <wp:lineTo x="14888" y="13964"/>
-                <wp:lineTo x="14728" y="11782"/>
-                <wp:lineTo x="19051" y="9600"/>
-                <wp:lineTo x="18730" y="4800"/>
-                <wp:lineTo x="8805" y="3927"/>
-                <wp:lineTo x="2401" y="3927"/>
-              </wp:wrapPolygon>
-            </wp:wrapThrough>
-            <wp:docPr id="1" name="Imagen 1" descr="logo_general"/>
-            <wp:cNvGraphicFramePr>
-              <a:graphicFrameLocks xmlns:a="http://schemas.openxmlformats.org/drawingml/2006/main" noChangeAspect="1"/>
-            </wp:cNvGraphicFramePr>
-            <a:graphic xmlns:a="http://schemas.openxmlformats.org/drawingml/2006/main">
-              <a:graphicData uri="http://schemas.openxmlformats.org/drawingml/2006/picture">
-                <pic:pic xmlns:pic="http://schemas.openxmlformats.org/drawingml/2006/picture">
-                  <pic:nvPicPr>
-                    <pic:cNvPr id="0" name="Picture 2" descr="logo_general"/>
-                    <pic:cNvPicPr>
-                      <a:picLocks noChangeAspect="1" noChangeArrowheads="1"/>
-                    </pic:cNvPicPr>
-                  </pic:nvPicPr>
-                  <pic:blipFill>
-                    <a:blip r:embed="rId8">
-                      <a:extLst>
-                        <a:ext uri="{28A0092B-C50C-407E-A947-70E740481C1C}">
-                          <a14:useLocalDpi xmlns:a14="http://schemas.microsoft.com/office/drawing/2010/main" val="0"/>
-                        </a:ext>
-                      </a:extLst>
-                    </a:blip>
-                    <a:srcRect/>
-                    <a:stretch>
-                      <a:fillRect/>
-                    </a:stretch>
-                  </pic:blipFill>
-                  <pic:spPr bwMode="auto">
-                    <a:xfrm>
-                      <a:off x="0" y="0"/>
-                      <a:ext cx="3427095" cy="1257300"/>
-                    </a:xfrm>
-                    <a:prstGeom prst="rect">
-                      <a:avLst/>
-                    </a:prstGeom>
-                    <a:noFill/>
-                    <a:ln>
-                      <a:noFill/>
-                    </a:ln>
-                  </pic:spPr>
-                </pic:pic>
-              </a:graphicData>
-            </a:graphic>
-          </wp:anchor>
-        </w:drawing>
-      </w:r>
-    </w:p>
-    <w:p/>
-    <w:p/>
-    <w:p/>
-    <w:p/>
-    <w:p/>
-    <w:p/>
-    <w:p/>
-    <w:p>
-      <w:r>
-        <w:t>Trabajo Fin de Máster</w:t>
-      </w:r>
-    </w:p>
-    <w:p/>
-    <w:p/>
-    <w:p>
-      <w:r>
-        <w:t>APRENDIZAJE REFORZADO PARA AGARRE Y MANIPULACIÓN DE ROBOTS</w:t>
-      </w:r>
-    </w:p>
-    <w:p/>
-    <w:p>
-      <w:r>
-        <w:t>REINFORCEMENT LEARNING FOR GRASPING AND HADLING IN ROBOTS</w:t>
-      </w:r>
-    </w:p>
-    <w:p/>
-    <w:p/>
-    <w:p>
-      <w:r>
-        <w:t>Autor</w:t>
-      </w:r>
-      <w:r>
-        <w:t>/es</w:t>
-      </w:r>
-    </w:p>
-    <w:p/>
-    <w:p>
-      <w:r>
-        <w:t>Daniel Cubel Gálvez</w:t>
-      </w:r>
-    </w:p>
-    <w:p/>
-    <w:p/>
-    <w:p>
-      <w:r>
-        <w:t>Director/es</w:t>
-      </w:r>
-    </w:p>
-    <w:p/>
-    <w:p>
-      <w:r>
-        <w:t>Rubén Martínez Cantín</w:t>
-      </w:r>
-    </w:p>
-    <w:p/>
-    <w:p/>
-    <w:p>
-      <w:r>
-        <w:lastRenderedPageBreak/>
-        <w:t>Máster en Ingeniería Industrial</w:t>
-      </w:r>
-    </w:p>
-    <w:p/>
-    <w:p/>
-    <w:p>
-      <w:r>
-        <w:t>Escuela de Ingeniería y Arquitectura</w:t>
-      </w:r>
-    </w:p>
-    <w:p>
-      <w:r>
-        <w:t>2020</w:t>
-      </w:r>
-    </w:p>
-    <w:p>
-      <w:r>
-        <w:br w:type="page"/>
-      </w:r>
-    </w:p>
+      </w:sdtEndPr>
+      <w:sdtContent>
+        <w:p>
+          <w:pPr>
+            <w:spacing w:after="0"/>
+            <w:jc w:val="center"/>
+          </w:pPr>
+          <w:r>
+            <w:rPr>
+              <w:noProof/>
+              <w:lang w:val="es-ES" w:eastAsia="es-ES"/>
+            </w:rPr>
+            <w:drawing>
+              <wp:anchor distT="0" distB="0" distL="114300" distR="114300" simplePos="0" relativeHeight="251658752" behindDoc="0" locked="0" layoutInCell="1" allowOverlap="1" wp14:anchorId="48B25824" wp14:editId="7CEC2BAD">
+                <wp:simplePos x="0" y="0"/>
+                <wp:positionH relativeFrom="column">
+                  <wp:posOffset>1028700</wp:posOffset>
+                </wp:positionH>
+                <wp:positionV relativeFrom="paragraph">
+                  <wp:posOffset>17145</wp:posOffset>
+                </wp:positionV>
+                <wp:extent cx="3427095" cy="1257300"/>
+                <wp:effectExtent l="0" t="0" r="0" b="0"/>
+                <wp:wrapThrough wrapText="bothSides">
+                  <wp:wrapPolygon edited="0">
+                    <wp:start x="2401" y="3927"/>
+                    <wp:lineTo x="2401" y="14400"/>
+                    <wp:lineTo x="2561" y="16145"/>
+                    <wp:lineTo x="3042" y="17891"/>
+                    <wp:lineTo x="5283" y="17891"/>
+                    <wp:lineTo x="8965" y="17018"/>
+                    <wp:lineTo x="14888" y="13964"/>
+                    <wp:lineTo x="14728" y="11782"/>
+                    <wp:lineTo x="19051" y="9600"/>
+                    <wp:lineTo x="18730" y="4800"/>
+                    <wp:lineTo x="8805" y="3927"/>
+                    <wp:lineTo x="2401" y="3927"/>
+                  </wp:wrapPolygon>
+                </wp:wrapThrough>
+                <wp:docPr id="2" name="Imagen 2" descr="logo_general"/>
+                <wp:cNvGraphicFramePr>
+                  <a:graphicFrameLocks xmlns:a="http://schemas.openxmlformats.org/drawingml/2006/main" noChangeAspect="1"/>
+                </wp:cNvGraphicFramePr>
+                <a:graphic xmlns:a="http://schemas.openxmlformats.org/drawingml/2006/main">
+                  <a:graphicData uri="http://schemas.openxmlformats.org/drawingml/2006/picture">
+                    <pic:pic xmlns:pic="http://schemas.openxmlformats.org/drawingml/2006/picture">
+                      <pic:nvPicPr>
+                        <pic:cNvPr id="0" name="Picture 2" descr="logo_general"/>
+                        <pic:cNvPicPr>
+                          <a:picLocks noChangeAspect="1" noChangeArrowheads="1"/>
+                        </pic:cNvPicPr>
+                      </pic:nvPicPr>
+                      <pic:blipFill>
+                        <a:blip r:embed="rId8">
+                          <a:extLst>
+                            <a:ext uri="{28A0092B-C50C-407E-A947-70E740481C1C}">
+                              <a14:useLocalDpi xmlns:a14="http://schemas.microsoft.com/office/drawing/2010/main" val="0"/>
+                            </a:ext>
+                          </a:extLst>
+                        </a:blip>
+                        <a:srcRect/>
+                        <a:stretch>
+                          <a:fillRect/>
+                        </a:stretch>
+                      </pic:blipFill>
+                      <pic:spPr bwMode="auto">
+                        <a:xfrm>
+                          <a:off x="0" y="0"/>
+                          <a:ext cx="3427095" cy="1257300"/>
+                        </a:xfrm>
+                        <a:prstGeom prst="rect">
+                          <a:avLst/>
+                        </a:prstGeom>
+                        <a:noFill/>
+                        <a:ln>
+                          <a:noFill/>
+                        </a:ln>
+                      </pic:spPr>
+                    </pic:pic>
+                  </a:graphicData>
+                </a:graphic>
+              </wp:anchor>
+            </w:drawing>
+          </w:r>
+        </w:p>
+        <w:p>
+          <w:pPr>
+            <w:spacing w:after="0"/>
+            <w:jc w:val="center"/>
+          </w:pPr>
+        </w:p>
+        <w:p>
+          <w:pPr>
+            <w:spacing w:after="0"/>
+            <w:jc w:val="center"/>
+          </w:pPr>
+        </w:p>
+        <w:p>
+          <w:pPr>
+            <w:spacing w:after="0"/>
+            <w:jc w:val="center"/>
+          </w:pPr>
+        </w:p>
+        <w:p>
+          <w:pPr>
+            <w:spacing w:after="0"/>
+            <w:jc w:val="center"/>
+          </w:pPr>
+        </w:p>
+        <w:p>
+          <w:pPr>
+            <w:spacing w:after="0"/>
+            <w:jc w:val="center"/>
+          </w:pPr>
+        </w:p>
+        <w:p>
+          <w:pPr>
+            <w:spacing w:after="0"/>
+            <w:rPr>
+              <w:rFonts w:ascii="Myriad Pro" w:hAnsi="Myriad Pro"/>
+              <w:sz w:val="56"/>
+              <w:szCs w:val="56"/>
+            </w:rPr>
+          </w:pPr>
+        </w:p>
+        <w:p>
+          <w:pPr>
+            <w:spacing w:after="0"/>
+            <w:jc w:val="center"/>
+            <w:rPr>
+              <w:rFonts w:ascii="Myriad Pro" w:hAnsi="Myriad Pro"/>
+              <w:sz w:val="56"/>
+              <w:szCs w:val="56"/>
+            </w:rPr>
+          </w:pPr>
+        </w:p>
+        <w:p>
+          <w:pPr>
+            <w:pBdr>
+              <w:top w:val="single" w:sz="8" w:space="1" w:color="336699"/>
+              <w:left w:val="single" w:sz="8" w:space="4" w:color="336699"/>
+              <w:bottom w:val="single" w:sz="8" w:space="1" w:color="336699"/>
+              <w:right w:val="single" w:sz="8" w:space="4" w:color="336699"/>
+            </w:pBdr>
+            <w:spacing w:after="0"/>
+            <w:jc w:val="center"/>
+            <w:rPr>
+              <w:rFonts w:ascii="Myriad Pro" w:hAnsi="Myriad Pro"/>
+              <w:sz w:val="56"/>
+              <w:szCs w:val="56"/>
+            </w:rPr>
+          </w:pPr>
+          <w:r>
+            <w:rPr>
+              <w:rFonts w:ascii="Myriad Pro" w:hAnsi="Myriad Pro"/>
+              <w:sz w:val="56"/>
+              <w:szCs w:val="56"/>
+            </w:rPr>
+            <w:t>Trabajo Fin de Máster</w:t>
+          </w:r>
+        </w:p>
+        <w:p>
+          <w:pPr>
+            <w:spacing w:after="0"/>
+            <w:jc w:val="center"/>
+            <w:rPr>
+              <w:rFonts w:ascii="Myriad Pro" w:hAnsi="Myriad Pro"/>
+              <w:sz w:val="40"/>
+              <w:szCs w:val="40"/>
+            </w:rPr>
+          </w:pPr>
+        </w:p>
+        <w:p>
+          <w:pPr>
+            <w:spacing w:after="0"/>
+            <w:rPr>
+              <w:rFonts w:ascii="Myriad Pro" w:hAnsi="Myriad Pro"/>
+              <w:sz w:val="40"/>
+              <w:szCs w:val="40"/>
+            </w:rPr>
+          </w:pPr>
+        </w:p>
+        <w:p>
+          <w:pPr>
+            <w:spacing w:after="0"/>
+            <w:jc w:val="center"/>
+            <w:rPr>
+              <w:rFonts w:ascii="Myriad Pro" w:hAnsi="Myriad Pro"/>
+              <w:sz w:val="48"/>
+              <w:szCs w:val="56"/>
+            </w:rPr>
+          </w:pPr>
+          <w:r>
+            <w:rPr>
+              <w:rFonts w:ascii="Myriad Pro" w:hAnsi="Myriad Pro"/>
+              <w:sz w:val="48"/>
+              <w:szCs w:val="56"/>
+            </w:rPr>
+            <w:t>APRENDIZAJE REFORZADO PARA AGARRE Y MANIPULACIÓN DE ROBOTS</w:t>
+          </w:r>
+        </w:p>
+        <w:p>
+          <w:pPr>
+            <w:spacing w:after="0"/>
+            <w:jc w:val="center"/>
+            <w:rPr>
+              <w:rFonts w:ascii="Myriad Pro" w:hAnsi="Myriad Pro"/>
+              <w:sz w:val="40"/>
+              <w:szCs w:val="40"/>
+            </w:rPr>
+          </w:pPr>
+        </w:p>
+        <w:p>
+          <w:pPr>
+            <w:spacing w:after="0"/>
+            <w:jc w:val="center"/>
+            <w:rPr>
+              <w:rFonts w:ascii="Myriad Pro" w:hAnsi="Myriad Pro"/>
+              <w:sz w:val="36"/>
+              <w:szCs w:val="32"/>
+            </w:rPr>
+          </w:pPr>
+          <w:r>
+            <w:rPr>
+              <w:rFonts w:ascii="Myriad Pro" w:hAnsi="Myriad Pro"/>
+              <w:sz w:val="36"/>
+              <w:szCs w:val="32"/>
+            </w:rPr>
+            <w:t>REINFORCEMENT LEARNING FOR GRASPING AND HADLING IN ROBOTS</w:t>
+          </w:r>
+        </w:p>
+        <w:p>
+          <w:pPr>
+            <w:spacing w:after="0"/>
+            <w:jc w:val="center"/>
+            <w:rPr>
+              <w:rFonts w:ascii="Myriad Pro" w:hAnsi="Myriad Pro"/>
+              <w:sz w:val="40"/>
+              <w:szCs w:val="40"/>
+            </w:rPr>
+          </w:pPr>
+        </w:p>
+        <w:p>
+          <w:pPr>
+            <w:spacing w:after="0"/>
+            <w:jc w:val="center"/>
+            <w:rPr>
+              <w:rFonts w:ascii="Myriad Pro" w:hAnsi="Myriad Pro"/>
+              <w:sz w:val="40"/>
+              <w:szCs w:val="40"/>
+            </w:rPr>
+          </w:pPr>
+        </w:p>
+        <w:p>
+          <w:pPr>
+            <w:spacing w:after="0"/>
+            <w:jc w:val="center"/>
+            <w:rPr>
+              <w:rFonts w:ascii="Myriad Pro" w:hAnsi="Myriad Pro"/>
+            </w:rPr>
+          </w:pPr>
+          <w:r>
+            <w:rPr>
+              <w:rFonts w:ascii="Myriad Pro" w:hAnsi="Myriad Pro"/>
+            </w:rPr>
+            <w:t>Autor</w:t>
+          </w:r>
+          <w:r>
+            <w:rPr>
+              <w:rFonts w:ascii="Myriad Pro" w:hAnsi="Myriad Pro"/>
+            </w:rPr>
+            <w:t>/es</w:t>
+          </w:r>
+        </w:p>
+        <w:p>
+          <w:pPr>
+            <w:spacing w:after="0"/>
+            <w:rPr>
+              <w:rFonts w:ascii="Myriad Pro" w:hAnsi="Myriad Pro"/>
+              <w:sz w:val="32"/>
+              <w:szCs w:val="32"/>
+            </w:rPr>
+          </w:pPr>
+        </w:p>
+        <w:p>
+          <w:pPr>
+            <w:spacing w:after="0"/>
+            <w:jc w:val="center"/>
+            <w:rPr>
+              <w:rFonts w:ascii="Myriad Pro" w:hAnsi="Myriad Pro"/>
+              <w:sz w:val="36"/>
+              <w:szCs w:val="36"/>
+            </w:rPr>
+          </w:pPr>
+          <w:r>
+            <w:rPr>
+              <w:rFonts w:ascii="Myriad Pro" w:hAnsi="Myriad Pro"/>
+              <w:sz w:val="36"/>
+              <w:szCs w:val="36"/>
+            </w:rPr>
+            <w:t>Daniel Cubel Gálvez</w:t>
+          </w:r>
+        </w:p>
+        <w:p>
+          <w:pPr>
+            <w:spacing w:after="0"/>
+            <w:jc w:val="center"/>
+            <w:rPr>
+              <w:rFonts w:ascii="Myriad Pro" w:hAnsi="Myriad Pro"/>
+              <w:sz w:val="36"/>
+              <w:szCs w:val="36"/>
+            </w:rPr>
+          </w:pPr>
+        </w:p>
+        <w:p>
+          <w:pPr>
+            <w:spacing w:after="0"/>
+            <w:jc w:val="center"/>
+            <w:rPr>
+              <w:rFonts w:ascii="Myriad Pro" w:hAnsi="Myriad Pro"/>
+              <w:sz w:val="40"/>
+              <w:szCs w:val="40"/>
+            </w:rPr>
+          </w:pPr>
+        </w:p>
+        <w:p>
+          <w:pPr>
+            <w:spacing w:after="0"/>
+            <w:jc w:val="center"/>
+            <w:rPr>
+              <w:rFonts w:ascii="Myriad Pro" w:hAnsi="Myriad Pro"/>
+            </w:rPr>
+          </w:pPr>
+          <w:r>
+            <w:rPr>
+              <w:rFonts w:ascii="Myriad Pro" w:hAnsi="Myriad Pro"/>
+            </w:rPr>
+            <w:t>Director/es</w:t>
+          </w:r>
+        </w:p>
+        <w:p>
+          <w:pPr>
+            <w:spacing w:after="0"/>
+            <w:jc w:val="center"/>
+            <w:rPr>
+              <w:rFonts w:ascii="Myriad Pro" w:hAnsi="Myriad Pro"/>
+              <w:sz w:val="28"/>
+              <w:szCs w:val="28"/>
+            </w:rPr>
+          </w:pPr>
+        </w:p>
+        <w:p>
+          <w:pPr>
+            <w:spacing w:after="0"/>
+            <w:jc w:val="center"/>
+            <w:rPr>
+              <w:rFonts w:ascii="Myriad Pro" w:hAnsi="Myriad Pro"/>
+              <w:sz w:val="28"/>
+              <w:szCs w:val="28"/>
+            </w:rPr>
+          </w:pPr>
+          <w:r>
+            <w:rPr>
+              <w:rFonts w:ascii="Myriad Pro" w:hAnsi="Myriad Pro"/>
+              <w:sz w:val="28"/>
+              <w:szCs w:val="28"/>
+            </w:rPr>
+            <w:t>Rubén Martínez Cantín</w:t>
+          </w:r>
+        </w:p>
+        <w:p>
+          <w:pPr>
+            <w:spacing w:after="0"/>
+            <w:jc w:val="center"/>
+            <w:rPr>
+              <w:rFonts w:ascii="Myriad Pro" w:hAnsi="Myriad Pro"/>
+              <w:sz w:val="36"/>
+              <w:szCs w:val="36"/>
+            </w:rPr>
+          </w:pPr>
+        </w:p>
+        <w:p>
+          <w:pPr>
+            <w:spacing w:after="0"/>
+            <w:rPr>
+              <w:rFonts w:ascii="Myriad Pro" w:hAnsi="Myriad Pro"/>
+            </w:rPr>
+          </w:pPr>
+        </w:p>
+        <w:p>
+          <w:pPr>
+            <w:spacing w:after="0"/>
+            <w:jc w:val="center"/>
+            <w:rPr>
+              <w:rFonts w:ascii="Myriad Pro" w:hAnsi="Myriad Pro"/>
+              <w:sz w:val="28"/>
+              <w:szCs w:val="28"/>
+            </w:rPr>
+          </w:pPr>
+          <w:r>
+            <w:rPr>
+              <w:rFonts w:ascii="Myriad Pro" w:hAnsi="Myriad Pro"/>
+              <w:sz w:val="28"/>
+              <w:szCs w:val="28"/>
+            </w:rPr>
+            <w:t>Máster en Ingeniería Industrial</w:t>
+          </w:r>
+        </w:p>
+        <w:p>
+          <w:pPr>
+            <w:spacing w:after="0"/>
+            <w:rPr>
+              <w:rFonts w:ascii="Myriad Pro" w:hAnsi="Myriad Pro"/>
+              <w:sz w:val="36"/>
+              <w:szCs w:val="36"/>
+            </w:rPr>
+          </w:pPr>
+        </w:p>
+        <w:p>
+          <w:pPr>
+            <w:spacing w:after="0"/>
+            <w:rPr>
+              <w:rFonts w:ascii="Myriad Pro" w:hAnsi="Myriad Pro"/>
+              <w:sz w:val="36"/>
+              <w:szCs w:val="36"/>
+            </w:rPr>
+          </w:pPr>
+        </w:p>
+        <w:p>
+          <w:pPr>
+            <w:spacing w:after="0"/>
+            <w:jc w:val="center"/>
+            <w:rPr>
+              <w:rFonts w:ascii="Myriad Pro" w:hAnsi="Myriad Pro"/>
+            </w:rPr>
+          </w:pPr>
+          <w:r>
+            <w:rPr>
+              <w:rFonts w:ascii="Myriad Pro" w:hAnsi="Myriad Pro"/>
+            </w:rPr>
+            <w:t>Escuela de Ingeniería y Arquitectura</w:t>
+          </w:r>
+        </w:p>
+        <w:p>
+          <w:pPr>
+            <w:spacing w:after="0"/>
+            <w:jc w:val="center"/>
+            <w:rPr>
+              <w:rFonts w:ascii="Myriad Pro" w:hAnsi="Myriad Pro"/>
+            </w:rPr>
+          </w:pPr>
+          <w:r>
+            <w:rPr>
+              <w:rFonts w:ascii="Myriad Pro" w:hAnsi="Myriad Pro"/>
+            </w:rPr>
+            <w:t>2020</w:t>
+          </w:r>
+        </w:p>
+        <w:p>
+          <w:pPr>
+            <w:spacing w:after="0"/>
+            <w:jc w:val="left"/>
+            <w:rPr>
+              <w:noProof/>
+              <w:lang w:val="es-ES" w:eastAsia="es-ES"/>
+            </w:rPr>
+          </w:pPr>
+          <w:r>
+            <w:rPr>
+              <w:noProof/>
+              <w:lang w:val="es-ES" w:eastAsia="es-ES"/>
+            </w:rPr>
+            <w:lastRenderedPageBreak/>
+            <w:br w:type="page"/>
+          </w:r>
+        </w:p>
+      </w:sdtContent>
+    </w:sdt>
     <w:sdt>
       <w:sdtPr>
         <w:rPr>
@@ -188,6 +521,10 @@
         <w:p>
           <w:pPr>
             <w:pStyle w:val="TDC1"/>
+            <w:tabs>
+              <w:tab w:val="left" w:pos="480"/>
+              <w:tab w:val="right" w:leader="dot" w:pos="8488"/>
+            </w:tabs>
             <w:rPr>
               <w:rFonts w:cstheme="minorBidi"/>
               <w:noProof/>
@@ -205,7 +542,7 @@
           <w:r>
             <w:fldChar w:fldCharType="separate"/>
           </w:r>
-          <w:hyperlink w:anchor="_Toc42775459" w:history="1">
+          <w:hyperlink w:anchor="_Toc45385947" w:history="1">
             <w:r>
               <w:rPr>
                 <w:rStyle w:val="Hipervnculo"/>
@@ -228,7 +565,7 @@
                 <w:rStyle w:val="Hipervnculo"/>
                 <w:noProof/>
               </w:rPr>
-              <w:t>INTRODUCCIÓN</w:t>
+              <w:t>OBJETO</w:t>
             </w:r>
             <w:r>
               <w:rPr>
@@ -249,7 +586,7 @@
                 <w:noProof/>
                 <w:webHidden/>
               </w:rPr>
-              <w:instrText xml:space="preserve"> PAGEREF _Toc42775459 \h </w:instrText>
+              <w:instrText xml:space="preserve"> PAGEREF _Toc45385947 \h </w:instrText>
             </w:r>
             <w:r>
               <w:rPr>
@@ -269,7 +606,187 @@
                 <w:noProof/>
                 <w:webHidden/>
               </w:rPr>
+              <w:t>3</w:t>
+            </w:r>
+            <w:r>
+              <w:rPr>
+                <w:noProof/>
+                <w:webHidden/>
+              </w:rPr>
+              <w:fldChar w:fldCharType="end"/>
+            </w:r>
+          </w:hyperlink>
+        </w:p>
+        <w:p>
+          <w:pPr>
+            <w:pStyle w:val="TDC1"/>
+            <w:tabs>
+              <w:tab w:val="left" w:pos="480"/>
+              <w:tab w:val="right" w:leader="dot" w:pos="8488"/>
+            </w:tabs>
+            <w:rPr>
+              <w:rFonts w:cstheme="minorBidi"/>
+              <w:noProof/>
+              <w:sz w:val="22"/>
+              <w:szCs w:val="22"/>
+              <w:lang w:val="es-ES" w:eastAsia="es-ES"/>
+            </w:rPr>
+          </w:pPr>
+          <w:hyperlink w:anchor="_Toc45385948" w:history="1">
+            <w:r>
+              <w:rPr>
+                <w:rStyle w:val="Hipervnculo"/>
+                <w:noProof/>
+              </w:rPr>
+              <w:t>2.</w:t>
+            </w:r>
+            <w:r>
+              <w:rPr>
+                <w:rFonts w:cstheme="minorBidi"/>
+                <w:noProof/>
+                <w:sz w:val="22"/>
+                <w:szCs w:val="22"/>
+                <w:lang w:val="es-ES" w:eastAsia="es-ES"/>
+              </w:rPr>
+              <w:tab/>
+            </w:r>
+            <w:r>
+              <w:rPr>
+                <w:rStyle w:val="Hipervnculo"/>
+                <w:noProof/>
+              </w:rPr>
+              <w:t>ALCANCE</w:t>
+            </w:r>
+            <w:r>
+              <w:rPr>
+                <w:noProof/>
+                <w:webHidden/>
+              </w:rPr>
+              <w:tab/>
+            </w:r>
+            <w:r>
+              <w:rPr>
+                <w:noProof/>
+                <w:webHidden/>
+              </w:rPr>
+              <w:fldChar w:fldCharType="begin"/>
+            </w:r>
+            <w:r>
+              <w:rPr>
+                <w:noProof/>
+                <w:webHidden/>
+              </w:rPr>
+              <w:instrText xml:space="preserve"> PAGEREF _Toc45385948 \h </w:instrText>
+            </w:r>
+            <w:r>
+              <w:rPr>
+                <w:noProof/>
+                <w:webHidden/>
+              </w:rPr>
+            </w:r>
+            <w:r>
+              <w:rPr>
+                <w:noProof/>
+                <w:webHidden/>
+              </w:rPr>
+              <w:fldChar w:fldCharType="separate"/>
+            </w:r>
+            <w:r>
+              <w:rPr>
+                <w:noProof/>
+                <w:webHidden/>
+              </w:rPr>
               <w:t>4</w:t>
+            </w:r>
+            <w:r>
+              <w:rPr>
+                <w:noProof/>
+                <w:webHidden/>
+              </w:rPr>
+              <w:fldChar w:fldCharType="end"/>
+            </w:r>
+          </w:hyperlink>
+        </w:p>
+        <w:p>
+          <w:pPr>
+            <w:pStyle w:val="TDC1"/>
+            <w:tabs>
+              <w:tab w:val="left" w:pos="480"/>
+              <w:tab w:val="right" w:leader="dot" w:pos="8488"/>
+            </w:tabs>
+            <w:rPr>
+              <w:rFonts w:cstheme="minorBidi"/>
+              <w:noProof/>
+              <w:sz w:val="22"/>
+              <w:szCs w:val="22"/>
+              <w:lang w:val="es-ES" w:eastAsia="es-ES"/>
+            </w:rPr>
+          </w:pPr>
+          <w:hyperlink w:anchor="_Toc45385949" w:history="1">
+            <w:r>
+              <w:rPr>
+                <w:rStyle w:val="Hipervnculo"/>
+                <w:noProof/>
+              </w:rPr>
+              <w:t>3.</w:t>
+            </w:r>
+            <w:r>
+              <w:rPr>
+                <w:rFonts w:cstheme="minorBidi"/>
+                <w:noProof/>
+                <w:sz w:val="22"/>
+                <w:szCs w:val="22"/>
+                <w:lang w:val="es-ES" w:eastAsia="es-ES"/>
+              </w:rPr>
+              <w:tab/>
+            </w:r>
+            <w:r>
+              <w:rPr>
+                <w:rStyle w:val="Hipervnculo"/>
+                <w:noProof/>
+              </w:rPr>
+              <w:t>MARCO TEÓRICO</w:t>
+            </w:r>
+            <w:r>
+              <w:rPr>
+                <w:noProof/>
+                <w:webHidden/>
+              </w:rPr>
+              <w:tab/>
+            </w:r>
+            <w:r>
+              <w:rPr>
+                <w:noProof/>
+                <w:webHidden/>
+              </w:rPr>
+              <w:fldChar w:fldCharType="begin"/>
+            </w:r>
+            <w:r>
+              <w:rPr>
+                <w:noProof/>
+                <w:webHidden/>
+              </w:rPr>
+              <w:instrText xml:space="preserve"> PAGEREF _Toc45385949 \h </w:instrText>
+            </w:r>
+            <w:r>
+              <w:rPr>
+                <w:noProof/>
+                <w:webHidden/>
+              </w:rPr>
+            </w:r>
+            <w:r>
+              <w:rPr>
+                <w:noProof/>
+                <w:webHidden/>
+              </w:rPr>
+              <w:fldChar w:fldCharType="separate"/>
+            </w:r>
+            <w:r>
+              <w:rPr>
+                <w:noProof/>
+                <w:webHidden/>
+              </w:rPr>
+              <w:t>5</w:t>
             </w:r>
             <w:r>
               <w:rPr>
@@ -283,6 +800,10 @@
         <w:p>
           <w:pPr>
             <w:pStyle w:val="TDC2"/>
+            <w:tabs>
+              <w:tab w:val="left" w:pos="880"/>
+              <w:tab w:val="right" w:leader="dot" w:pos="8488"/>
+            </w:tabs>
             <w:rPr>
               <w:rFonts w:cstheme="minorBidi"/>
               <w:noProof/>
@@ -291,13 +812,13 @@
               <w:lang w:val="es-ES" w:eastAsia="es-ES"/>
             </w:rPr>
           </w:pPr>
-          <w:hyperlink w:anchor="_Toc42775460" w:history="1">
+          <w:hyperlink w:anchor="_Toc45385950" w:history="1">
             <w:r>
               <w:rPr>
                 <w:rStyle w:val="Hipervnculo"/>
                 <w:noProof/>
               </w:rPr>
-              <w:t>1.1.</w:t>
+              <w:t>3.1.</w:t>
             </w:r>
             <w:r>
               <w:rPr>
@@ -314,7 +835,7 @@
                 <w:rStyle w:val="Hipervnculo"/>
                 <w:noProof/>
               </w:rPr>
-              <w:t>OBJETO</w:t>
+              <w:t>APRENDIZAJE POR REFUERZO</w:t>
             </w:r>
             <w:r>
               <w:rPr>
@@ -335,7 +856,7 @@
                 <w:noProof/>
                 <w:webHidden/>
               </w:rPr>
-              <w:instrText xml:space="preserve"> PAGEREF _Toc42775460 \h </w:instrText>
+              <w:instrText xml:space="preserve"> PAGEREF _Toc45385950 \h </w:instrText>
             </w:r>
             <w:r>
               <w:rPr>
@@ -355,7 +876,277 @@
                 <w:noProof/>
                 <w:webHidden/>
               </w:rPr>
-              <w:t>4</w:t>
+              <w:t>5</w:t>
+            </w:r>
+            <w:r>
+              <w:rPr>
+                <w:noProof/>
+                <w:webHidden/>
+              </w:rPr>
+              <w:fldChar w:fldCharType="end"/>
+            </w:r>
+          </w:hyperlink>
+        </w:p>
+        <w:p>
+          <w:pPr>
+            <w:pStyle w:val="TDC3"/>
+            <w:tabs>
+              <w:tab w:val="left" w:pos="1320"/>
+              <w:tab w:val="right" w:leader="dot" w:pos="8488"/>
+            </w:tabs>
+            <w:rPr>
+              <w:rFonts w:cstheme="minorBidi"/>
+              <w:noProof/>
+              <w:sz w:val="22"/>
+              <w:szCs w:val="22"/>
+              <w:lang w:val="es-ES" w:eastAsia="es-ES"/>
+            </w:rPr>
+          </w:pPr>
+          <w:hyperlink w:anchor="_Toc45385951" w:history="1">
+            <w:r>
+              <w:rPr>
+                <w:rStyle w:val="Hipervnculo"/>
+                <w:noProof/>
+              </w:rPr>
+              <w:t>3.1.1.</w:t>
+            </w:r>
+            <w:r>
+              <w:rPr>
+                <w:rFonts w:cstheme="minorBidi"/>
+                <w:noProof/>
+                <w:sz w:val="22"/>
+                <w:szCs w:val="22"/>
+                <w:lang w:val="es-ES" w:eastAsia="es-ES"/>
+              </w:rPr>
+              <w:tab/>
+            </w:r>
+            <w:r>
+              <w:rPr>
+                <w:rStyle w:val="Hipervnculo"/>
+                <w:noProof/>
+              </w:rPr>
+              <w:t>INTRODUCCIÓN</w:t>
+            </w:r>
+            <w:r>
+              <w:rPr>
+                <w:noProof/>
+                <w:webHidden/>
+              </w:rPr>
+              <w:tab/>
+            </w:r>
+            <w:r>
+              <w:rPr>
+                <w:noProof/>
+                <w:webHidden/>
+              </w:rPr>
+              <w:fldChar w:fldCharType="begin"/>
+            </w:r>
+            <w:r>
+              <w:rPr>
+                <w:noProof/>
+                <w:webHidden/>
+              </w:rPr>
+              <w:instrText xml:space="preserve"> PAGEREF _Toc45385951 \h </w:instrText>
+            </w:r>
+            <w:r>
+              <w:rPr>
+                <w:noProof/>
+                <w:webHidden/>
+              </w:rPr>
+            </w:r>
+            <w:r>
+              <w:rPr>
+                <w:noProof/>
+                <w:webHidden/>
+              </w:rPr>
+              <w:fldChar w:fldCharType="separate"/>
+            </w:r>
+            <w:r>
+              <w:rPr>
+                <w:noProof/>
+                <w:webHidden/>
+              </w:rPr>
+              <w:t>5</w:t>
+            </w:r>
+            <w:r>
+              <w:rPr>
+                <w:noProof/>
+                <w:webHidden/>
+              </w:rPr>
+              <w:fldChar w:fldCharType="end"/>
+            </w:r>
+          </w:hyperlink>
+        </w:p>
+        <w:p>
+          <w:pPr>
+            <w:pStyle w:val="TDC3"/>
+            <w:tabs>
+              <w:tab w:val="left" w:pos="1320"/>
+              <w:tab w:val="right" w:leader="dot" w:pos="8488"/>
+            </w:tabs>
+            <w:rPr>
+              <w:rFonts w:cstheme="minorBidi"/>
+              <w:noProof/>
+              <w:sz w:val="22"/>
+              <w:szCs w:val="22"/>
+              <w:lang w:val="es-ES" w:eastAsia="es-ES"/>
+            </w:rPr>
+          </w:pPr>
+          <w:hyperlink w:anchor="_Toc45385952" w:history="1">
+            <w:r>
+              <w:rPr>
+                <w:rStyle w:val="Hipervnculo"/>
+                <w:noProof/>
+              </w:rPr>
+              <w:t>3.1.2.</w:t>
+            </w:r>
+            <w:r>
+              <w:rPr>
+                <w:rFonts w:cstheme="minorBidi"/>
+                <w:noProof/>
+                <w:sz w:val="22"/>
+                <w:szCs w:val="22"/>
+                <w:lang w:val="es-ES" w:eastAsia="es-ES"/>
+              </w:rPr>
+              <w:tab/>
+            </w:r>
+            <w:r>
+              <w:rPr>
+                <w:rStyle w:val="Hipervnculo"/>
+                <w:noProof/>
+              </w:rPr>
+              <w:t>PROCESOS DE DECISIÓN DE MARKOV</w:t>
+            </w:r>
+            <w:r>
+              <w:rPr>
+                <w:noProof/>
+                <w:webHidden/>
+              </w:rPr>
+              <w:tab/>
+            </w:r>
+            <w:r>
+              <w:rPr>
+                <w:noProof/>
+                <w:webHidden/>
+              </w:rPr>
+              <w:fldChar w:fldCharType="begin"/>
+            </w:r>
+            <w:r>
+              <w:rPr>
+                <w:noProof/>
+                <w:webHidden/>
+              </w:rPr>
+              <w:instrText xml:space="preserve"> PAGEREF _Toc45385952 \h </w:instrText>
+            </w:r>
+            <w:r>
+              <w:rPr>
+                <w:noProof/>
+                <w:webHidden/>
+              </w:rPr>
+            </w:r>
+            <w:r>
+              <w:rPr>
+                <w:noProof/>
+                <w:webHidden/>
+              </w:rPr>
+              <w:fldChar w:fldCharType="separate"/>
+            </w:r>
+            <w:r>
+              <w:rPr>
+                <w:noProof/>
+                <w:webHidden/>
+              </w:rPr>
+              <w:t>5</w:t>
+            </w:r>
+            <w:r>
+              <w:rPr>
+                <w:noProof/>
+                <w:webHidden/>
+              </w:rPr>
+              <w:fldChar w:fldCharType="end"/>
+            </w:r>
+          </w:hyperlink>
+        </w:p>
+        <w:p>
+          <w:pPr>
+            <w:pStyle w:val="TDC3"/>
+            <w:tabs>
+              <w:tab w:val="left" w:pos="1320"/>
+              <w:tab w:val="right" w:leader="dot" w:pos="8488"/>
+            </w:tabs>
+            <w:rPr>
+              <w:rFonts w:cstheme="minorBidi"/>
+              <w:noProof/>
+              <w:sz w:val="22"/>
+              <w:szCs w:val="22"/>
+              <w:lang w:val="es-ES" w:eastAsia="es-ES"/>
+            </w:rPr>
+          </w:pPr>
+          <w:hyperlink w:anchor="_Toc45385953" w:history="1">
+            <w:r>
+              <w:rPr>
+                <w:rStyle w:val="Hipervnculo"/>
+                <w:noProof/>
+              </w:rPr>
+              <w:t>3.1.3.</w:t>
+            </w:r>
+            <w:r>
+              <w:rPr>
+                <w:rFonts w:cstheme="minorBidi"/>
+                <w:noProof/>
+                <w:sz w:val="22"/>
+                <w:szCs w:val="22"/>
+                <w:lang w:val="es-ES" w:eastAsia="es-ES"/>
+              </w:rPr>
+              <w:tab/>
+            </w:r>
+            <w:r>
+              <w:rPr>
+                <w:rStyle w:val="Hipervnculo"/>
+                <w:noProof/>
+              </w:rPr>
+              <w:t>BÚSQUEDA DE POLÍTICA</w:t>
+            </w:r>
+            <w:r>
+              <w:rPr>
+                <w:noProof/>
+                <w:webHidden/>
+              </w:rPr>
+              <w:tab/>
+            </w:r>
+            <w:r>
+              <w:rPr>
+                <w:noProof/>
+                <w:webHidden/>
+              </w:rPr>
+              <w:fldChar w:fldCharType="begin"/>
+            </w:r>
+            <w:r>
+              <w:rPr>
+                <w:noProof/>
+                <w:webHidden/>
+              </w:rPr>
+              <w:instrText xml:space="preserve"> PAGEREF _Toc45385953 \h </w:instrText>
+            </w:r>
+            <w:r>
+              <w:rPr>
+                <w:noProof/>
+                <w:webHidden/>
+              </w:rPr>
+            </w:r>
+            <w:r>
+              <w:rPr>
+                <w:noProof/>
+                <w:webHidden/>
+              </w:rPr>
+              <w:fldChar w:fldCharType="separate"/>
+            </w:r>
+            <w:r>
+              <w:rPr>
+                <w:noProof/>
+                <w:webHidden/>
+              </w:rPr>
+              <w:t>5</w:t>
             </w:r>
             <w:r>
               <w:rPr>
@@ -369,6 +1160,10 @@
         <w:p>
           <w:pPr>
             <w:pStyle w:val="TDC2"/>
+            <w:tabs>
+              <w:tab w:val="left" w:pos="880"/>
+              <w:tab w:val="right" w:leader="dot" w:pos="8488"/>
+            </w:tabs>
             <w:rPr>
               <w:rFonts w:cstheme="minorBidi"/>
               <w:noProof/>
@@ -377,13 +1172,13 @@
               <w:lang w:val="es-ES" w:eastAsia="es-ES"/>
             </w:rPr>
           </w:pPr>
-          <w:hyperlink w:anchor="_Toc42775461" w:history="1">
+          <w:hyperlink w:anchor="_Toc45385954" w:history="1">
             <w:r>
               <w:rPr>
                 <w:rStyle w:val="Hipervnculo"/>
                 <w:noProof/>
               </w:rPr>
-              <w:t>1.2.</w:t>
+              <w:t>3.2.</w:t>
             </w:r>
             <w:r>
               <w:rPr>
@@ -400,7 +1195,7 @@
                 <w:rStyle w:val="Hipervnculo"/>
                 <w:noProof/>
               </w:rPr>
-              <w:t>ALCANCE</w:t>
+              <w:t>OPTIMIZACIÓN BAYESIANA</w:t>
             </w:r>
             <w:r>
               <w:rPr>
@@ -421,7 +1216,7 @@
                 <w:noProof/>
                 <w:webHidden/>
               </w:rPr>
-              <w:instrText xml:space="preserve"> PAGEREF _Toc42775461 \h </w:instrText>
+              <w:instrText xml:space="preserve"> PAGEREF _Toc45385954 \h </w:instrText>
             </w:r>
             <w:r>
               <w:rPr>
@@ -441,7 +1236,7 @@
                 <w:noProof/>
                 <w:webHidden/>
               </w:rPr>
-              <w:t>4</w:t>
+              <w:t>5</w:t>
             </w:r>
             <w:r>
               <w:rPr>
@@ -455,6 +1250,10 @@
         <w:p>
           <w:pPr>
             <w:pStyle w:val="TDC1"/>
+            <w:tabs>
+              <w:tab w:val="left" w:pos="480"/>
+              <w:tab w:val="right" w:leader="dot" w:pos="8488"/>
+            </w:tabs>
             <w:rPr>
               <w:rFonts w:cstheme="minorBidi"/>
               <w:noProof/>
@@ -463,13 +1262,13 @@
               <w:lang w:val="es-ES" w:eastAsia="es-ES"/>
             </w:rPr>
           </w:pPr>
-          <w:hyperlink w:anchor="_Toc42775462" w:history="1">
+          <w:hyperlink w:anchor="_Toc45385955" w:history="1">
             <w:r>
               <w:rPr>
                 <w:rStyle w:val="Hipervnculo"/>
                 <w:noProof/>
               </w:rPr>
-              <w:t>2.</w:t>
+              <w:t>4.</w:t>
             </w:r>
             <w:r>
               <w:rPr>
@@ -486,7 +1285,7 @@
                 <w:rStyle w:val="Hipervnculo"/>
                 <w:noProof/>
               </w:rPr>
-              <w:t>MARCO TEÓRICO</w:t>
+              <w:t>HERRAMIENTAS TECNOLÓGICAS</w:t>
             </w:r>
             <w:r>
               <w:rPr>
@@ -507,7 +1306,7 @@
                 <w:noProof/>
                 <w:webHidden/>
               </w:rPr>
-              <w:instrText xml:space="preserve"> PAGEREF _Toc42775462 \h </w:instrText>
+              <w:instrText xml:space="preserve"> PAGEREF _Toc45385955 \h </w:instrText>
             </w:r>
             <w:r>
               <w:rPr>
@@ -527,7 +1326,7 @@
                 <w:noProof/>
                 <w:webHidden/>
               </w:rPr>
-              <w:t>4</w:t>
+              <w:t>5</w:t>
             </w:r>
             <w:r>
               <w:rPr>
@@ -541,6 +1340,10 @@
         <w:p>
           <w:pPr>
             <w:pStyle w:val="TDC2"/>
+            <w:tabs>
+              <w:tab w:val="left" w:pos="880"/>
+              <w:tab w:val="right" w:leader="dot" w:pos="8488"/>
+            </w:tabs>
             <w:rPr>
               <w:rFonts w:cstheme="minorBidi"/>
               <w:noProof/>
@@ -549,13 +1352,13 @@
               <w:lang w:val="es-ES" w:eastAsia="es-ES"/>
             </w:rPr>
           </w:pPr>
-          <w:hyperlink w:anchor="_Toc42775463" w:history="1">
+          <w:hyperlink w:anchor="_Toc45385956" w:history="1">
             <w:r>
               <w:rPr>
                 <w:rStyle w:val="Hipervnculo"/>
                 <w:noProof/>
               </w:rPr>
-              <w:t>2.1.</w:t>
+              <w:t>4.1.</w:t>
             </w:r>
             <w:r>
               <w:rPr>
@@ -572,7 +1375,7 @@
                 <w:rStyle w:val="Hipervnculo"/>
                 <w:noProof/>
               </w:rPr>
-              <w:t>ROBÓTICA</w:t>
+              <w:t>COPPELIASIM</w:t>
             </w:r>
             <w:r>
               <w:rPr>
@@ -593,7 +1396,7 @@
                 <w:noProof/>
                 <w:webHidden/>
               </w:rPr>
-              <w:instrText xml:space="preserve"> PAGEREF _Toc42775463 \h </w:instrText>
+              <w:instrText xml:space="preserve"> PAGEREF _Toc45385956 \h </w:instrText>
             </w:r>
             <w:r>
               <w:rPr>
@@ -613,7 +1416,277 @@
                 <w:noProof/>
                 <w:webHidden/>
               </w:rPr>
-              <w:t>4</w:t>
+              <w:t>5</w:t>
+            </w:r>
+            <w:r>
+              <w:rPr>
+                <w:noProof/>
+                <w:webHidden/>
+              </w:rPr>
+              <w:fldChar w:fldCharType="end"/>
+            </w:r>
+          </w:hyperlink>
+        </w:p>
+        <w:p>
+          <w:pPr>
+            <w:pStyle w:val="TDC3"/>
+            <w:tabs>
+              <w:tab w:val="left" w:pos="1320"/>
+              <w:tab w:val="right" w:leader="dot" w:pos="8488"/>
+            </w:tabs>
+            <w:rPr>
+              <w:rFonts w:cstheme="minorBidi"/>
+              <w:noProof/>
+              <w:sz w:val="22"/>
+              <w:szCs w:val="22"/>
+              <w:lang w:val="es-ES" w:eastAsia="es-ES"/>
+            </w:rPr>
+          </w:pPr>
+          <w:hyperlink w:anchor="_Toc45385957" w:history="1">
+            <w:r>
+              <w:rPr>
+                <w:rStyle w:val="Hipervnculo"/>
+                <w:noProof/>
+              </w:rPr>
+              <w:t>4.1.1.</w:t>
+            </w:r>
+            <w:r>
+              <w:rPr>
+                <w:rFonts w:cstheme="minorBidi"/>
+                <w:noProof/>
+                <w:sz w:val="22"/>
+                <w:szCs w:val="22"/>
+                <w:lang w:val="es-ES" w:eastAsia="es-ES"/>
+              </w:rPr>
+              <w:tab/>
+            </w:r>
+            <w:r>
+              <w:rPr>
+                <w:rStyle w:val="Hipervnculo"/>
+                <w:noProof/>
+              </w:rPr>
+              <w:t>INTRODUCCIÓN</w:t>
+            </w:r>
+            <w:r>
+              <w:rPr>
+                <w:noProof/>
+                <w:webHidden/>
+              </w:rPr>
+              <w:tab/>
+            </w:r>
+            <w:r>
+              <w:rPr>
+                <w:noProof/>
+                <w:webHidden/>
+              </w:rPr>
+              <w:fldChar w:fldCharType="begin"/>
+            </w:r>
+            <w:r>
+              <w:rPr>
+                <w:noProof/>
+                <w:webHidden/>
+              </w:rPr>
+              <w:instrText xml:space="preserve"> PAGEREF _Toc45385957 \h </w:instrText>
+            </w:r>
+            <w:r>
+              <w:rPr>
+                <w:noProof/>
+                <w:webHidden/>
+              </w:rPr>
+            </w:r>
+            <w:r>
+              <w:rPr>
+                <w:noProof/>
+                <w:webHidden/>
+              </w:rPr>
+              <w:fldChar w:fldCharType="separate"/>
+            </w:r>
+            <w:r>
+              <w:rPr>
+                <w:noProof/>
+                <w:webHidden/>
+              </w:rPr>
+              <w:t>5</w:t>
+            </w:r>
+            <w:r>
+              <w:rPr>
+                <w:noProof/>
+                <w:webHidden/>
+              </w:rPr>
+              <w:fldChar w:fldCharType="end"/>
+            </w:r>
+          </w:hyperlink>
+        </w:p>
+        <w:p>
+          <w:pPr>
+            <w:pStyle w:val="TDC3"/>
+            <w:tabs>
+              <w:tab w:val="left" w:pos="1320"/>
+              <w:tab w:val="right" w:leader="dot" w:pos="8488"/>
+            </w:tabs>
+            <w:rPr>
+              <w:rFonts w:cstheme="minorBidi"/>
+              <w:noProof/>
+              <w:sz w:val="22"/>
+              <w:szCs w:val="22"/>
+              <w:lang w:val="es-ES" w:eastAsia="es-ES"/>
+            </w:rPr>
+          </w:pPr>
+          <w:hyperlink w:anchor="_Toc45385958" w:history="1">
+            <w:r>
+              <w:rPr>
+                <w:rStyle w:val="Hipervnculo"/>
+                <w:noProof/>
+              </w:rPr>
+              <w:t>4.1.2.</w:t>
+            </w:r>
+            <w:r>
+              <w:rPr>
+                <w:rFonts w:cstheme="minorBidi"/>
+                <w:noProof/>
+                <w:sz w:val="22"/>
+                <w:szCs w:val="22"/>
+                <w:lang w:val="es-ES" w:eastAsia="es-ES"/>
+              </w:rPr>
+              <w:tab/>
+            </w:r>
+            <w:r>
+              <w:rPr>
+                <w:rStyle w:val="Hipervnculo"/>
+                <w:noProof/>
+              </w:rPr>
+              <w:t>FUNCIONALIDAD DEL SIMULADOR</w:t>
+            </w:r>
+            <w:r>
+              <w:rPr>
+                <w:noProof/>
+                <w:webHidden/>
+              </w:rPr>
+              <w:tab/>
+            </w:r>
+            <w:r>
+              <w:rPr>
+                <w:noProof/>
+                <w:webHidden/>
+              </w:rPr>
+              <w:fldChar w:fldCharType="begin"/>
+            </w:r>
+            <w:r>
+              <w:rPr>
+                <w:noProof/>
+                <w:webHidden/>
+              </w:rPr>
+              <w:instrText xml:space="preserve"> PAGEREF _Toc45385958 \h </w:instrText>
+            </w:r>
+            <w:r>
+              <w:rPr>
+                <w:noProof/>
+                <w:webHidden/>
+              </w:rPr>
+            </w:r>
+            <w:r>
+              <w:rPr>
+                <w:noProof/>
+                <w:webHidden/>
+              </w:rPr>
+              <w:fldChar w:fldCharType="separate"/>
+            </w:r>
+            <w:r>
+              <w:rPr>
+                <w:noProof/>
+                <w:webHidden/>
+              </w:rPr>
+              <w:t>5</w:t>
+            </w:r>
+            <w:r>
+              <w:rPr>
+                <w:noProof/>
+                <w:webHidden/>
+              </w:rPr>
+              <w:fldChar w:fldCharType="end"/>
+            </w:r>
+          </w:hyperlink>
+        </w:p>
+        <w:p>
+          <w:pPr>
+            <w:pStyle w:val="TDC3"/>
+            <w:tabs>
+              <w:tab w:val="left" w:pos="1320"/>
+              <w:tab w:val="right" w:leader="dot" w:pos="8488"/>
+            </w:tabs>
+            <w:rPr>
+              <w:rFonts w:cstheme="minorBidi"/>
+              <w:noProof/>
+              <w:sz w:val="22"/>
+              <w:szCs w:val="22"/>
+              <w:lang w:val="es-ES" w:eastAsia="es-ES"/>
+            </w:rPr>
+          </w:pPr>
+          <w:hyperlink w:anchor="_Toc45385959" w:history="1">
+            <w:r>
+              <w:rPr>
+                <w:rStyle w:val="Hipervnculo"/>
+                <w:noProof/>
+              </w:rPr>
+              <w:t>4.1.3.</w:t>
+            </w:r>
+            <w:r>
+              <w:rPr>
+                <w:rFonts w:cstheme="minorBidi"/>
+                <w:noProof/>
+                <w:sz w:val="22"/>
+                <w:szCs w:val="22"/>
+                <w:lang w:val="es-ES" w:eastAsia="es-ES"/>
+              </w:rPr>
+              <w:tab/>
+            </w:r>
+            <w:r>
+              <w:rPr>
+                <w:rStyle w:val="Hipervnculo"/>
+                <w:noProof/>
+              </w:rPr>
+              <w:t>CONTROL DE LA SIMULACIÓN</w:t>
+            </w:r>
+            <w:r>
+              <w:rPr>
+                <w:noProof/>
+                <w:webHidden/>
+              </w:rPr>
+              <w:tab/>
+            </w:r>
+            <w:r>
+              <w:rPr>
+                <w:noProof/>
+                <w:webHidden/>
+              </w:rPr>
+              <w:fldChar w:fldCharType="begin"/>
+            </w:r>
+            <w:r>
+              <w:rPr>
+                <w:noProof/>
+                <w:webHidden/>
+              </w:rPr>
+              <w:instrText xml:space="preserve"> PAGEREF _Toc45385959 \h </w:instrText>
+            </w:r>
+            <w:r>
+              <w:rPr>
+                <w:noProof/>
+                <w:webHidden/>
+              </w:rPr>
+            </w:r>
+            <w:r>
+              <w:rPr>
+                <w:noProof/>
+                <w:webHidden/>
+              </w:rPr>
+              <w:fldChar w:fldCharType="separate"/>
+            </w:r>
+            <w:r>
+              <w:rPr>
+                <w:noProof/>
+                <w:webHidden/>
+              </w:rPr>
+              <w:t>7</w:t>
             </w:r>
             <w:r>
               <w:rPr>
@@ -627,6 +1700,10 @@
         <w:p>
           <w:pPr>
             <w:pStyle w:val="TDC2"/>
+            <w:tabs>
+              <w:tab w:val="left" w:pos="880"/>
+              <w:tab w:val="right" w:leader="dot" w:pos="8488"/>
+            </w:tabs>
             <w:rPr>
               <w:rFonts w:cstheme="minorBidi"/>
               <w:noProof/>
@@ -635,13 +1712,13 @@
               <w:lang w:val="es-ES" w:eastAsia="es-ES"/>
             </w:rPr>
           </w:pPr>
-          <w:hyperlink w:anchor="_Toc42775464" w:history="1">
+          <w:hyperlink w:anchor="_Toc45385960" w:history="1">
             <w:r>
               <w:rPr>
                 <w:rStyle w:val="Hipervnculo"/>
                 <w:noProof/>
               </w:rPr>
-              <w:t>2.2.</w:t>
+              <w:t>4.2.</w:t>
             </w:r>
             <w:r>
               <w:rPr>
@@ -658,7 +1735,7 @@
                 <w:rStyle w:val="Hipervnculo"/>
                 <w:noProof/>
               </w:rPr>
-              <w:t>APRENDIZAJE POR REFUERZO</w:t>
+              <w:t>PYREP</w:t>
             </w:r>
             <w:r>
               <w:rPr>
@@ -679,7 +1756,7 @@
                 <w:noProof/>
                 <w:webHidden/>
               </w:rPr>
-              <w:instrText xml:space="preserve"> PAGEREF _Toc42775464 \h </w:instrText>
+              <w:instrText xml:space="preserve"> PAGEREF _Toc45385960 \h </w:instrText>
             </w:r>
             <w:r>
               <w:rPr>
@@ -699,7 +1776,7 @@
                 <w:noProof/>
                 <w:webHidden/>
               </w:rPr>
-              <w:t>4</w:t>
+              <w:t>7</w:t>
             </w:r>
             <w:r>
               <w:rPr>
@@ -713,6 +1790,10 @@
         <w:p>
           <w:pPr>
             <w:pStyle w:val="TDC2"/>
+            <w:tabs>
+              <w:tab w:val="left" w:pos="880"/>
+              <w:tab w:val="right" w:leader="dot" w:pos="8488"/>
+            </w:tabs>
             <w:rPr>
               <w:rFonts w:cstheme="minorBidi"/>
               <w:noProof/>
@@ -721,13 +1802,13 @@
               <w:lang w:val="es-ES" w:eastAsia="es-ES"/>
             </w:rPr>
           </w:pPr>
-          <w:hyperlink w:anchor="_Toc42775465" w:history="1">
+          <w:hyperlink w:anchor="_Toc45385961" w:history="1">
             <w:r>
               <w:rPr>
                 <w:rStyle w:val="Hipervnculo"/>
                 <w:noProof/>
               </w:rPr>
-              <w:t>2.3.</w:t>
+              <w:t>4.3.</w:t>
             </w:r>
             <w:r>
               <w:rPr>
@@ -744,7 +1825,7 @@
                 <w:rStyle w:val="Hipervnculo"/>
                 <w:noProof/>
               </w:rPr>
-              <w:t>OPTIMIZACIÓN BAYESIANA</w:t>
+              <w:t>RLBENCH</w:t>
             </w:r>
             <w:r>
               <w:rPr>
@@ -765,7 +1846,7 @@
                 <w:noProof/>
                 <w:webHidden/>
               </w:rPr>
-              <w:instrText xml:space="preserve"> PAGEREF _Toc42775465 \h </w:instrText>
+              <w:instrText xml:space="preserve"> PAGEREF _Toc45385961 \h </w:instrText>
             </w:r>
             <w:r>
               <w:rPr>
@@ -785,7 +1866,187 @@
                 <w:noProof/>
                 <w:webHidden/>
               </w:rPr>
-              <w:t>4</w:t>
+              <w:t>7</w:t>
+            </w:r>
+            <w:r>
+              <w:rPr>
+                <w:noProof/>
+                <w:webHidden/>
+              </w:rPr>
+              <w:fldChar w:fldCharType="end"/>
+            </w:r>
+          </w:hyperlink>
+        </w:p>
+        <w:p>
+          <w:pPr>
+            <w:pStyle w:val="TDC2"/>
+            <w:tabs>
+              <w:tab w:val="left" w:pos="880"/>
+              <w:tab w:val="right" w:leader="dot" w:pos="8488"/>
+            </w:tabs>
+            <w:rPr>
+              <w:rFonts w:cstheme="minorBidi"/>
+              <w:noProof/>
+              <w:sz w:val="22"/>
+              <w:szCs w:val="22"/>
+              <w:lang w:val="es-ES" w:eastAsia="es-ES"/>
+            </w:rPr>
+          </w:pPr>
+          <w:hyperlink w:anchor="_Toc45385962" w:history="1">
+            <w:r>
+              <w:rPr>
+                <w:rStyle w:val="Hipervnculo"/>
+                <w:noProof/>
+              </w:rPr>
+              <w:t>4.4.</w:t>
+            </w:r>
+            <w:r>
+              <w:rPr>
+                <w:rFonts w:cstheme="minorBidi"/>
+                <w:noProof/>
+                <w:sz w:val="22"/>
+                <w:szCs w:val="22"/>
+                <w:lang w:val="es-ES" w:eastAsia="es-ES"/>
+              </w:rPr>
+              <w:tab/>
+            </w:r>
+            <w:r>
+              <w:rPr>
+                <w:rStyle w:val="Hipervnculo"/>
+                <w:noProof/>
+              </w:rPr>
+              <w:t>PYTHON Y ANACONDA</w:t>
+            </w:r>
+            <w:r>
+              <w:rPr>
+                <w:noProof/>
+                <w:webHidden/>
+              </w:rPr>
+              <w:tab/>
+            </w:r>
+            <w:r>
+              <w:rPr>
+                <w:noProof/>
+                <w:webHidden/>
+              </w:rPr>
+              <w:fldChar w:fldCharType="begin"/>
+            </w:r>
+            <w:r>
+              <w:rPr>
+                <w:noProof/>
+                <w:webHidden/>
+              </w:rPr>
+              <w:instrText xml:space="preserve"> PAGEREF _Toc45385962 \h </w:instrText>
+            </w:r>
+            <w:r>
+              <w:rPr>
+                <w:noProof/>
+                <w:webHidden/>
+              </w:rPr>
+            </w:r>
+            <w:r>
+              <w:rPr>
+                <w:noProof/>
+                <w:webHidden/>
+              </w:rPr>
+              <w:fldChar w:fldCharType="separate"/>
+            </w:r>
+            <w:r>
+              <w:rPr>
+                <w:noProof/>
+                <w:webHidden/>
+              </w:rPr>
+              <w:t>7</w:t>
+            </w:r>
+            <w:r>
+              <w:rPr>
+                <w:noProof/>
+                <w:webHidden/>
+              </w:rPr>
+              <w:fldChar w:fldCharType="end"/>
+            </w:r>
+          </w:hyperlink>
+        </w:p>
+        <w:p>
+          <w:pPr>
+            <w:pStyle w:val="TDC2"/>
+            <w:tabs>
+              <w:tab w:val="left" w:pos="880"/>
+              <w:tab w:val="right" w:leader="dot" w:pos="8488"/>
+            </w:tabs>
+            <w:rPr>
+              <w:rFonts w:cstheme="minorBidi"/>
+              <w:noProof/>
+              <w:sz w:val="22"/>
+              <w:szCs w:val="22"/>
+              <w:lang w:val="es-ES" w:eastAsia="es-ES"/>
+            </w:rPr>
+          </w:pPr>
+          <w:hyperlink w:anchor="_Toc45385963" w:history="1">
+            <w:r>
+              <w:rPr>
+                <w:rStyle w:val="Hipervnculo"/>
+                <w:noProof/>
+              </w:rPr>
+              <w:t>4.5.</w:t>
+            </w:r>
+            <w:r>
+              <w:rPr>
+                <w:rFonts w:cstheme="minorBidi"/>
+                <w:noProof/>
+                <w:sz w:val="22"/>
+                <w:szCs w:val="22"/>
+                <w:lang w:val="es-ES" w:eastAsia="es-ES"/>
+              </w:rPr>
+              <w:tab/>
+            </w:r>
+            <w:r>
+              <w:rPr>
+                <w:rStyle w:val="Hipervnculo"/>
+                <w:noProof/>
+              </w:rPr>
+              <w:t>BAYESOPT</w:t>
+            </w:r>
+            <w:r>
+              <w:rPr>
+                <w:noProof/>
+                <w:webHidden/>
+              </w:rPr>
+              <w:tab/>
+            </w:r>
+            <w:r>
+              <w:rPr>
+                <w:noProof/>
+                <w:webHidden/>
+              </w:rPr>
+              <w:fldChar w:fldCharType="begin"/>
+            </w:r>
+            <w:r>
+              <w:rPr>
+                <w:noProof/>
+                <w:webHidden/>
+              </w:rPr>
+              <w:instrText xml:space="preserve"> PAGEREF _Toc45385963 \h </w:instrText>
+            </w:r>
+            <w:r>
+              <w:rPr>
+                <w:noProof/>
+                <w:webHidden/>
+              </w:rPr>
+            </w:r>
+            <w:r>
+              <w:rPr>
+                <w:noProof/>
+                <w:webHidden/>
+              </w:rPr>
+              <w:fldChar w:fldCharType="separate"/>
+            </w:r>
+            <w:r>
+              <w:rPr>
+                <w:noProof/>
+                <w:webHidden/>
+              </w:rPr>
+              <w:t>7</w:t>
             </w:r>
             <w:r>
               <w:rPr>
@@ -799,6 +2060,10 @@
         <w:p>
           <w:pPr>
             <w:pStyle w:val="TDC1"/>
+            <w:tabs>
+              <w:tab w:val="left" w:pos="480"/>
+              <w:tab w:val="right" w:leader="dot" w:pos="8488"/>
+            </w:tabs>
             <w:rPr>
               <w:rFonts w:cstheme="minorBidi"/>
               <w:noProof/>
@@ -807,13 +2072,13 @@
               <w:lang w:val="es-ES" w:eastAsia="es-ES"/>
             </w:rPr>
           </w:pPr>
-          <w:hyperlink w:anchor="_Toc42775466" w:history="1">
+          <w:hyperlink w:anchor="_Toc45385964" w:history="1">
             <w:r>
               <w:rPr>
                 <w:rStyle w:val="Hipervnculo"/>
                 <w:noProof/>
               </w:rPr>
-              <w:t>3.</w:t>
+              <w:t>5.</w:t>
             </w:r>
             <w:r>
               <w:rPr>
@@ -851,7 +2116,7 @@
                 <w:noProof/>
                 <w:webHidden/>
               </w:rPr>
-              <w:instrText xml:space="preserve"> PAGEREF _Toc42775466 \h </w:instrText>
+              <w:instrText xml:space="preserve"> PAGEREF _Toc45385964 \h </w:instrText>
             </w:r>
             <w:r>
               <w:rPr>
@@ -871,7 +2136,7 @@
                 <w:noProof/>
                 <w:webHidden/>
               </w:rPr>
-              <w:t>4</w:t>
+              <w:t>7</w:t>
             </w:r>
             <w:r>
               <w:rPr>
@@ -885,6 +2150,10 @@
         <w:p>
           <w:pPr>
             <w:pStyle w:val="TDC2"/>
+            <w:tabs>
+              <w:tab w:val="left" w:pos="880"/>
+              <w:tab w:val="right" w:leader="dot" w:pos="8488"/>
+            </w:tabs>
             <w:rPr>
               <w:rFonts w:cstheme="minorBidi"/>
               <w:noProof/>
@@ -893,13 +2162,13 @@
               <w:lang w:val="es-ES" w:eastAsia="es-ES"/>
             </w:rPr>
           </w:pPr>
-          <w:hyperlink w:anchor="_Toc42775467" w:history="1">
+          <w:hyperlink w:anchor="_Toc45385965" w:history="1">
             <w:r>
               <w:rPr>
                 <w:rStyle w:val="Hipervnculo"/>
                 <w:noProof/>
               </w:rPr>
-              <w:t>3.1.</w:t>
+              <w:t>5.1.</w:t>
             </w:r>
             <w:r>
               <w:rPr>
@@ -937,7 +2206,7 @@
                 <w:noProof/>
                 <w:webHidden/>
               </w:rPr>
-              <w:instrText xml:space="preserve"> PAGEREF _Toc42775467 \h </w:instrText>
+              <w:instrText xml:space="preserve"> PAGEREF _Toc45385965 \h </w:instrText>
             </w:r>
             <w:r>
               <w:rPr>
@@ -957,7 +2226,7 @@
                 <w:noProof/>
                 <w:webHidden/>
               </w:rPr>
-              <w:t>4</w:t>
+              <w:t>7</w:t>
             </w:r>
             <w:r>
               <w:rPr>
@@ -971,6 +2240,10 @@
         <w:p>
           <w:pPr>
             <w:pStyle w:val="TDC2"/>
+            <w:tabs>
+              <w:tab w:val="left" w:pos="880"/>
+              <w:tab w:val="right" w:leader="dot" w:pos="8488"/>
+            </w:tabs>
             <w:rPr>
               <w:rFonts w:cstheme="minorBidi"/>
               <w:noProof/>
@@ -979,13 +2252,13 @@
               <w:lang w:val="es-ES" w:eastAsia="es-ES"/>
             </w:rPr>
           </w:pPr>
-          <w:hyperlink w:anchor="_Toc42775468" w:history="1">
+          <w:hyperlink w:anchor="_Toc45385966" w:history="1">
             <w:r>
               <w:rPr>
                 <w:rStyle w:val="Hipervnculo"/>
                 <w:noProof/>
               </w:rPr>
-              <w:t>3.2.</w:t>
+              <w:t>5.2.</w:t>
             </w:r>
             <w:r>
               <w:rPr>
@@ -1023,7 +2296,7 @@
                 <w:noProof/>
                 <w:webHidden/>
               </w:rPr>
-              <w:instrText xml:space="preserve"> PAGEREF _Toc42775468 \h </w:instrText>
+              <w:instrText xml:space="preserve"> PAGEREF _Toc45385966 \h </w:instrText>
             </w:r>
             <w:r>
               <w:rPr>
@@ -1043,7 +2316,7 @@
                 <w:noProof/>
                 <w:webHidden/>
               </w:rPr>
-              <w:t>4</w:t>
+              <w:t>7</w:t>
             </w:r>
             <w:r>
               <w:rPr>
@@ -1057,6 +2330,10 @@
         <w:p>
           <w:pPr>
             <w:pStyle w:val="TDC1"/>
+            <w:tabs>
+              <w:tab w:val="left" w:pos="480"/>
+              <w:tab w:val="right" w:leader="dot" w:pos="8488"/>
+            </w:tabs>
             <w:rPr>
               <w:rFonts w:cstheme="minorBidi"/>
               <w:noProof/>
@@ -1065,13 +2342,13 @@
               <w:lang w:val="es-ES" w:eastAsia="es-ES"/>
             </w:rPr>
           </w:pPr>
-          <w:hyperlink w:anchor="_Toc42775469" w:history="1">
+          <w:hyperlink w:anchor="_Toc45385967" w:history="1">
             <w:r>
               <w:rPr>
                 <w:rStyle w:val="Hipervnculo"/>
                 <w:noProof/>
               </w:rPr>
-              <w:t>4.</w:t>
+              <w:t>6.</w:t>
             </w:r>
             <w:r>
               <w:rPr>
@@ -1109,7 +2386,7 @@
                 <w:noProof/>
                 <w:webHidden/>
               </w:rPr>
-              <w:instrText xml:space="preserve"> PAGEREF _Toc42775469 \h </w:instrText>
+              <w:instrText xml:space="preserve"> PAGEREF _Toc45385967 \h </w:instrText>
             </w:r>
             <w:r>
               <w:rPr>
@@ -1129,7 +2406,7 @@
                 <w:noProof/>
                 <w:webHidden/>
               </w:rPr>
-              <w:t>4</w:t>
+              <w:t>7</w:t>
             </w:r>
             <w:r>
               <w:rPr>
@@ -1143,6 +2420,10 @@
         <w:p>
           <w:pPr>
             <w:pStyle w:val="TDC2"/>
+            <w:tabs>
+              <w:tab w:val="left" w:pos="880"/>
+              <w:tab w:val="right" w:leader="dot" w:pos="8488"/>
+            </w:tabs>
             <w:rPr>
               <w:rFonts w:cstheme="minorBidi"/>
               <w:noProof/>
@@ -1151,13 +2432,13 @@
               <w:lang w:val="es-ES" w:eastAsia="es-ES"/>
             </w:rPr>
           </w:pPr>
-          <w:hyperlink w:anchor="_Toc42775470" w:history="1">
+          <w:hyperlink w:anchor="_Toc45385968" w:history="1">
             <w:r>
               <w:rPr>
                 <w:rStyle w:val="Hipervnculo"/>
                 <w:noProof/>
               </w:rPr>
-              <w:t>4.1.</w:t>
+              <w:t>6.1.</w:t>
             </w:r>
             <w:r>
               <w:rPr>
@@ -1195,7 +2476,7 @@
                 <w:noProof/>
                 <w:webHidden/>
               </w:rPr>
-              <w:instrText xml:space="preserve"> PAGEREF _Toc42775470 \h </w:instrText>
+              <w:instrText xml:space="preserve"> PAGEREF _Toc45385968 \h </w:instrText>
             </w:r>
             <w:r>
               <w:rPr>
@@ -1215,7 +2496,7 @@
                 <w:noProof/>
                 <w:webHidden/>
               </w:rPr>
-              <w:t>4</w:t>
+              <w:t>7</w:t>
             </w:r>
             <w:r>
               <w:rPr>
@@ -1229,6 +2510,10 @@
         <w:p>
           <w:pPr>
             <w:pStyle w:val="TDC1"/>
+            <w:tabs>
+              <w:tab w:val="left" w:pos="480"/>
+              <w:tab w:val="right" w:leader="dot" w:pos="8488"/>
+            </w:tabs>
             <w:rPr>
               <w:rFonts w:cstheme="minorBidi"/>
               <w:noProof/>
@@ -1237,13 +2522,13 @@
               <w:lang w:val="es-ES" w:eastAsia="es-ES"/>
             </w:rPr>
           </w:pPr>
-          <w:hyperlink w:anchor="_Toc42775471" w:history="1">
+          <w:hyperlink w:anchor="_Toc45385969" w:history="1">
             <w:r>
               <w:rPr>
                 <w:rStyle w:val="Hipervnculo"/>
                 <w:noProof/>
               </w:rPr>
-              <w:t>5.</w:t>
+              <w:t>7.</w:t>
             </w:r>
             <w:r>
               <w:rPr>
@@ -1260,7 +2545,7 @@
                 <w:rStyle w:val="Hipervnculo"/>
                 <w:noProof/>
               </w:rPr>
-              <w:t>SIMULACIÓN</w:t>
+              <w:t>SIMULACIÓN Y RESULTADOS</w:t>
             </w:r>
             <w:r>
               <w:rPr>
@@ -1281,7 +2566,7 @@
                 <w:noProof/>
                 <w:webHidden/>
               </w:rPr>
-              <w:instrText xml:space="preserve"> PAGEREF _Toc42775471 \h </w:instrText>
+              <w:instrText xml:space="preserve"> PAGEREF _Toc45385969 \h </w:instrText>
             </w:r>
             <w:r>
               <w:rPr>
@@ -1301,7 +2586,7 @@
                 <w:noProof/>
                 <w:webHidden/>
               </w:rPr>
-              <w:t>4</w:t>
+              <w:t>7</w:t>
             </w:r>
             <w:r>
               <w:rPr>
@@ -1315,6 +2600,10 @@
         <w:p>
           <w:pPr>
             <w:pStyle w:val="TDC1"/>
+            <w:tabs>
+              <w:tab w:val="left" w:pos="480"/>
+              <w:tab w:val="right" w:leader="dot" w:pos="8488"/>
+            </w:tabs>
             <w:rPr>
               <w:rFonts w:cstheme="minorBidi"/>
               <w:noProof/>
@@ -1323,13 +2612,13 @@
               <w:lang w:val="es-ES" w:eastAsia="es-ES"/>
             </w:rPr>
           </w:pPr>
-          <w:hyperlink w:anchor="_Toc42775472" w:history="1">
+          <w:hyperlink w:anchor="_Toc45385970" w:history="1">
             <w:r>
               <w:rPr>
                 <w:rStyle w:val="Hipervnculo"/>
                 <w:noProof/>
               </w:rPr>
-              <w:t>6.</w:t>
+              <w:t>8.</w:t>
             </w:r>
             <w:r>
               <w:rPr>
@@ -1367,7 +2656,7 @@
                 <w:noProof/>
                 <w:webHidden/>
               </w:rPr>
-              <w:instrText xml:space="preserve"> PAGEREF _Toc42775472 \h </w:instrText>
+              <w:instrText xml:space="preserve"> PAGEREF _Toc45385970 \h </w:instrText>
             </w:r>
             <w:r>
               <w:rPr>
@@ -1387,7 +2676,7 @@
                 <w:noProof/>
                 <w:webHidden/>
               </w:rPr>
-              <w:t>4</w:t>
+              <w:t>7</w:t>
             </w:r>
             <w:r>
               <w:rPr>
@@ -1426,26 +2715,31 @@
           <w:numId w:val="3"/>
         </w:numPr>
       </w:pPr>
+      <w:bookmarkStart w:id="0" w:name="_Toc45385947"/>
       <w:r>
         <w:lastRenderedPageBreak/>
         <w:t>OBJETO</w:t>
       </w:r>
+      <w:bookmarkEnd w:id="0"/>
     </w:p>
     <w:p>
       <w:r>
         <w:t xml:space="preserve">El objeto de </w:t>
       </w:r>
       <w:r>
-        <w:t>este Trabajo Fin de Máster (TFM) es el desarrollo de una serie de tareas robóticas</w:t>
-      </w:r>
-      <w:r>
-        <w:t>,</w:t>
-      </w:r>
-      <w:r>
-        <w:t xml:space="preserve"> de for</w:t>
-      </w:r>
-      <w:r>
-        <w:t>ma que el robot pueda aprender mediante aprendizaje por refuerzo un comportamiento deseado, diseñando la recompensa que obtiene el robot al actuar de una manera determinada al ejecutar la tarea y la política que debe seguir, que será obtenida mediante optimización bayesiana.</w:t>
+        <w:t xml:space="preserve">este Trabajo Fin de Máster (TFM) es el </w:t>
+      </w:r>
+      <w:r>
+        <w:t xml:space="preserve">diseño e implementación de una biblioteca de </w:t>
+      </w:r>
+      <w:r>
+        <w:t>tareas robóticas</w:t>
+      </w:r>
+      <w:r>
+        <w:t xml:space="preserve"> de manipulación en un simulador 3D</w:t>
+      </w:r>
+      <w:r>
+        <w:t xml:space="preserve"> como banco de pruebas para algoritmos de aprendizaje por refuerzo. Esta tarea incluye la definición y parametrización de las tareas a realizar, tanto de las acciones y políticas disponibles, como de la recompensas asociadas. El banco de pruebas diseñado se utiliza para evaluar las características y estudiar las mejoras de una librería de aprendizaje por refuerzo basada en optimización bayesiana.</w:t>
       </w:r>
     </w:p>
     <w:p>
@@ -1453,7 +2747,7 @@
         <w:t xml:space="preserve">La justificación de este trabajo se centra sobre todo en que el problemas de las tareas robóticas en ambientes controlados, en los que se conoce la forma de los objetos que se quiere manipular, su posición y orientación, </w:t>
       </w:r>
       <w:r>
-        <w:t>y la posición y orientación del elemento terminal está prácticamente resuelto. Por ejemplo, se puede observar en el uso de los robots en las líneas de producción. Sin embargo, al entrar en ambientes no controlados pueden aparecer problemas que antes no existían, ya que a priori no se conocen las características de los objetos que se encuentran en el entorno del robot.</w:t>
+        <w:t>y la posición y orientación del elemento terminal está prácticamente resuelto. Por ejemplo, se puede observar en el uso de los robots en las líneas de producción. Sin embargo, en ambientes no controlados pueden aparecer problemas que antes no existían, ya que a priori no se conocen las características de los objetos que se encuentran en el entorno del robot.</w:t>
       </w:r>
     </w:p>
     <w:p>
@@ -1463,13 +2757,13 @@
     </w:p>
     <w:p>
       <w:r>
-        <w:t xml:space="preserve">En nuestro caso, el aprendizaje por refuerzo nos va a servir para resolver una serie de tareas en las que el robot aprenderá la forma </w:t>
-      </w:r>
-      <w:r>
-        <w:t>ó</w:t>
-      </w:r>
-      <w:r>
-        <w:t>ptima de comportarse, en lugar de resolver las tareas de forma tradicional.</w:t>
+        <w:t xml:space="preserve">En nuestro caso, el aprendizaje por refuerzo nos va a servir para resolver una serie de tareas en las que el robot aprenderá </w:t>
+      </w:r>
+      <w:r>
+        <w:t>una política óptima</w:t>
+      </w:r>
+      <w:r>
+        <w:t>, en lugar de resolver las tareas de forma tradicional.</w:t>
       </w:r>
     </w:p>
     <w:p>
@@ -1493,10 +2787,12 @@
           <w:numId w:val="3"/>
         </w:numPr>
       </w:pPr>
+      <w:bookmarkStart w:id="1" w:name="_Toc45385948"/>
       <w:r>
         <w:lastRenderedPageBreak/>
         <w:t>ALCANCE</w:t>
       </w:r>
+      <w:bookmarkEnd w:id="1"/>
     </w:p>
     <w:p>
       <w:r>
@@ -1566,10 +2862,7 @@
         </w:numPr>
       </w:pPr>
       <w:r>
-        <w:t>L</w:t>
-      </w:r>
-      <w:r>
-        <w:t>enguaje de programación Python.</w:t>
+        <w:t>Lenguaje de programación Python.</w:t>
       </w:r>
     </w:p>
     <w:p>
@@ -1581,10 +2874,7 @@
         </w:numPr>
       </w:pPr>
       <w:r>
-        <w:t>S</w:t>
-      </w:r>
-      <w:r>
-        <w:t>istema operativo Ubuntu (Linux).</w:t>
+        <w:t>Sistema operativo Ubuntu (Linux).</w:t>
       </w:r>
     </w:p>
     <w:p>
@@ -1615,9 +2905,6 @@
           <w:numId w:val="6"/>
         </w:numPr>
       </w:pPr>
-      <w:r>
-        <w:t xml:space="preserve">API de </w:t>
-      </w:r>
       <w:proofErr w:type="spellStart"/>
       <w:r>
         <w:t>PyRep</w:t>
@@ -1629,6 +2916,14 @@
       <w:proofErr w:type="spellStart"/>
       <w:r>
         <w:t>CoppeliaSim</w:t>
+      </w:r>
+      <w:proofErr w:type="spellEnd"/>
+      <w:r>
+        <w:t xml:space="preserve">, para controlar el simulador con </w:t>
+      </w:r>
+      <w:proofErr w:type="spellStart"/>
+      <w:r>
+        <w:t>python</w:t>
       </w:r>
       <w:proofErr w:type="spellEnd"/>
       <w:r>
@@ -1661,13 +2956,7 @@
       </w:r>
       <w:proofErr w:type="spellStart"/>
       <w:r>
-        <w:t>Py</w:t>
-      </w:r>
-      <w:r>
-        <w:t>R</w:t>
-      </w:r>
-      <w:r>
-        <w:t>ep</w:t>
+        <w:t>PyRep</w:t>
       </w:r>
       <w:proofErr w:type="spellEnd"/>
       <w:r>
@@ -1676,6 +2965,26 @@
       <w:proofErr w:type="spellStart"/>
       <w:r>
         <w:t>CoppeliaSim</w:t>
+      </w:r>
+      <w:proofErr w:type="spellEnd"/>
+      <w:r>
+        <w:t>.</w:t>
+      </w:r>
+    </w:p>
+    <w:p>
+      <w:pPr>
+        <w:pStyle w:val="Prrafodelista"/>
+        <w:numPr>
+          <w:ilvl w:val="1"/>
+          <w:numId w:val="6"/>
+        </w:numPr>
+      </w:pPr>
+      <w:r>
+        <w:t xml:space="preserve">Librería de optimización bayesiana </w:t>
+      </w:r>
+      <w:proofErr w:type="spellStart"/>
+      <w:r>
+        <w:t>BayesOpt</w:t>
       </w:r>
       <w:proofErr w:type="spellEnd"/>
       <w:r>
@@ -1735,17 +3044,27 @@
     </w:p>
     <w:p>
       <w:pPr>
+        <w:spacing w:after="0"/>
+        <w:jc w:val="left"/>
+      </w:pPr>
+      <w:r>
+        <w:br w:type="page"/>
+      </w:r>
+    </w:p>
+    <w:p>
+      <w:pPr>
         <w:pStyle w:val="Ttulo1"/>
         <w:numPr>
           <w:ilvl w:val="0"/>
           <w:numId w:val="3"/>
         </w:numPr>
       </w:pPr>
-      <w:bookmarkStart w:id="0" w:name="_Toc42775462"/>
-      <w:r>
+      <w:bookmarkStart w:id="2" w:name="_Toc45385949"/>
+      <w:r>
+        <w:lastRenderedPageBreak/>
         <w:t>MARCO TEÓRICO</w:t>
       </w:r>
-      <w:bookmarkEnd w:id="0"/>
+      <w:bookmarkEnd w:id="2"/>
     </w:p>
     <w:p>
       <w:pPr>
@@ -1755,11 +3074,53 @@
           <w:numId w:val="3"/>
         </w:numPr>
       </w:pPr>
-      <w:bookmarkStart w:id="1" w:name="_Toc42775463"/>
-      <w:r>
-        <w:t>ROBÓTICA</w:t>
-      </w:r>
-      <w:bookmarkEnd w:id="1"/>
+      <w:bookmarkStart w:id="3" w:name="_Toc45385950"/>
+      <w:r>
+        <w:t>APRENDIZAJE POR REFUERZO</w:t>
+      </w:r>
+      <w:bookmarkEnd w:id="3"/>
+    </w:p>
+    <w:p>
+      <w:pPr>
+        <w:pStyle w:val="Ttulo3"/>
+        <w:numPr>
+          <w:ilvl w:val="2"/>
+          <w:numId w:val="3"/>
+        </w:numPr>
+      </w:pPr>
+      <w:bookmarkStart w:id="4" w:name="_Toc45385951"/>
+      <w:r>
+        <w:t>INTRODUCCIÓN</w:t>
+      </w:r>
+      <w:bookmarkEnd w:id="4"/>
+    </w:p>
+    <w:p>
+      <w:pPr>
+        <w:pStyle w:val="Ttulo3"/>
+        <w:numPr>
+          <w:ilvl w:val="2"/>
+          <w:numId w:val="3"/>
+        </w:numPr>
+      </w:pPr>
+      <w:bookmarkStart w:id="5" w:name="_Toc45385952"/>
+      <w:r>
+        <w:t>PROCESOS DE DECISIÓN DE MARKOV</w:t>
+      </w:r>
+      <w:bookmarkEnd w:id="5"/>
+    </w:p>
+    <w:p>
+      <w:pPr>
+        <w:pStyle w:val="Ttulo3"/>
+        <w:numPr>
+          <w:ilvl w:val="2"/>
+          <w:numId w:val="3"/>
+        </w:numPr>
+      </w:pPr>
+      <w:bookmarkStart w:id="6" w:name="_Toc45385953"/>
+      <w:r>
+        <w:t>BÚSQUEDA DE POLÍTICA</w:t>
+      </w:r>
+      <w:bookmarkEnd w:id="6"/>
     </w:p>
     <w:p>
       <w:pPr>
@@ -1769,11 +3130,41 @@
           <w:numId w:val="3"/>
         </w:numPr>
       </w:pPr>
-      <w:bookmarkStart w:id="2" w:name="_Toc42775464"/>
-      <w:r>
-        <w:t>APRENDIZAJE POR REFUERZO</w:t>
-      </w:r>
-      <w:bookmarkEnd w:id="2"/>
+      <w:bookmarkStart w:id="7" w:name="_Toc45385954"/>
+      <w:r>
+        <w:t>OPTIMIZACIÓN BAYESIANA</w:t>
+      </w:r>
+      <w:bookmarkEnd w:id="7"/>
+    </w:p>
+    <w:p>
+      <w:pPr>
+        <w:spacing w:after="0"/>
+        <w:jc w:val="left"/>
+        <w:rPr>
+          <w:rFonts w:asciiTheme="majorHAnsi" w:eastAsiaTheme="majorEastAsia" w:hAnsiTheme="majorHAnsi" w:cstheme="majorBidi"/>
+          <w:color w:val="365F91" w:themeColor="accent1" w:themeShade="BF"/>
+          <w:sz w:val="26"/>
+          <w:szCs w:val="26"/>
+        </w:rPr>
+      </w:pPr>
+      <w:r>
+        <w:br w:type="page"/>
+      </w:r>
+    </w:p>
+    <w:p>
+      <w:pPr>
+        <w:pStyle w:val="Ttulo1"/>
+        <w:numPr>
+          <w:ilvl w:val="0"/>
+          <w:numId w:val="3"/>
+        </w:numPr>
+      </w:pPr>
+      <w:bookmarkStart w:id="8" w:name="_Toc45385955"/>
+      <w:r>
+        <w:lastRenderedPageBreak/>
+        <w:t>HERRAMIENTAS TECNOLÓGICAS</w:t>
+      </w:r>
+      <w:bookmarkEnd w:id="8"/>
     </w:p>
     <w:p>
       <w:pPr>
@@ -1783,11 +3174,501 @@
           <w:numId w:val="3"/>
         </w:numPr>
       </w:pPr>
-      <w:bookmarkStart w:id="3" w:name="_Toc42775465"/>
-      <w:r>
-        <w:t>OPTIMIZACIÓN BAYESIANA</w:t>
-      </w:r>
-      <w:bookmarkEnd w:id="3"/>
+      <w:bookmarkStart w:id="9" w:name="_Toc45385956"/>
+      <w:r>
+        <w:t>COPPELIASIM</w:t>
+      </w:r>
+      <w:bookmarkEnd w:id="9"/>
+    </w:p>
+    <w:p>
+      <w:pPr>
+        <w:pStyle w:val="Ttulo3"/>
+        <w:numPr>
+          <w:ilvl w:val="2"/>
+          <w:numId w:val="3"/>
+        </w:numPr>
+      </w:pPr>
+      <w:bookmarkStart w:id="10" w:name="_Toc45385957"/>
+      <w:r>
+        <w:t>INTRODUCCIÓN</w:t>
+      </w:r>
+      <w:bookmarkEnd w:id="10"/>
+    </w:p>
+    <w:p>
+      <w:proofErr w:type="spellStart"/>
+      <w:r>
+        <w:t>CoppeliaSim</w:t>
+      </w:r>
+      <w:proofErr w:type="spellEnd"/>
+      <w:r>
+        <w:t xml:space="preserve"> es una plataforma de simulación robótica versátil y escalable desarrollada por </w:t>
+      </w:r>
+      <w:proofErr w:type="spellStart"/>
+      <w:r>
+        <w:t>Coppelia</w:t>
+      </w:r>
+      <w:proofErr w:type="spellEnd"/>
+      <w:r>
+        <w:t xml:space="preserve"> </w:t>
+      </w:r>
+      <w:proofErr w:type="spellStart"/>
+      <w:r>
+        <w:t>Robotics</w:t>
+      </w:r>
+      <w:proofErr w:type="spellEnd"/>
+      <w:r>
+        <w:t>. Es libre y de código abierto mientras se utilice sin fines comerciales.</w:t>
+      </w:r>
+    </w:p>
+    <w:p>
+      <w:r>
+        <w:t xml:space="preserve">En este trabajo vamos a utilizar el simulador </w:t>
+      </w:r>
+      <w:proofErr w:type="spellStart"/>
+      <w:r>
+        <w:t>CoppeliaSim</w:t>
+      </w:r>
+      <w:proofErr w:type="spellEnd"/>
+      <w:r>
+        <w:t xml:space="preserve"> para construir las escenas </w:t>
+      </w:r>
+      <w:r>
+        <w:t xml:space="preserve">y modelos </w:t>
+      </w:r>
+      <w:r>
+        <w:t xml:space="preserve">correspondientes </w:t>
+      </w:r>
+      <w:r>
+        <w:t>para</w:t>
+      </w:r>
+      <w:r>
+        <w:t xml:space="preserve"> cada una de las tareas diseñadas y para simular las tareas. Por lo tanto, es necesario conocer </w:t>
+      </w:r>
+      <w:r>
+        <w:t>la funcionalidad de</w:t>
+      </w:r>
+      <w:r>
+        <w:t xml:space="preserve"> </w:t>
+      </w:r>
+      <w:proofErr w:type="spellStart"/>
+      <w:r>
+        <w:t>CoppeliaSim</w:t>
+      </w:r>
+      <w:proofErr w:type="spellEnd"/>
+      <w:r>
+        <w:t xml:space="preserve"> para construir las escenas y de que forma se pueden controlar las simulaciones.</w:t>
+      </w:r>
+    </w:p>
+    <w:p>
+      <w:pPr>
+        <w:pStyle w:val="Ttulo3"/>
+        <w:numPr>
+          <w:ilvl w:val="2"/>
+          <w:numId w:val="3"/>
+        </w:numPr>
+      </w:pPr>
+      <w:bookmarkStart w:id="11" w:name="_Toc45385958"/>
+      <w:r>
+        <w:t>FUNCIONALIDAD DEL SIMULADOR</w:t>
+      </w:r>
+      <w:bookmarkEnd w:id="11"/>
+    </w:p>
+    <w:p>
+      <w:r>
+        <w:t xml:space="preserve">La funcionalidad de </w:t>
+      </w:r>
+      <w:proofErr w:type="spellStart"/>
+      <w:r>
+        <w:t>CoppeliaSim</w:t>
+      </w:r>
+      <w:proofErr w:type="spellEnd"/>
+      <w:r>
+        <w:t xml:space="preserve"> está relacionada tanto con los objetos de la escena como con los módulos de calculo que tiene disponibles.</w:t>
+      </w:r>
+      <w:r>
+        <w:t xml:space="preserve"> Dado que solo vamos a necesitar los objetos de la escena, los módulos de cálculo no se van a explicar.</w:t>
+      </w:r>
+    </w:p>
+    <w:p>
+      <w:pPr>
+        <w:pStyle w:val="Ttulo4"/>
+        <w:numPr>
+          <w:ilvl w:val="3"/>
+          <w:numId w:val="3"/>
+        </w:numPr>
+      </w:pPr>
+      <w:r>
+        <w:t xml:space="preserve">Objetos de la </w:t>
+      </w:r>
+      <w:r>
+        <w:t>escena</w:t>
+      </w:r>
+    </w:p>
+    <w:p>
+      <w:r>
+        <w:t xml:space="preserve">Una escena o modelo de </w:t>
+      </w:r>
+      <w:proofErr w:type="spellStart"/>
+      <w:r>
+        <w:t>CoppeliaSim</w:t>
+      </w:r>
+      <w:proofErr w:type="spellEnd"/>
+      <w:r>
+        <w:t xml:space="preserve"> contiene varios objetos de la escena u objetos elementales que se pueden ensamblar según una jerarquía de árbol. Los objetos disponibles en </w:t>
+      </w:r>
+      <w:proofErr w:type="spellStart"/>
+      <w:r>
+        <w:t>CoppeliaSim</w:t>
+      </w:r>
+      <w:proofErr w:type="spellEnd"/>
+      <w:r>
+        <w:t xml:space="preserve"> son los siguientes:</w:t>
+      </w:r>
+    </w:p>
+    <w:p>
+      <w:pPr>
+        <w:pStyle w:val="Prrafodelista"/>
+        <w:numPr>
+          <w:ilvl w:val="0"/>
+          <w:numId w:val="8"/>
+        </w:numPr>
+      </w:pPr>
+      <w:r>
+        <w:t>Articulaciones (</w:t>
+      </w:r>
+      <w:proofErr w:type="spellStart"/>
+      <w:r>
+        <w:t>joints</w:t>
+      </w:r>
+      <w:proofErr w:type="spellEnd"/>
+      <w:r>
+        <w:t xml:space="preserve">): las articulaciones son </w:t>
+      </w:r>
+      <w:r>
+        <w:t>elementos</w:t>
+      </w:r>
+      <w:r>
+        <w:t xml:space="preserve"> que permiten enlazar dos o más objetos de la escena con uno a tres grados de libertad según el tipo de articulación (prismática, rotacional, tornillo, esférica). Tienen distintos modos de operación (modo de fuerza/momento, modo de cinemática inversa</w:t>
+      </w:r>
+      <w:r>
+        <w:t>, etc.</w:t>
+      </w:r>
+      <w:r>
+        <w:t>)</w:t>
+      </w:r>
+      <w:r>
+        <w:t>.</w:t>
+      </w:r>
+    </w:p>
+    <w:p>
+      <w:pPr>
+        <w:pStyle w:val="Prrafodelista"/>
+        <w:numPr>
+          <w:ilvl w:val="0"/>
+          <w:numId w:val="8"/>
+        </w:numPr>
+      </w:pPr>
+      <w:r>
+        <w:t>Formas (</w:t>
+      </w:r>
+      <w:proofErr w:type="spellStart"/>
+      <w:r>
+        <w:t>shapes</w:t>
+      </w:r>
+      <w:proofErr w:type="spellEnd"/>
+      <w:r>
+        <w:t>): las formas son mallas triangulares utilizadas para la simulación y visualización de solidos rígidos. Otros objetos de la escena o los módulos de cálculo dependen en gran medida de las formas (p. ej. los sensores de proximidad, el modulo de dinámica o el modulo de cálculo de distancia malla-malla).</w:t>
+      </w:r>
+    </w:p>
+    <w:p>
+      <w:pPr>
+        <w:pStyle w:val="Prrafodelista"/>
+        <w:numPr>
+          <w:ilvl w:val="0"/>
+          <w:numId w:val="8"/>
+        </w:numPr>
+      </w:pPr>
+      <w:r>
+        <w:t>Sensores de proximidad (</w:t>
+      </w:r>
+      <w:proofErr w:type="spellStart"/>
+      <w:r>
+        <w:t>proximity</w:t>
+      </w:r>
+      <w:proofErr w:type="spellEnd"/>
+      <w:r>
+        <w:t xml:space="preserve"> sensor): los sensores de proximidad son elementos que llevan a cabo un cálculo de la distancia mínima exacto a la parte de una forma que se encuentra dentro de un volumen de detección configurable, en lugar de realizar una detección basada en rayos. Como resultado se obtiene una operación mas continua y, por tanto, permite una simulación más realista.</w:t>
+      </w:r>
+    </w:p>
+    <w:p>
+      <w:pPr>
+        <w:pStyle w:val="Prrafodelista"/>
+        <w:numPr>
+          <w:ilvl w:val="0"/>
+          <w:numId w:val="8"/>
+        </w:numPr>
+      </w:pPr>
+      <w:r>
+        <w:t xml:space="preserve">Sensores de visión (visión </w:t>
+      </w:r>
+      <w:proofErr w:type="spellStart"/>
+      <w:r>
+        <w:t>sensors</w:t>
+      </w:r>
+      <w:proofErr w:type="spellEnd"/>
+      <w:r>
+        <w:t>): los sensores de visión son elementos que permiten extraer información compleja de la imagen (colores, tamaño de los objetos, mapas de profundidad, etc.)</w:t>
+      </w:r>
+    </w:p>
+    <w:p>
+      <w:pPr>
+        <w:pStyle w:val="Prrafodelista"/>
+        <w:numPr>
+          <w:ilvl w:val="0"/>
+          <w:numId w:val="8"/>
+        </w:numPr>
+      </w:pPr>
+      <w:r>
+        <w:lastRenderedPageBreak/>
+        <w:t>Sensores de fuerza (</w:t>
+      </w:r>
+      <w:proofErr w:type="spellStart"/>
+      <w:r>
+        <w:t>force</w:t>
+      </w:r>
+      <w:proofErr w:type="spellEnd"/>
+      <w:r>
+        <w:t xml:space="preserve"> </w:t>
+      </w:r>
+      <w:proofErr w:type="spellStart"/>
+      <w:r>
+        <w:t>sensors</w:t>
+      </w:r>
+      <w:proofErr w:type="spellEnd"/>
+      <w:r>
+        <w:t>): los sensores de fuerza son elementos que representan enlaces rígidos entre formas, que pueden registrar fuerzas y momentos aplicados y que pueden romperse cuando sobrepasa una condición determinada.</w:t>
+      </w:r>
+    </w:p>
+    <w:p>
+      <w:pPr>
+        <w:pStyle w:val="Prrafodelista"/>
+        <w:numPr>
+          <w:ilvl w:val="0"/>
+          <w:numId w:val="8"/>
+        </w:numPr>
+      </w:pPr>
+      <w:r>
+        <w:t>Gráficos (</w:t>
+      </w:r>
+      <w:proofErr w:type="spellStart"/>
+      <w:r>
+        <w:t>graphs</w:t>
+      </w:r>
+      <w:proofErr w:type="spellEnd"/>
+      <w:r>
+        <w:t>): los gráficos son elementos que pueden registrar una gran variedad de flujo de datos predefinidos o personalizados. Los flujos de datos pueden representarse directamente (gráfica de un tipo de dato respecto al tiempo) o combinarse con otros para mostrar un gráfico XY o curvas 3D.</w:t>
+      </w:r>
+    </w:p>
+    <w:p>
+      <w:pPr>
+        <w:pStyle w:val="Prrafodelista"/>
+        <w:numPr>
+          <w:ilvl w:val="0"/>
+          <w:numId w:val="8"/>
+        </w:numPr>
+      </w:pPr>
+      <w:r>
+        <w:t>Cámaras (cameras): las cámaras son elementos que permiten la visualización de la escena cuando están asociadas a una ventana.</w:t>
+      </w:r>
+    </w:p>
+    <w:p>
+      <w:pPr>
+        <w:pStyle w:val="Prrafodelista"/>
+        <w:numPr>
+          <w:ilvl w:val="0"/>
+          <w:numId w:val="8"/>
+        </w:numPr>
+      </w:pPr>
+      <w:r>
+        <w:t>Luces (</w:t>
+      </w:r>
+      <w:proofErr w:type="spellStart"/>
+      <w:r>
+        <w:t>lights</w:t>
+      </w:r>
+      <w:proofErr w:type="spellEnd"/>
+      <w:r>
+        <w:t>): las luces son elementos que iluminan la escena o elementos de la escena y que influyen directamente en las cámaras o en los sensores de visión.</w:t>
+      </w:r>
+    </w:p>
+    <w:p>
+      <w:pPr>
+        <w:pStyle w:val="Prrafodelista"/>
+        <w:numPr>
+          <w:ilvl w:val="0"/>
+          <w:numId w:val="8"/>
+        </w:numPr>
+      </w:pPr>
+      <w:r>
+        <w:t>Trayectorias (</w:t>
+      </w:r>
+      <w:proofErr w:type="spellStart"/>
+      <w:r>
+        <w:t>paths</w:t>
+      </w:r>
+      <w:proofErr w:type="spellEnd"/>
+      <w:r>
+        <w:t>): las trayectorias son elementos que permiten definir movimientos complejos en el espacio</w:t>
+      </w:r>
+      <w:r>
+        <w:t xml:space="preserve"> (p. ej. sucesión de traslaciones, rotaciones y pausas, combinadas de forma libre). Las trayectorias pueden utilizarse para guiar el soplete de un robot de soldadura a lo largo de una trayectoria predefinida o para permitir los movimientos de una cinta transportadora.</w:t>
+      </w:r>
+      <w:r>
+        <w:t xml:space="preserve"> </w:t>
+      </w:r>
+      <w:r>
+        <w:rPr>
+          <w:highlight w:val="yellow"/>
+        </w:rPr>
+        <w:t>(</w:t>
+      </w:r>
+      <w:proofErr w:type="gramStart"/>
+      <w:r>
+        <w:rPr>
+          <w:highlight w:val="yellow"/>
+        </w:rPr>
+        <w:t xml:space="preserve">como diferencio entre </w:t>
+      </w:r>
+      <w:proofErr w:type="spellStart"/>
+      <w:r>
+        <w:rPr>
+          <w:highlight w:val="yellow"/>
+        </w:rPr>
+        <w:t>paths</w:t>
+      </w:r>
+      <w:proofErr w:type="spellEnd"/>
+      <w:r>
+        <w:rPr>
+          <w:highlight w:val="yellow"/>
+        </w:rPr>
+        <w:t xml:space="preserve"> y </w:t>
+      </w:r>
+      <w:proofErr w:type="spellStart"/>
+      <w:r>
+        <w:rPr>
+          <w:highlight w:val="yellow"/>
+        </w:rPr>
+        <w:t>trajectories</w:t>
+      </w:r>
+      <w:proofErr w:type="spellEnd"/>
+      <w:r>
+        <w:rPr>
+          <w:highlight w:val="yellow"/>
+        </w:rPr>
+        <w:t xml:space="preserve"> en español?</w:t>
+      </w:r>
+      <w:proofErr w:type="gramEnd"/>
+      <w:r>
+        <w:rPr>
+          <w:highlight w:val="yellow"/>
+        </w:rPr>
+        <w:t>)</w:t>
+      </w:r>
+    </w:p>
+    <w:p>
+      <w:pPr>
+        <w:pStyle w:val="Prrafodelista"/>
+        <w:numPr>
+          <w:ilvl w:val="0"/>
+          <w:numId w:val="8"/>
+        </w:numPr>
+      </w:pPr>
+      <w:proofErr w:type="spellStart"/>
+      <w:r>
+        <w:t>Dummies</w:t>
+      </w:r>
+      <w:proofErr w:type="spellEnd"/>
+      <w:r>
+        <w:t xml:space="preserve">: los </w:t>
+      </w:r>
+      <w:proofErr w:type="spellStart"/>
+      <w:r>
+        <w:t>dummies</w:t>
+      </w:r>
+      <w:proofErr w:type="spellEnd"/>
+      <w:r>
+        <w:t xml:space="preserve"> son sistemas de referencia, que pueden tener varias funciones y que son utilizados junto a otros objetos de la escena, por lo que pueden ser vistos como elementos de ayuda.</w:t>
+      </w:r>
+    </w:p>
+    <w:p>
+      <w:pPr>
+        <w:pStyle w:val="Ttulo3"/>
+        <w:numPr>
+          <w:ilvl w:val="2"/>
+          <w:numId w:val="3"/>
+        </w:numPr>
+      </w:pPr>
+      <w:bookmarkStart w:id="12" w:name="_Toc45385959"/>
+      <w:r>
+        <w:t>CONTROL DE LA SIMULACIÓN</w:t>
+      </w:r>
+      <w:bookmarkEnd w:id="12"/>
+    </w:p>
+    <w:p>
+      <w:pPr>
+        <w:pStyle w:val="Ttulo2"/>
+        <w:numPr>
+          <w:ilvl w:val="1"/>
+          <w:numId w:val="3"/>
+        </w:numPr>
+      </w:pPr>
+      <w:bookmarkStart w:id="13" w:name="_Toc45385960"/>
+      <w:r>
+        <w:t>PYREP</w:t>
+      </w:r>
+      <w:bookmarkEnd w:id="13"/>
+    </w:p>
+    <w:p>
+      <w:pPr>
+        <w:pStyle w:val="Ttulo2"/>
+        <w:numPr>
+          <w:ilvl w:val="1"/>
+          <w:numId w:val="3"/>
+        </w:numPr>
+      </w:pPr>
+      <w:bookmarkStart w:id="14" w:name="_Toc45385961"/>
+      <w:r>
+        <w:t>RLBENCH</w:t>
+      </w:r>
+      <w:bookmarkEnd w:id="14"/>
+    </w:p>
+    <w:p>
+      <w:pPr>
+        <w:pStyle w:val="Ttulo2"/>
+        <w:numPr>
+          <w:ilvl w:val="1"/>
+          <w:numId w:val="3"/>
+        </w:numPr>
+      </w:pPr>
+      <w:bookmarkStart w:id="15" w:name="_Toc45385962"/>
+      <w:r>
+        <w:t>PYTHON Y ANACONDA</w:t>
+      </w:r>
+      <w:bookmarkEnd w:id="15"/>
+    </w:p>
+    <w:p>
+      <w:pPr>
+        <w:pStyle w:val="Ttulo2"/>
+        <w:numPr>
+          <w:ilvl w:val="1"/>
+          <w:numId w:val="3"/>
+        </w:numPr>
+      </w:pPr>
+      <w:bookmarkStart w:id="16" w:name="_Toc45385963"/>
+      <w:r>
+        <w:t>BAYESOPT</w:t>
+      </w:r>
+      <w:bookmarkEnd w:id="16"/>
     </w:p>
     <w:p>
       <w:pPr>
@@ -1797,11 +3678,11 @@
           <w:numId w:val="3"/>
         </w:numPr>
       </w:pPr>
-      <w:bookmarkStart w:id="4" w:name="_Toc42775466"/>
+      <w:bookmarkStart w:id="17" w:name="_Toc45385964"/>
       <w:r>
         <w:t>DEFINICIÓN DEL PROBLEMA</w:t>
       </w:r>
-      <w:bookmarkEnd w:id="4"/>
+      <w:bookmarkEnd w:id="17"/>
     </w:p>
     <w:p>
       <w:pPr>
@@ -1811,7 +3692,7 @@
           <w:numId w:val="3"/>
         </w:numPr>
       </w:pPr>
-      <w:bookmarkStart w:id="5" w:name="_Toc42775467"/>
+      <w:bookmarkStart w:id="18" w:name="_Toc45385965"/>
       <w:r>
         <w:t>ENTORNO</w:t>
       </w:r>
@@ -1827,7 +3708,12 @@
       <w:r>
         <w:t>O</w:t>
       </w:r>
-      <w:bookmarkEnd w:id="5"/>
+      <w:bookmarkEnd w:id="18"/>
+    </w:p>
+    <w:p>
+      <w:r>
+        <w:t>Como se configura el entorno del robot: robot con mesa.</w:t>
+      </w:r>
     </w:p>
     <w:p>
       <w:pPr>
@@ -1837,11 +3723,16 @@
           <w:numId w:val="3"/>
         </w:numPr>
       </w:pPr>
-      <w:bookmarkStart w:id="6" w:name="_Toc42775468"/>
+      <w:bookmarkStart w:id="19" w:name="_Toc45385966"/>
       <w:r>
         <w:t>TAREAS</w:t>
       </w:r>
-      <w:bookmarkEnd w:id="6"/>
+      <w:bookmarkEnd w:id="19"/>
+    </w:p>
+    <w:p>
+      <w:r>
+        <w:t>En que consiste cada tarea y como se define en el simulador.</w:t>
+      </w:r>
     </w:p>
     <w:p>
       <w:pPr>
@@ -1851,11 +3742,12 @@
           <w:numId w:val="3"/>
         </w:numPr>
       </w:pPr>
-      <w:bookmarkStart w:id="7" w:name="_Toc42775469"/>
-      <w:r>
+      <w:bookmarkStart w:id="20" w:name="_Toc45385967"/>
+      <w:r>
+        <w:lastRenderedPageBreak/>
         <w:t>SOLUCIÓN ADOPTADA</w:t>
       </w:r>
-      <w:bookmarkEnd w:id="7"/>
+      <w:bookmarkEnd w:id="20"/>
     </w:p>
     <w:p>
       <w:pPr>
@@ -1865,18 +3757,15 @@
           <w:numId w:val="3"/>
         </w:numPr>
       </w:pPr>
-      <w:bookmarkStart w:id="8" w:name="_Toc42775470"/>
+      <w:bookmarkStart w:id="21" w:name="_Toc45385968"/>
       <w:r>
         <w:t>DEFINICIÓN DE LAS TAREAS</w:t>
       </w:r>
-      <w:bookmarkEnd w:id="8"/>
-    </w:p>
-    <w:p>
-      <w:r>
-        <w:t>En el simulador, en Python</w:t>
-      </w:r>
-      <w:r>
-        <w:t>…</w:t>
+      <w:bookmarkEnd w:id="21"/>
+    </w:p>
+    <w:p>
+      <w:r>
+        <w:t>Para cada tarea, como se define la política y la recompensa.</w:t>
       </w:r>
     </w:p>
     <w:p>
@@ -1887,14 +3776,14 @@
           <w:numId w:val="3"/>
         </w:numPr>
       </w:pPr>
-      <w:bookmarkStart w:id="9" w:name="_Toc42775471"/>
+      <w:bookmarkStart w:id="22" w:name="_Toc45385969"/>
       <w:r>
         <w:t>SIMULACIÓN</w:t>
       </w:r>
-      <w:bookmarkEnd w:id="9"/>
       <w:r>
         <w:t xml:space="preserve"> Y RESULTADOS</w:t>
       </w:r>
+      <w:bookmarkEnd w:id="22"/>
     </w:p>
     <w:p>
       <w:pPr>
@@ -1904,16 +3793,19 @@
           <w:numId w:val="3"/>
         </w:numPr>
       </w:pPr>
-      <w:bookmarkStart w:id="10" w:name="_Toc42775472"/>
+      <w:bookmarkStart w:id="23" w:name="_Toc45385970"/>
       <w:r>
         <w:t>CONCLUSIONES</w:t>
       </w:r>
-      <w:bookmarkEnd w:id="10"/>
+      <w:bookmarkEnd w:id="23"/>
     </w:p>
     <w:sectPr>
       <w:pgSz w:w="11900" w:h="16840"/>
       <w:pgMar w:top="1417" w:right="1701" w:bottom="1417" w:left="1701" w:header="708" w:footer="708" w:gutter="0"/>
+      <w:pgNumType w:start="0"/>
       <w:cols w:space="708"/>
+      <w:titlePg/>
+      <w:docGrid w:linePitch="326"/>
     </w:sectPr>
   </w:body>
 </w:document>
@@ -2172,6 +4064,119 @@
     </w:lvl>
   </w:abstractNum>
   <w:abstractNum w:abstractNumId="2" w15:restartNumberingAfterBreak="0">
+    <w:nsid w:val="391068C4"/>
+    <w:multiLevelType w:val="hybridMultilevel"/>
+    <w:tmpl w:val="60204666"/>
+    <w:lvl w:ilvl="0" w:tplc="80026C4E">
+      <w:start w:val="4"/>
+      <w:numFmt w:val="bullet"/>
+      <w:lvlText w:val="-"/>
+      <w:lvlJc w:val="left"/>
+      <w:pPr>
+        <w:ind w:left="720" w:hanging="360"/>
+      </w:pPr>
+      <w:rPr>
+        <w:rFonts w:ascii="Calibri" w:eastAsiaTheme="minorEastAsia" w:hAnsi="Calibri" w:cs="Calibri" w:hint="default"/>
+      </w:rPr>
+    </w:lvl>
+    <w:lvl w:ilvl="1" w:tplc="0C0A0003" w:tentative="1">
+      <w:start w:val="1"/>
+      <w:numFmt w:val="bullet"/>
+      <w:lvlText w:val="o"/>
+      <w:lvlJc w:val="left"/>
+      <w:pPr>
+        <w:ind w:left="1440" w:hanging="360"/>
+      </w:pPr>
+      <w:rPr>
+        <w:rFonts w:ascii="Courier New" w:hAnsi="Courier New" w:cs="Courier New" w:hint="default"/>
+      </w:rPr>
+    </w:lvl>
+    <w:lvl w:ilvl="2" w:tplc="0C0A0005" w:tentative="1">
+      <w:start w:val="1"/>
+      <w:numFmt w:val="bullet"/>
+      <w:lvlText w:val=""/>
+      <w:lvlJc w:val="left"/>
+      <w:pPr>
+        <w:ind w:left="2160" w:hanging="360"/>
+      </w:pPr>
+      <w:rPr>
+        <w:rFonts w:ascii="Wingdings" w:hAnsi="Wingdings" w:hint="default"/>
+      </w:rPr>
+    </w:lvl>
+    <w:lvl w:ilvl="3" w:tplc="0C0A0001" w:tentative="1">
+      <w:start w:val="1"/>
+      <w:numFmt w:val="bullet"/>
+      <w:lvlText w:val=""/>
+      <w:lvlJc w:val="left"/>
+      <w:pPr>
+        <w:ind w:left="2880" w:hanging="360"/>
+      </w:pPr>
+      <w:rPr>
+        <w:rFonts w:ascii="Symbol" w:hAnsi="Symbol" w:hint="default"/>
+      </w:rPr>
+    </w:lvl>
+    <w:lvl w:ilvl="4" w:tplc="0C0A0003" w:tentative="1">
+      <w:start w:val="1"/>
+      <w:numFmt w:val="bullet"/>
+      <w:lvlText w:val="o"/>
+      <w:lvlJc w:val="left"/>
+      <w:pPr>
+        <w:ind w:left="3600" w:hanging="360"/>
+      </w:pPr>
+      <w:rPr>
+        <w:rFonts w:ascii="Courier New" w:hAnsi="Courier New" w:cs="Courier New" w:hint="default"/>
+      </w:rPr>
+    </w:lvl>
+    <w:lvl w:ilvl="5" w:tplc="0C0A0005" w:tentative="1">
+      <w:start w:val="1"/>
+      <w:numFmt w:val="bullet"/>
+      <w:lvlText w:val=""/>
+      <w:lvlJc w:val="left"/>
+      <w:pPr>
+        <w:ind w:left="4320" w:hanging="360"/>
+      </w:pPr>
+      <w:rPr>
+        <w:rFonts w:ascii="Wingdings" w:hAnsi="Wingdings" w:hint="default"/>
+      </w:rPr>
+    </w:lvl>
+    <w:lvl w:ilvl="6" w:tplc="0C0A0001" w:tentative="1">
+      <w:start w:val="1"/>
+      <w:numFmt w:val="bullet"/>
+      <w:lvlText w:val=""/>
+      <w:lvlJc w:val="left"/>
+      <w:pPr>
+        <w:ind w:left="5040" w:hanging="360"/>
+      </w:pPr>
+      <w:rPr>
+        <w:rFonts w:ascii="Symbol" w:hAnsi="Symbol" w:hint="default"/>
+      </w:rPr>
+    </w:lvl>
+    <w:lvl w:ilvl="7" w:tplc="0C0A0003" w:tentative="1">
+      <w:start w:val="1"/>
+      <w:numFmt w:val="bullet"/>
+      <w:lvlText w:val="o"/>
+      <w:lvlJc w:val="left"/>
+      <w:pPr>
+        <w:ind w:left="5760" w:hanging="360"/>
+      </w:pPr>
+      <w:rPr>
+        <w:rFonts w:ascii="Courier New" w:hAnsi="Courier New" w:cs="Courier New" w:hint="default"/>
+      </w:rPr>
+    </w:lvl>
+    <w:lvl w:ilvl="8" w:tplc="0C0A0005" w:tentative="1">
+      <w:start w:val="1"/>
+      <w:numFmt w:val="bullet"/>
+      <w:lvlText w:val=""/>
+      <w:lvlJc w:val="left"/>
+      <w:pPr>
+        <w:ind w:left="6480" w:hanging="360"/>
+      </w:pPr>
+      <w:rPr>
+        <w:rFonts w:ascii="Wingdings" w:hAnsi="Wingdings" w:hint="default"/>
+      </w:rPr>
+    </w:lvl>
+  </w:abstractNum>
+  <w:abstractNum w:abstractNumId="3" w15:restartNumberingAfterBreak="0">
     <w:nsid w:val="506910FC"/>
     <w:multiLevelType w:val="multilevel"/>
     <w:tmpl w:val="4614DD2C"/>
@@ -2292,7 +4297,7 @@
       </w:rPr>
     </w:lvl>
   </w:abstractNum>
-  <w:abstractNum w:abstractNumId="3" w15:restartNumberingAfterBreak="0">
+  <w:abstractNum w:abstractNumId="4" w15:restartNumberingAfterBreak="0">
     <w:nsid w:val="52E72650"/>
     <w:multiLevelType w:val="hybridMultilevel"/>
     <w:tmpl w:val="D45C79AA"/>
@@ -2381,7 +4386,7 @@
       </w:pPr>
     </w:lvl>
   </w:abstractNum>
-  <w:abstractNum w:abstractNumId="4" w15:restartNumberingAfterBreak="0">
+  <w:abstractNum w:abstractNumId="5" w15:restartNumberingAfterBreak="0">
     <w:nsid w:val="6C7C1CD2"/>
     <w:multiLevelType w:val="multilevel"/>
     <w:tmpl w:val="94EA6CCA"/>
@@ -2494,7 +4499,128 @@
       </w:rPr>
     </w:lvl>
   </w:abstractNum>
-  <w:abstractNum w:abstractNumId="5" w15:restartNumberingAfterBreak="0">
+  <w:abstractNum w:abstractNumId="6" w15:restartNumberingAfterBreak="0">
+    <w:nsid w:val="74D57318"/>
+    <w:multiLevelType w:val="multilevel"/>
+    <w:tmpl w:val="4614DD2C"/>
+    <w:lvl w:ilvl="0">
+      <w:start w:val="1"/>
+      <w:numFmt w:val="decimal"/>
+      <w:lvlText w:val="%1."/>
+      <w:lvlJc w:val="left"/>
+      <w:pPr>
+        <w:ind w:left="720" w:hanging="360"/>
+      </w:pPr>
+      <w:rPr>
+        <w:rFonts w:hint="default"/>
+      </w:rPr>
+    </w:lvl>
+    <w:lvl w:ilvl="1">
+      <w:start w:val="1"/>
+      <w:numFmt w:val="decimal"/>
+      <w:isLgl/>
+      <w:lvlText w:val="%1.%2."/>
+      <w:lvlJc w:val="left"/>
+      <w:pPr>
+        <w:ind w:left="1080" w:hanging="720"/>
+      </w:pPr>
+      <w:rPr>
+        <w:rFonts w:hint="default"/>
+      </w:rPr>
+    </w:lvl>
+    <w:lvl w:ilvl="2">
+      <w:start w:val="1"/>
+      <w:numFmt w:val="decimal"/>
+      <w:isLgl/>
+      <w:lvlText w:val="%1.%2.%3."/>
+      <w:lvlJc w:val="left"/>
+      <w:pPr>
+        <w:ind w:left="1080" w:hanging="720"/>
+      </w:pPr>
+      <w:rPr>
+        <w:rFonts w:hint="default"/>
+      </w:rPr>
+    </w:lvl>
+    <w:lvl w:ilvl="3">
+      <w:start w:val="1"/>
+      <w:numFmt w:val="decimal"/>
+      <w:isLgl/>
+      <w:lvlText w:val="%1.%2.%3.%4."/>
+      <w:lvlJc w:val="left"/>
+      <w:pPr>
+        <w:ind w:left="1440" w:hanging="1080"/>
+      </w:pPr>
+      <w:rPr>
+        <w:rFonts w:hint="default"/>
+      </w:rPr>
+    </w:lvl>
+    <w:lvl w:ilvl="4">
+      <w:start w:val="1"/>
+      <w:numFmt w:val="decimal"/>
+      <w:isLgl/>
+      <w:lvlText w:val="%1.%2.%3.%4.%5."/>
+      <w:lvlJc w:val="left"/>
+      <w:pPr>
+        <w:ind w:left="1440" w:hanging="1080"/>
+      </w:pPr>
+      <w:rPr>
+        <w:rFonts w:hint="default"/>
+      </w:rPr>
+    </w:lvl>
+    <w:lvl w:ilvl="5">
+      <w:start w:val="1"/>
+      <w:numFmt w:val="decimal"/>
+      <w:isLgl/>
+      <w:lvlText w:val="%1.%2.%3.%4.%5.%6."/>
+      <w:lvlJc w:val="left"/>
+      <w:pPr>
+        <w:ind w:left="1800" w:hanging="1440"/>
+      </w:pPr>
+      <w:rPr>
+        <w:rFonts w:hint="default"/>
+      </w:rPr>
+    </w:lvl>
+    <w:lvl w:ilvl="6">
+      <w:start w:val="1"/>
+      <w:numFmt w:val="decimal"/>
+      <w:isLgl/>
+      <w:lvlText w:val="%1.%2.%3.%4.%5.%6.%7."/>
+      <w:lvlJc w:val="left"/>
+      <w:pPr>
+        <w:ind w:left="1800" w:hanging="1440"/>
+      </w:pPr>
+      <w:rPr>
+        <w:rFonts w:hint="default"/>
+      </w:rPr>
+    </w:lvl>
+    <w:lvl w:ilvl="7">
+      <w:start w:val="1"/>
+      <w:numFmt w:val="decimal"/>
+      <w:isLgl/>
+      <w:lvlText w:val="%1.%2.%3.%4.%5.%6.%7.%8."/>
+      <w:lvlJc w:val="left"/>
+      <w:pPr>
+        <w:ind w:left="2160" w:hanging="1800"/>
+      </w:pPr>
+      <w:rPr>
+        <w:rFonts w:hint="default"/>
+      </w:rPr>
+    </w:lvl>
+    <w:lvl w:ilvl="8">
+      <w:start w:val="1"/>
+      <w:numFmt w:val="decimal"/>
+      <w:isLgl/>
+      <w:lvlText w:val="%1.%2.%3.%4.%5.%6.%7.%8.%9."/>
+      <w:lvlJc w:val="left"/>
+      <w:pPr>
+        <w:ind w:left="2160" w:hanging="1800"/>
+      </w:pPr>
+      <w:rPr>
+        <w:rFonts w:hint="default"/>
+      </w:rPr>
+    </w:lvl>
+  </w:abstractNum>
+  <w:abstractNum w:abstractNumId="7" w15:restartNumberingAfterBreak="0">
     <w:nsid w:val="7B4F6365"/>
     <w:multiLevelType w:val="multilevel"/>
     <w:tmpl w:val="0C0A001F"/>
@@ -2587,16 +4713,22 @@
     <w:abstractNumId w:val="0"/>
   </w:num>
   <w:num w:numId="3">
-    <w:abstractNumId w:val="2"/>
+    <w:abstractNumId w:val="3"/>
   </w:num>
   <w:num w:numId="4">
-    <w:abstractNumId w:val="3"/>
+    <w:abstractNumId w:val="4"/>
   </w:num>
   <w:num w:numId="5">
-    <w:abstractNumId w:val="4"/>
+    <w:abstractNumId w:val="5"/>
   </w:num>
   <w:num w:numId="6">
-    <w:abstractNumId w:val="5"/>
+    <w:abstractNumId w:val="7"/>
+  </w:num>
+  <w:num w:numId="7">
+    <w:abstractNumId w:val="6"/>
+  </w:num>
+  <w:num w:numId="8">
+    <w:abstractNumId w:val="2"/>
   </w:num>
 </w:numbering>
 </file>
@@ -3046,9 +5178,50 @@
       <w:szCs w:val="26"/>
     </w:rPr>
   </w:style>
+  <w:style w:type="paragraph" w:styleId="Ttulo3">
+    <w:name w:val="heading 3"/>
+    <w:basedOn w:val="Normal"/>
+    <w:next w:val="Normal"/>
+    <w:link w:val="Ttulo3Car"/>
+    <w:uiPriority w:val="9"/>
+    <w:unhideWhenUsed/>
+    <w:qFormat/>
+    <w:rsid w:val="00DD4E0F"/>
+    <w:pPr>
+      <w:keepNext/>
+      <w:keepLines/>
+      <w:outlineLvl w:val="2"/>
+    </w:pPr>
+    <w:rPr>
+      <w:rFonts w:asciiTheme="majorHAnsi" w:eastAsiaTheme="majorEastAsia" w:hAnsiTheme="majorHAnsi" w:cstheme="majorBidi"/>
+      <w:color w:val="243F60" w:themeColor="accent1" w:themeShade="7F"/>
+    </w:rPr>
+  </w:style>
+  <w:style w:type="paragraph" w:styleId="Ttulo4">
+    <w:name w:val="heading 4"/>
+    <w:basedOn w:val="Normal"/>
+    <w:next w:val="Normal"/>
+    <w:link w:val="Ttulo4Car"/>
+    <w:uiPriority w:val="9"/>
+    <w:unhideWhenUsed/>
+    <w:qFormat/>
+    <w:rsid w:val="0038382F"/>
+    <w:pPr>
+      <w:keepNext/>
+      <w:keepLines/>
+      <w:outlineLvl w:val="3"/>
+    </w:pPr>
+    <w:rPr>
+      <w:rFonts w:asciiTheme="majorHAnsi" w:eastAsiaTheme="majorEastAsia" w:hAnsiTheme="majorHAnsi" w:cstheme="majorBidi"/>
+      <w:i/>
+      <w:iCs/>
+      <w:color w:val="365F91" w:themeColor="accent1" w:themeShade="BF"/>
+    </w:rPr>
+  </w:style>
   <w:style w:type="character" w:default="1" w:styleId="Fuentedeprrafopredeter">
     <w:name w:val="Default Paragraph Font"/>
     <w:uiPriority w:val="1"/>
+    <w:semiHidden/>
     <w:unhideWhenUsed/>
   </w:style>
   <w:style w:type="table" w:default="1" w:styleId="Tablanormal">
@@ -3321,10 +5494,9 @@
     <w:basedOn w:val="Normal"/>
     <w:uiPriority w:val="34"/>
     <w:qFormat/>
-    <w:rsid w:val="000905BE"/>
+    <w:rsid w:val="002E307B"/>
     <w:pPr>
       <w:ind w:left="720"/>
-      <w:contextualSpacing/>
     </w:pPr>
   </w:style>
   <w:style w:type="paragraph" w:styleId="TDC1">
@@ -3350,6 +5522,45 @@
     <w:pPr>
       <w:spacing w:after="100"/>
       <w:ind w:left="240"/>
+    </w:pPr>
+  </w:style>
+  <w:style w:type="character" w:customStyle="1" w:styleId="Ttulo3Car">
+    <w:name w:val="Título 3 Car"/>
+    <w:basedOn w:val="Fuentedeprrafopredeter"/>
+    <w:link w:val="Ttulo3"/>
+    <w:uiPriority w:val="9"/>
+    <w:rsid w:val="00DD4E0F"/>
+    <w:rPr>
+      <w:rFonts w:asciiTheme="majorHAnsi" w:eastAsiaTheme="majorEastAsia" w:hAnsiTheme="majorHAnsi" w:cstheme="majorBidi"/>
+      <w:color w:val="243F60" w:themeColor="accent1" w:themeShade="7F"/>
+      <w:lang w:eastAsia="es-ES_tradnl"/>
+    </w:rPr>
+  </w:style>
+  <w:style w:type="character" w:customStyle="1" w:styleId="Ttulo4Car">
+    <w:name w:val="Título 4 Car"/>
+    <w:basedOn w:val="Fuentedeprrafopredeter"/>
+    <w:link w:val="Ttulo4"/>
+    <w:uiPriority w:val="9"/>
+    <w:rsid w:val="0038382F"/>
+    <w:rPr>
+      <w:rFonts w:asciiTheme="majorHAnsi" w:eastAsiaTheme="majorEastAsia" w:hAnsiTheme="majorHAnsi" w:cstheme="majorBidi"/>
+      <w:i/>
+      <w:iCs/>
+      <w:color w:val="365F91" w:themeColor="accent1" w:themeShade="BF"/>
+      <w:lang w:eastAsia="es-ES_tradnl"/>
+    </w:rPr>
+  </w:style>
+  <w:style w:type="paragraph" w:styleId="TDC3">
+    <w:name w:val="toc 3"/>
+    <w:basedOn w:val="Normal"/>
+    <w:next w:val="Normal"/>
+    <w:autoRedefine/>
+    <w:uiPriority w:val="39"/>
+    <w:unhideWhenUsed/>
+    <w:rsid w:val="000A6671"/>
+    <w:pPr>
+      <w:spacing w:after="100"/>
+      <w:ind w:left="480"/>
     </w:pPr>
   </w:style>
 </w:styles>

</xml_diff>

<commit_message>
Memoria TFM - Commit 3
</commit_message>
<xml_diff>
--- a/TFM_MEMORIA_CubelGalvezDaniel.docx
+++ b/TFM_MEMORIA_CubelGalvezDaniel.docx
@@ -508,7 +508,6 @@
           <w:docPartUnique/>
         </w:docPartObj>
       </w:sdtPr>
-      <w:sdtEndPr/>
       <w:sdtContent>
         <w:p>
           <w:pPr>
@@ -3261,6 +3260,88 @@
     </w:p>
     <w:p>
       <w:pPr>
+        <w:pStyle w:val="Sinespaciado"/>
+        <w:jc w:val="center"/>
+      </w:pPr>
+      <w:r>
+        <w:drawing>
+          <wp:inline distT="0" distB="0" distL="0" distR="0" wp14:anchorId="7D3664E1" wp14:editId="69E9869B">
+            <wp:extent cx="5040000" cy="2735286"/>
+            <wp:effectExtent l="0" t="0" r="0" b="0"/>
+            <wp:docPr id="1" name="Imagen 1"/>
+            <wp:cNvGraphicFramePr>
+              <a:graphicFrameLocks xmlns:a="http://schemas.openxmlformats.org/drawingml/2006/main" noChangeAspect="1"/>
+            </wp:cNvGraphicFramePr>
+            <a:graphic xmlns:a="http://schemas.openxmlformats.org/drawingml/2006/main">
+              <a:graphicData uri="http://schemas.openxmlformats.org/drawingml/2006/picture">
+                <pic:pic xmlns:pic="http://schemas.openxmlformats.org/drawingml/2006/picture">
+                  <pic:nvPicPr>
+                    <pic:cNvPr id="1" name=""/>
+                    <pic:cNvPicPr/>
+                  </pic:nvPicPr>
+                  <pic:blipFill>
+                    <a:blip r:embed="rId9"/>
+                    <a:stretch>
+                      <a:fillRect/>
+                    </a:stretch>
+                  </pic:blipFill>
+                  <pic:spPr>
+                    <a:xfrm>
+                      <a:off x="0" y="0"/>
+                      <a:ext cx="5040000" cy="2735286"/>
+                    </a:xfrm>
+                    <a:prstGeom prst="rect">
+                      <a:avLst/>
+                    </a:prstGeom>
+                  </pic:spPr>
+                </pic:pic>
+              </a:graphicData>
+            </a:graphic>
+          </wp:inline>
+        </w:drawing>
+      </w:r>
+    </w:p>
+    <w:p>
+      <w:pPr>
+        <w:pStyle w:val="Descripcin"/>
+        <w:jc w:val="center"/>
+      </w:pPr>
+      <w:r>
+        <w:t xml:space="preserve">Fig. </w:t>
+      </w:r>
+      <w:fldSimple w:instr=" STYLEREF 1 \s ">
+        <w:r>
+          <w:rPr>
+            <w:noProof/>
+          </w:rPr>
+          <w:t>4</w:t>
+        </w:r>
+      </w:fldSimple>
+      <w:r>
+        <w:t>.</w:t>
+      </w:r>
+      <w:fldSimple w:instr=" SEQ Fig. \* ARABIC \s 1 ">
+        <w:r>
+          <w:rPr>
+            <w:noProof/>
+          </w:rPr>
+          <w:t>1</w:t>
+        </w:r>
+      </w:fldSimple>
+      <w:r>
+        <w:t xml:space="preserve"> – Interfaz de </w:t>
+      </w:r>
+      <w:proofErr w:type="spellStart"/>
+      <w:r>
+        <w:t>CoppeliaSim</w:t>
+      </w:r>
+      <w:proofErr w:type="spellEnd"/>
+      <w:r>
+        <w:t xml:space="preserve"> con una escena de ejemplo cargada.</w:t>
+      </w:r>
+    </w:p>
+    <w:p>
+      <w:pPr>
         <w:pStyle w:val="Ttulo3"/>
         <w:numPr>
           <w:ilvl w:val="2"/>
@@ -3369,6 +3450,7 @@
         </w:numPr>
       </w:pPr>
       <w:r>
+        <w:lastRenderedPageBreak/>
         <w:t>Formas (</w:t>
       </w:r>
       <w:proofErr w:type="spellStart"/>
@@ -3378,6 +3460,96 @@
       <w:proofErr w:type="spellEnd"/>
       <w:r>
         <w:t>): las formas son mallas triangulares utilizadas para la simulación y visualización de solidos rígidos. Otros objetos de la escena o los módulos de cálculo dependen en gran medida de las formas (p. ej. los sensores de proximidad, el modulo de dinámica o el modulo de cálculo de distancia malla-malla).</w:t>
+      </w:r>
+    </w:p>
+    <w:p>
+      <w:pPr>
+        <w:keepNext/>
+        <w:jc w:val="center"/>
+      </w:pPr>
+      <w:r>
+        <w:rPr>
+          <w:noProof/>
+        </w:rPr>
+        <w:drawing>
+          <wp:inline distT="0" distB="0" distL="0" distR="0" wp14:anchorId="765F78C1" wp14:editId="5B7EAA86">
+            <wp:extent cx="5040000" cy="3176908"/>
+            <wp:effectExtent l="0" t="0" r="0" b="0"/>
+            <wp:docPr id="3" name="Imagen 3"/>
+            <wp:cNvGraphicFramePr>
+              <a:graphicFrameLocks xmlns:a="http://schemas.openxmlformats.org/drawingml/2006/main" noChangeAspect="1"/>
+            </wp:cNvGraphicFramePr>
+            <a:graphic xmlns:a="http://schemas.openxmlformats.org/drawingml/2006/main">
+              <a:graphicData uri="http://schemas.openxmlformats.org/drawingml/2006/picture">
+                <pic:pic xmlns:pic="http://schemas.openxmlformats.org/drawingml/2006/picture">
+                  <pic:nvPicPr>
+                    <pic:cNvPr id="0" name="Picture 2"/>
+                    <pic:cNvPicPr>
+                      <a:picLocks noChangeAspect="1" noChangeArrowheads="1"/>
+                    </pic:cNvPicPr>
+                  </pic:nvPicPr>
+                  <pic:blipFill>
+                    <a:blip r:embed="rId10">
+                      <a:extLst>
+                        <a:ext uri="{28A0092B-C50C-407E-A947-70E740481C1C}">
+                          <a14:useLocalDpi xmlns:a14="http://schemas.microsoft.com/office/drawing/2010/main" val="0"/>
+                        </a:ext>
+                      </a:extLst>
+                    </a:blip>
+                    <a:srcRect/>
+                    <a:stretch>
+                      <a:fillRect/>
+                    </a:stretch>
+                  </pic:blipFill>
+                  <pic:spPr bwMode="auto">
+                    <a:xfrm>
+                      <a:off x="0" y="0"/>
+                      <a:ext cx="5040000" cy="3176908"/>
+                    </a:xfrm>
+                    <a:prstGeom prst="rect">
+                      <a:avLst/>
+                    </a:prstGeom>
+                    <a:noFill/>
+                    <a:ln>
+                      <a:noFill/>
+                    </a:ln>
+                  </pic:spPr>
+                </pic:pic>
+              </a:graphicData>
+            </a:graphic>
+          </wp:inline>
+        </w:drawing>
+      </w:r>
+    </w:p>
+    <w:p>
+      <w:pPr>
+        <w:pStyle w:val="Descripcin"/>
+        <w:jc w:val="center"/>
+      </w:pPr>
+      <w:r>
+        <w:t xml:space="preserve">Fig. </w:t>
+      </w:r>
+      <w:fldSimple w:instr=" STYLEREF 1 \s ">
+        <w:r>
+          <w:rPr>
+            <w:noProof/>
+          </w:rPr>
+          <w:t>4</w:t>
+        </w:r>
+      </w:fldSimple>
+      <w:r>
+        <w:t>.</w:t>
+      </w:r>
+      <w:fldSimple w:instr=" SEQ Fig. \* ARABIC \s 1 ">
+        <w:r>
+          <w:rPr>
+            <w:noProof/>
+          </w:rPr>
+          <w:t>2</w:t>
+        </w:r>
+      </w:fldSimple>
+      <w:r>
+        <w:t xml:space="preserve"> – Sensor de proximidad</w:t>
       </w:r>
     </w:p>
     <w:p>
@@ -3429,7 +3601,6 @@
         </w:numPr>
       </w:pPr>
       <w:r>
-        <w:lastRenderedPageBreak/>
         <w:t>Sensores de fuerza (</w:t>
       </w:r>
       <w:proofErr w:type="spellStart"/>
@@ -3490,6 +3661,7 @@
         </w:numPr>
       </w:pPr>
       <w:r>
+        <w:lastRenderedPageBreak/>
         <w:t>Luces (</w:t>
       </w:r>
       <w:proofErr w:type="spellStart"/>
@@ -3615,6 +3787,241 @@
       <w:bookmarkEnd w:id="12"/>
     </w:p>
     <w:p>
+      <w:proofErr w:type="spellStart"/>
+      <w:r>
+        <w:t>CoppeliaSim</w:t>
+      </w:r>
+      <w:proofErr w:type="spellEnd"/>
+      <w:r>
+        <w:t xml:space="preserve"> permite controlar la simulación con distintas técnicas, que pueden utilizarse de simultáneamente y también simbióticamente. Las técnicas de control disponibles son:</w:t>
+      </w:r>
+    </w:p>
+    <w:p>
+      <w:pPr>
+        <w:pStyle w:val="Prrafodelista"/>
+        <w:numPr>
+          <w:ilvl w:val="0"/>
+          <w:numId w:val="8"/>
+        </w:numPr>
+      </w:pPr>
+      <w:r>
+        <w:t>Scripts incrustados (</w:t>
+      </w:r>
+      <w:proofErr w:type="spellStart"/>
+      <w:r>
+        <w:t>embedded</w:t>
+      </w:r>
+      <w:proofErr w:type="spellEnd"/>
+      <w:r>
+        <w:t xml:space="preserve"> scripts): los scripts incrustados son scripts que forman parte de una escena o de un modelo, y que se guardan y se cargan al mismo tiempo de la escena o el modelo</w:t>
+      </w:r>
+      <w:r>
+        <w:t xml:space="preserve">. El lenguaje de programación es </w:t>
+      </w:r>
+      <w:proofErr w:type="spellStart"/>
+      <w:r>
+        <w:t>Lua</w:t>
+      </w:r>
+      <w:proofErr w:type="spellEnd"/>
+      <w:r>
+        <w:t>. En una escena cualquiera, hay un script principal (</w:t>
+      </w:r>
+      <w:proofErr w:type="spellStart"/>
+      <w:r>
+        <w:t>main</w:t>
+      </w:r>
+      <w:proofErr w:type="spellEnd"/>
+      <w:r>
+        <w:t xml:space="preserve"> script) que se encarga de la funcionalidad general (p. ej. </w:t>
+      </w:r>
+      <w:r>
+        <w:t>llamar a las funciones que se encargan de la cinemática o la dinámica). El script principal también se encarga de llamar a los scripts secundarios (</w:t>
+      </w:r>
+      <w:proofErr w:type="spellStart"/>
+      <w:r>
+        <w:t>child</w:t>
+      </w:r>
+      <w:proofErr w:type="spellEnd"/>
+      <w:r>
+        <w:t xml:space="preserve"> scripts) en forma de cascada con respecto a la jerarquía de la escena. Los scripts secundarios están unidos a objetos de la escena y se encargan de una parte concreta de la simulación. </w:t>
+      </w:r>
+    </w:p>
+    <w:p>
+      <w:pPr>
+        <w:pStyle w:val="Prrafodelista"/>
+        <w:numPr>
+          <w:ilvl w:val="0"/>
+          <w:numId w:val="8"/>
+        </w:numPr>
+      </w:pPr>
+      <w:proofErr w:type="spellStart"/>
+      <w:r>
+        <w:t>Add-ons</w:t>
+      </w:r>
+      <w:proofErr w:type="spellEnd"/>
+      <w:r>
+        <w:t xml:space="preserve">: al igual que los scripts incrustados, los </w:t>
+      </w:r>
+      <w:proofErr w:type="spellStart"/>
+      <w:r>
+        <w:t>add-ons</w:t>
+      </w:r>
+      <w:proofErr w:type="spellEnd"/>
+      <w:r>
+        <w:t xml:space="preserve"> funcionan mediante scripts de </w:t>
+      </w:r>
+      <w:proofErr w:type="spellStart"/>
+      <w:r>
+        <w:t>Lua</w:t>
+      </w:r>
+      <w:proofErr w:type="spellEnd"/>
+      <w:r>
+        <w:t>. Se pueden usar como funciones independientes</w:t>
+      </w:r>
+      <w:r>
+        <w:t xml:space="preserve"> (p. ej. para programar importadores/exportadores) </w:t>
+      </w:r>
+      <w:r>
+        <w:t xml:space="preserve">o como código ejecutado de forma convencional (p. ej. como método </w:t>
+      </w:r>
+      <w:r>
+        <w:t xml:space="preserve">ligero </w:t>
+      </w:r>
+      <w:r>
+        <w:t>de customización del simulador</w:t>
+      </w:r>
+      <w:r>
+        <w:t>).</w:t>
+      </w:r>
+    </w:p>
+    <w:p>
+      <w:pPr>
+        <w:pStyle w:val="Prrafodelista"/>
+        <w:numPr>
+          <w:ilvl w:val="0"/>
+          <w:numId w:val="8"/>
+        </w:numPr>
+      </w:pPr>
+      <w:r>
+        <w:t>Plug-</w:t>
+      </w:r>
+      <w:proofErr w:type="spellStart"/>
+      <w:r>
+        <w:t>ins</w:t>
+      </w:r>
+      <w:proofErr w:type="spellEnd"/>
+      <w:r>
+        <w:t xml:space="preserve">: los </w:t>
+      </w:r>
+      <w:proofErr w:type="spellStart"/>
+      <w:r>
+        <w:t>plug-ins</w:t>
+      </w:r>
+      <w:proofErr w:type="spellEnd"/>
+      <w:r>
+        <w:t xml:space="preserve"> son utilizados como una herramienta de customización. Pueden registrar comandos de </w:t>
+      </w:r>
+      <w:proofErr w:type="spellStart"/>
+      <w:r>
+        <w:t>Lua</w:t>
+      </w:r>
+      <w:proofErr w:type="spellEnd"/>
+      <w:r>
+        <w:t xml:space="preserve"> personalizados, permitiendo la ejecución de funciones </w:t>
+      </w:r>
+      <w:proofErr w:type="spellStart"/>
+      <w:r>
+        <w:t>callback</w:t>
+      </w:r>
+      <w:proofErr w:type="spellEnd"/>
+      <w:r>
+        <w:t xml:space="preserve"> desde un script incrustado. También pueden extender la funcionalidad de un modelo u objeto particular.</w:t>
+      </w:r>
+    </w:p>
+    <w:p>
+      <w:pPr>
+        <w:pStyle w:val="Prrafodelista"/>
+        <w:numPr>
+          <w:ilvl w:val="0"/>
+          <w:numId w:val="8"/>
+        </w:numPr>
+      </w:pPr>
+      <w:r>
+        <w:t xml:space="preserve">Clientes de API remota: </w:t>
+      </w:r>
+    </w:p>
+    <w:p>
+      <w:pPr>
+        <w:pStyle w:val="Prrafodelista"/>
+        <w:numPr>
+          <w:ilvl w:val="0"/>
+          <w:numId w:val="8"/>
+        </w:numPr>
+      </w:pPr>
+      <w:r>
+        <w:t xml:space="preserve">Nodos de ROS: </w:t>
+      </w:r>
+      <w:proofErr w:type="spellStart"/>
+      <w:r>
+        <w:t>CoppeliaSim</w:t>
+      </w:r>
+      <w:proofErr w:type="spellEnd"/>
+      <w:r>
+        <w:t xml:space="preserve"> implementa un nodo de ROS con un </w:t>
+      </w:r>
+      <w:proofErr w:type="spellStart"/>
+      <w:r>
+        <w:t>plugín</w:t>
+      </w:r>
+      <w:proofErr w:type="spellEnd"/>
+      <w:r>
+        <w:t xml:space="preserve"> que permite a ROS llamar a los comandos de </w:t>
+      </w:r>
+      <w:proofErr w:type="spellStart"/>
+      <w:r>
+        <w:t>CoppeliaSim</w:t>
+      </w:r>
+      <w:proofErr w:type="spellEnd"/>
+      <w:r>
+        <w:t xml:space="preserve"> desde los servicios ROS, o transmitir datos desde publicadores/suscriptores ROS.</w:t>
+      </w:r>
+      <w:r>
+        <w:t xml:space="preserve"> </w:t>
+      </w:r>
+      <w:r>
+        <w:t>Los</w:t>
+      </w:r>
+      <w:r>
+        <w:t xml:space="preserve"> </w:t>
+      </w:r>
+      <w:r>
+        <w:t>publicadores</w:t>
+      </w:r>
+      <w:r>
+        <w:t>/</w:t>
+      </w:r>
+      <w:r>
+        <w:t xml:space="preserve"> </w:t>
+      </w:r>
+      <w:r>
+        <w:t xml:space="preserve">suscriptores pueden habilitarse con una llamada de servicio y también directamente desde </w:t>
+      </w:r>
+      <w:proofErr w:type="spellStart"/>
+      <w:r>
+        <w:t>CoppeliaSim</w:t>
+      </w:r>
+      <w:proofErr w:type="spellEnd"/>
+      <w:r>
+        <w:t>, a través de un comando de</w:t>
+      </w:r>
+      <w:r>
+        <w:t xml:space="preserve"> un</w:t>
+      </w:r>
+      <w:r>
+        <w:t xml:space="preserve"> script incrustado.</w:t>
+      </w:r>
+    </w:p>
+    <w:p>
       <w:pPr>
         <w:pStyle w:val="Ttulo2"/>
         <w:numPr>
@@ -3624,6 +4031,7 @@
       </w:pPr>
       <w:bookmarkStart w:id="13" w:name="_Toc45385960"/>
       <w:r>
+        <w:lastRenderedPageBreak/>
         <w:t>PYREP</w:t>
       </w:r>
       <w:bookmarkEnd w:id="13"/>
@@ -3744,7 +4152,6 @@
       </w:pPr>
       <w:bookmarkStart w:id="20" w:name="_Toc45385967"/>
       <w:r>
-        <w:lastRenderedPageBreak/>
         <w:t>SOLUCIÓN ADOPTADA</w:t>
       </w:r>
       <w:bookmarkEnd w:id="20"/>
@@ -5221,7 +5628,6 @@
   <w:style w:type="character" w:default="1" w:styleId="Fuentedeprrafopredeter">
     <w:name w:val="Default Paragraph Font"/>
     <w:uiPriority w:val="1"/>
-    <w:semiHidden/>
     <w:unhideWhenUsed/>
   </w:style>
   <w:style w:type="table" w:default="1" w:styleId="Tablanormal">
@@ -5562,6 +5968,38 @@
       <w:spacing w:after="100"/>
       <w:ind w:left="480"/>
     </w:pPr>
+  </w:style>
+  <w:style w:type="paragraph" w:styleId="Descripcin">
+    <w:name w:val="caption"/>
+    <w:basedOn w:val="Normal"/>
+    <w:next w:val="Normal"/>
+    <w:uiPriority w:val="35"/>
+    <w:unhideWhenUsed/>
+    <w:qFormat/>
+    <w:rsid w:val="00CB2421"/>
+    <w:pPr>
+      <w:spacing w:after="200"/>
+    </w:pPr>
+    <w:rPr>
+      <w:i/>
+      <w:iCs/>
+      <w:color w:val="1F497D" w:themeColor="text2"/>
+      <w:sz w:val="20"/>
+      <w:szCs w:val="18"/>
+    </w:rPr>
+  </w:style>
+  <w:style w:type="paragraph" w:styleId="Sinespaciado">
+    <w:name w:val="No Spacing"/>
+    <w:uiPriority w:val="1"/>
+    <w:qFormat/>
+    <w:rsid w:val="00692680"/>
+    <w:pPr>
+      <w:jc w:val="both"/>
+    </w:pPr>
+    <w:rPr>
+      <w:rFonts w:asciiTheme="minorHAnsi" w:hAnsiTheme="minorHAnsi"/>
+      <w:lang w:eastAsia="es-ES_tradnl"/>
+    </w:rPr>
   </w:style>
 </w:styles>
 </file>

</xml_diff>

<commit_message>
Memoria TFM - Commit 4
</commit_message>
<xml_diff>
--- a/TFM_MEMORIA_CubelGalvezDaniel.docx
+++ b/TFM_MEMORIA_CubelGalvezDaniel.docx
@@ -508,6 +508,7 @@
           <w:docPartUnique/>
         </w:docPartObj>
       </w:sdtPr>
+      <w:sdtEndPr/>
       <w:sdtContent>
         <w:p>
           <w:pPr>
@@ -2885,15 +2886,7 @@
         </w:numPr>
       </w:pPr>
       <w:r>
-        <w:t xml:space="preserve">Plataforma de simulación de robots </w:t>
-      </w:r>
-      <w:proofErr w:type="spellStart"/>
-      <w:r>
-        <w:t>CoppeliaSim</w:t>
-      </w:r>
-      <w:proofErr w:type="spellEnd"/>
-      <w:r>
-        <w:t>.</w:t>
+        <w:t>Plataforma de simulación de robots CoppeliaSim.</w:t>
       </w:r>
     </w:p>
     <w:p>
@@ -2904,27 +2897,12 @@
           <w:numId w:val="6"/>
         </w:numPr>
       </w:pPr>
-      <w:proofErr w:type="spellStart"/>
-      <w:r>
-        <w:t>PyRep</w:t>
-      </w:r>
-      <w:proofErr w:type="spellEnd"/>
-      <w:r>
-        <w:t xml:space="preserve">, que funciona por encima de </w:t>
-      </w:r>
-      <w:proofErr w:type="spellStart"/>
-      <w:r>
-        <w:t>CoppeliaSim</w:t>
-      </w:r>
-      <w:proofErr w:type="spellEnd"/>
-      <w:r>
-        <w:t xml:space="preserve">, para controlar el simulador con </w:t>
-      </w:r>
-      <w:proofErr w:type="spellStart"/>
-      <w:r>
-        <w:t>python</w:t>
-      </w:r>
-      <w:proofErr w:type="spellEnd"/>
+      <w:r>
+        <w:t>PyRep, que funciona por encima de CoppeliaSim</w:t>
+      </w:r>
+      <w:r>
+        <w:t>, para controlar el simulador con python</w:t>
+      </w:r>
       <w:r>
         <w:t>.</w:t>
       </w:r>
@@ -2937,37 +2915,8 @@
           <w:numId w:val="6"/>
         </w:numPr>
       </w:pPr>
-      <w:proofErr w:type="spellStart"/>
-      <w:r>
-        <w:t>Benchmark</w:t>
-      </w:r>
-      <w:proofErr w:type="spellEnd"/>
-      <w:r>
-        <w:t xml:space="preserve"> y entorno de aprendizaje </w:t>
-      </w:r>
-      <w:proofErr w:type="spellStart"/>
-      <w:r>
-        <w:t>RLBench</w:t>
-      </w:r>
-      <w:proofErr w:type="spellEnd"/>
-      <w:r>
-        <w:t xml:space="preserve">, que funciona por encima de </w:t>
-      </w:r>
-      <w:proofErr w:type="spellStart"/>
-      <w:r>
-        <w:t>PyRep</w:t>
-      </w:r>
-      <w:proofErr w:type="spellEnd"/>
-      <w:r>
-        <w:t xml:space="preserve"> y </w:t>
-      </w:r>
-      <w:proofErr w:type="spellStart"/>
-      <w:r>
-        <w:t>CoppeliaSim</w:t>
-      </w:r>
-      <w:proofErr w:type="spellEnd"/>
-      <w:r>
-        <w:t>.</w:t>
+      <w:r>
+        <w:t>Benchmark y entorno de aprendizaje RLBench, que funciona por encima de PyRep y CoppeliaSim.</w:t>
       </w:r>
     </w:p>
     <w:p>
@@ -2979,15 +2928,22 @@
         </w:numPr>
       </w:pPr>
       <w:r>
-        <w:t xml:space="preserve">Librería de optimización bayesiana </w:t>
-      </w:r>
-      <w:proofErr w:type="spellStart"/>
-      <w:r>
-        <w:t>BayesOpt</w:t>
-      </w:r>
-      <w:proofErr w:type="spellEnd"/>
+        <w:t>Librería de optimización bayesiana BayesOpt</w:t>
+      </w:r>
       <w:r>
         <w:t>.</w:t>
+      </w:r>
+    </w:p>
+    <w:p>
+      <w:pPr>
+        <w:pStyle w:val="Prrafodelista"/>
+        <w:numPr>
+          <w:ilvl w:val="1"/>
+          <w:numId w:val="6"/>
+        </w:numPr>
+      </w:pPr>
+      <w:r>
+        <w:t>Control de versiones con Git y Github</w:t>
       </w:r>
     </w:p>
     <w:p>
@@ -3194,42 +3150,13 @@
       <w:bookmarkEnd w:id="10"/>
     </w:p>
     <w:p>
-      <w:proofErr w:type="spellStart"/>
-      <w:r>
-        <w:t>CoppeliaSim</w:t>
-      </w:r>
-      <w:proofErr w:type="spellEnd"/>
-      <w:r>
-        <w:t xml:space="preserve"> es una plataforma de simulación robótica versátil y escalable desarrollada por </w:t>
-      </w:r>
-      <w:proofErr w:type="spellStart"/>
-      <w:r>
-        <w:t>Coppelia</w:t>
-      </w:r>
-      <w:proofErr w:type="spellEnd"/>
-      <w:r>
-        <w:t xml:space="preserve"> </w:t>
-      </w:r>
-      <w:proofErr w:type="spellStart"/>
-      <w:r>
-        <w:t>Robotics</w:t>
-      </w:r>
-      <w:proofErr w:type="spellEnd"/>
-      <w:r>
-        <w:t>. Es libre y de código abierto mientras se utilice sin fines comerciales.</w:t>
-      </w:r>
-    </w:p>
-    <w:p>
-      <w:r>
-        <w:t xml:space="preserve">En este trabajo vamos a utilizar el simulador </w:t>
-      </w:r>
-      <w:proofErr w:type="spellStart"/>
-      <w:r>
-        <w:t>CoppeliaSim</w:t>
-      </w:r>
-      <w:proofErr w:type="spellEnd"/>
-      <w:r>
-        <w:t xml:space="preserve"> para construir las escenas </w:t>
+      <w:r>
+        <w:t>CoppeliaSim es una plataforma de simulación robótica versátil y escalable desarrollada por Coppelia Robotics. Es libre y de código abierto mientras se utilice sin fines comerciales.</w:t>
+      </w:r>
+    </w:p>
+    <w:p>
+      <w:r>
+        <w:t xml:space="preserve">En este trabajo vamos a utilizar el simulador CoppeliaSim para construir las escenas </w:t>
       </w:r>
       <w:r>
         <w:t xml:space="preserve">y modelos </w:t>
@@ -3247,15 +3174,7 @@
         <w:t>la funcionalidad de</w:t>
       </w:r>
       <w:r>
-        <w:t xml:space="preserve"> </w:t>
-      </w:r>
-      <w:proofErr w:type="spellStart"/>
-      <w:r>
-        <w:t>CoppeliaSim</w:t>
-      </w:r>
-      <w:proofErr w:type="spellEnd"/>
-      <w:r>
-        <w:t xml:space="preserve"> para construir las escenas y de que forma se pueden controlar las simulaciones.</w:t>
+        <w:t xml:space="preserve"> CoppeliaSim para construir las escenas y de que forma se pueden controlar las simulaciones.</w:t>
       </w:r>
     </w:p>
     <w:p>
@@ -3264,6 +3183,9 @@
         <w:jc w:val="center"/>
       </w:pPr>
       <w:r>
+        <w:rPr>
+          <w:noProof/>
+        </w:rPr>
         <w:drawing>
           <wp:inline distT="0" distB="0" distL="0" distR="0" wp14:anchorId="7D3664E1" wp14:editId="69E9869B">
             <wp:extent cx="5040000" cy="2735286"/>
@@ -3309,35 +3231,53 @@
       <w:r>
         <w:t xml:space="preserve">Fig. </w:t>
       </w:r>
-      <w:fldSimple w:instr=" STYLEREF 1 \s ">
-        <w:r>
-          <w:rPr>
-            <w:noProof/>
-          </w:rPr>
-          <w:t>4</w:t>
-        </w:r>
-      </w:fldSimple>
+      <w:r>
+        <w:fldChar w:fldCharType="begin"/>
+      </w:r>
+      <w:r>
+        <w:instrText xml:space="preserve"> STYLEREF 1 \s </w:instrText>
+      </w:r>
+      <w:r>
+        <w:fldChar w:fldCharType="separate"/>
+      </w:r>
+      <w:r>
+        <w:rPr>
+          <w:noProof/>
+        </w:rPr>
+        <w:t>4</w:t>
+      </w:r>
+      <w:r>
+        <w:rPr>
+          <w:noProof/>
+        </w:rPr>
+        <w:fldChar w:fldCharType="end"/>
+      </w:r>
       <w:r>
         <w:t>.</w:t>
       </w:r>
-      <w:fldSimple w:instr=" SEQ Fig. \* ARABIC \s 1 ">
-        <w:r>
-          <w:rPr>
-            <w:noProof/>
-          </w:rPr>
-          <w:t>1</w:t>
-        </w:r>
-      </w:fldSimple>
-      <w:r>
-        <w:t xml:space="preserve"> – Interfaz de </w:t>
-      </w:r>
-      <w:proofErr w:type="spellStart"/>
-      <w:r>
-        <w:t>CoppeliaSim</w:t>
-      </w:r>
-      <w:proofErr w:type="spellEnd"/>
-      <w:r>
-        <w:t xml:space="preserve"> con una escena de ejemplo cargada.</w:t>
+      <w:r>
+        <w:fldChar w:fldCharType="begin"/>
+      </w:r>
+      <w:r>
+        <w:instrText xml:space="preserve"> SEQ Fig. \* ARABIC \s 1 </w:instrText>
+      </w:r>
+      <w:r>
+        <w:fldChar w:fldCharType="separate"/>
+      </w:r>
+      <w:r>
+        <w:rPr>
+          <w:noProof/>
+        </w:rPr>
+        <w:t>1</w:t>
+      </w:r>
+      <w:r>
+        <w:rPr>
+          <w:noProof/>
+        </w:rPr>
+        <w:fldChar w:fldCharType="end"/>
+      </w:r>
+      <w:r>
+        <w:t xml:space="preserve"> – Interfaz de CoppeliaSim con una escena de ejemplo cargada.</w:t>
       </w:r>
     </w:p>
     <w:p>
@@ -3356,15 +3296,7 @@
     </w:p>
     <w:p>
       <w:r>
-        <w:t xml:space="preserve">La funcionalidad de </w:t>
-      </w:r>
-      <w:proofErr w:type="spellStart"/>
-      <w:r>
-        <w:t>CoppeliaSim</w:t>
-      </w:r>
-      <w:proofErr w:type="spellEnd"/>
-      <w:r>
-        <w:t xml:space="preserve"> está relacionada tanto con los objetos de la escena como con los módulos de calculo que tiene disponibles.</w:t>
+        <w:t>La funcionalidad de CoppeliaSim está relacionada tanto con los objetos de la escena como con los módulos de calculo que tiene disponibles.</w:t>
       </w:r>
       <w:r>
         <w:t xml:space="preserve"> Dado que solo vamos a necesitar los objetos de la escena, los módulos de cálculo no se van a explicar.</w:t>
@@ -3387,23 +3319,7 @@
     </w:p>
     <w:p>
       <w:r>
-        <w:t xml:space="preserve">Una escena o modelo de </w:t>
-      </w:r>
-      <w:proofErr w:type="spellStart"/>
-      <w:r>
-        <w:t>CoppeliaSim</w:t>
-      </w:r>
-      <w:proofErr w:type="spellEnd"/>
-      <w:r>
-        <w:t xml:space="preserve"> contiene varios objetos de la escena u objetos elementales que se pueden ensamblar según una jerarquía de árbol. Los objetos disponibles en </w:t>
-      </w:r>
-      <w:proofErr w:type="spellStart"/>
-      <w:r>
-        <w:t>CoppeliaSim</w:t>
-      </w:r>
-      <w:proofErr w:type="spellEnd"/>
-      <w:r>
-        <w:t xml:space="preserve"> son los siguientes:</w:t>
+        <w:t>Una escena o modelo de CoppeliaSim contiene varios objetos de la escena u objetos elementales que se pueden ensamblar según una jerarquía de árbol. Los objetos disponibles en CoppeliaSim son los siguientes:</w:t>
       </w:r>
     </w:p>
     <w:p>
@@ -3415,15 +3331,7 @@
         </w:numPr>
       </w:pPr>
       <w:r>
-        <w:t>Articulaciones (</w:t>
-      </w:r>
-      <w:proofErr w:type="spellStart"/>
-      <w:r>
-        <w:t>joints</w:t>
-      </w:r>
-      <w:proofErr w:type="spellEnd"/>
-      <w:r>
-        <w:t xml:space="preserve">): las articulaciones son </w:t>
+        <w:t xml:space="preserve">Articulaciones (joints): las articulaciones son </w:t>
       </w:r>
       <w:r>
         <w:t>elementos</w:t>
@@ -3451,15 +3359,7 @@
       </w:pPr>
       <w:r>
         <w:lastRenderedPageBreak/>
-        <w:t>Formas (</w:t>
-      </w:r>
-      <w:proofErr w:type="spellStart"/>
-      <w:r>
-        <w:t>shapes</w:t>
-      </w:r>
-      <w:proofErr w:type="spellEnd"/>
-      <w:r>
-        <w:t>): las formas son mallas triangulares utilizadas para la simulación y visualización de solidos rígidos. Otros objetos de la escena o los módulos de cálculo dependen en gran medida de las formas (p. ej. los sensores de proximidad, el modulo de dinámica o el modulo de cálculo de distancia malla-malla).</w:t>
+        <w:t>Formas (shapes): las formas son mallas triangulares utilizadas para la simulación y visualización de solidos rígidos. Otros objetos de la escena o los módulos de cálculo dependen en gran medida de las formas (p. ej. los sensores de proximidad, el modulo de dinámica o el modulo de cálculo de distancia malla-malla).</w:t>
       </w:r>
     </w:p>
     <w:p>
@@ -3529,25 +3429,51 @@
       <w:r>
         <w:t xml:space="preserve">Fig. </w:t>
       </w:r>
-      <w:fldSimple w:instr=" STYLEREF 1 \s ">
-        <w:r>
-          <w:rPr>
-            <w:noProof/>
-          </w:rPr>
-          <w:t>4</w:t>
-        </w:r>
-      </w:fldSimple>
+      <w:r>
+        <w:fldChar w:fldCharType="begin"/>
+      </w:r>
+      <w:r>
+        <w:instrText xml:space="preserve"> STYLEREF 1 \s </w:instrText>
+      </w:r>
+      <w:r>
+        <w:fldChar w:fldCharType="separate"/>
+      </w:r>
+      <w:r>
+        <w:rPr>
+          <w:noProof/>
+        </w:rPr>
+        <w:t>4</w:t>
+      </w:r>
+      <w:r>
+        <w:rPr>
+          <w:noProof/>
+        </w:rPr>
+        <w:fldChar w:fldCharType="end"/>
+      </w:r>
       <w:r>
         <w:t>.</w:t>
       </w:r>
-      <w:fldSimple w:instr=" SEQ Fig. \* ARABIC \s 1 ">
-        <w:r>
-          <w:rPr>
-            <w:noProof/>
-          </w:rPr>
-          <w:t>2</w:t>
-        </w:r>
-      </w:fldSimple>
+      <w:r>
+        <w:fldChar w:fldCharType="begin"/>
+      </w:r>
+      <w:r>
+        <w:instrText xml:space="preserve"> SEQ Fig. \* ARABIC \s 1 </w:instrText>
+      </w:r>
+      <w:r>
+        <w:fldChar w:fldCharType="separate"/>
+      </w:r>
+      <w:r>
+        <w:rPr>
+          <w:noProof/>
+        </w:rPr>
+        <w:t>2</w:t>
+      </w:r>
+      <w:r>
+        <w:rPr>
+          <w:noProof/>
+        </w:rPr>
+        <w:fldChar w:fldCharType="end"/>
+      </w:r>
       <w:r>
         <w:t xml:space="preserve"> – Sensor de proximidad</w:t>
       </w:r>
@@ -3561,15 +3487,7 @@
         </w:numPr>
       </w:pPr>
       <w:r>
-        <w:t>Sensores de proximidad (</w:t>
-      </w:r>
-      <w:proofErr w:type="spellStart"/>
-      <w:r>
-        <w:t>proximity</w:t>
-      </w:r>
-      <w:proofErr w:type="spellEnd"/>
-      <w:r>
-        <w:t xml:space="preserve"> sensor): los sensores de proximidad son elementos que llevan a cabo un cálculo de la distancia mínima exacto a la parte de una forma que se encuentra dentro de un volumen de detección configurable, en lugar de realizar una detección basada en rayos. Como resultado se obtiene una operación mas continua y, por tanto, permite una simulación más realista.</w:t>
+        <w:t>Sensores de proximidad (proximity sensor): los sensores de proximidad son elementos que llevan a cabo un cálculo de la distancia mínima exacto a la parte de una forma que se encuentra dentro de un volumen de detección configurable, en lugar de realizar una detección basada en rayos. Como resultado se obtiene una operación mas continua y, por tanto, permite una simulación más realista.</w:t>
       </w:r>
     </w:p>
     <w:p>
@@ -3581,15 +3499,7 @@
         </w:numPr>
       </w:pPr>
       <w:r>
-        <w:t xml:space="preserve">Sensores de visión (visión </w:t>
-      </w:r>
-      <w:proofErr w:type="spellStart"/>
-      <w:r>
-        <w:t>sensors</w:t>
-      </w:r>
-      <w:proofErr w:type="spellEnd"/>
-      <w:r>
-        <w:t>): los sensores de visión son elementos que permiten extraer información compleja de la imagen (colores, tamaño de los objetos, mapas de profundidad, etc.)</w:t>
+        <w:t>Sensores de visión (visión sensors): los sensores de visión son elementos que permiten extraer información compleja de la imagen (colores, tamaño de los objetos, mapas de profundidad, etc.)</w:t>
       </w:r>
     </w:p>
     <w:p>
@@ -3601,23 +3511,7 @@
         </w:numPr>
       </w:pPr>
       <w:r>
-        <w:t>Sensores de fuerza (</w:t>
-      </w:r>
-      <w:proofErr w:type="spellStart"/>
-      <w:r>
-        <w:t>force</w:t>
-      </w:r>
-      <w:proofErr w:type="spellEnd"/>
-      <w:r>
-        <w:t xml:space="preserve"> </w:t>
-      </w:r>
-      <w:proofErr w:type="spellStart"/>
-      <w:r>
-        <w:t>sensors</w:t>
-      </w:r>
-      <w:proofErr w:type="spellEnd"/>
-      <w:r>
-        <w:t>): los sensores de fuerza son elementos que representan enlaces rígidos entre formas, que pueden registrar fuerzas y momentos aplicados y que pueden romperse cuando sobrepasa una condición determinada.</w:t>
+        <w:t>Sensores de fuerza (force sensors): los sensores de fuerza son elementos que representan enlaces rígidos entre formas, que pueden registrar fuerzas y momentos aplicados y que pueden romperse cuando sobrepasa una condición determinada.</w:t>
       </w:r>
     </w:p>
     <w:p>
@@ -3629,15 +3523,7 @@
         </w:numPr>
       </w:pPr>
       <w:r>
-        <w:t>Gráficos (</w:t>
-      </w:r>
-      <w:proofErr w:type="spellStart"/>
-      <w:r>
-        <w:t>graphs</w:t>
-      </w:r>
-      <w:proofErr w:type="spellEnd"/>
-      <w:r>
-        <w:t>): los gráficos son elementos que pueden registrar una gran variedad de flujo de datos predefinidos o personalizados. Los flujos de datos pueden representarse directamente (gráfica de un tipo de dato respecto al tiempo) o combinarse con otros para mostrar un gráfico XY o curvas 3D.</w:t>
+        <w:t>Gráficos (graphs): los gráficos son elementos que pueden registrar una gran variedad de flujo de datos predefinidos o personalizados. Los flujos de datos pueden representarse directamente (gráfica de un tipo de dato respecto al tiempo) o combinarse con otros para mostrar un gráfico XY o curvas 3D.</w:t>
       </w:r>
     </w:p>
     <w:p>
@@ -3662,15 +3548,7 @@
       </w:pPr>
       <w:r>
         <w:lastRenderedPageBreak/>
-        <w:t>Luces (</w:t>
-      </w:r>
-      <w:proofErr w:type="spellStart"/>
-      <w:r>
-        <w:t>lights</w:t>
-      </w:r>
-      <w:proofErr w:type="spellEnd"/>
-      <w:r>
-        <w:t>): las luces son elementos que iluminan la escena o elementos de la escena y que influyen directamente en las cámaras o en los sensores de visión.</w:t>
+        <w:t>Luces (lights): las luces son elementos que iluminan la escena o elementos de la escena y que influyen directamente en las cámaras o en los sensores de visión.</w:t>
       </w:r>
     </w:p>
     <w:p>
@@ -3682,15 +3560,7 @@
         </w:numPr>
       </w:pPr>
       <w:r>
-        <w:t>Trayectorias (</w:t>
-      </w:r>
-      <w:proofErr w:type="spellStart"/>
-      <w:r>
-        <w:t>paths</w:t>
-      </w:r>
-      <w:proofErr w:type="spellEnd"/>
-      <w:r>
-        <w:t>): las trayectorias son elementos que permiten definir movimientos complejos en el espacio</w:t>
+        <w:t>Trayectorias (paths): las trayectorias son elementos que permiten definir movimientos complejos en el espacio</w:t>
       </w:r>
       <w:r>
         <w:t xml:space="preserve"> (p. ej. sucesión de traslaciones, rotaciones y pausas, combinadas de forma libre). Las trayectorias pueden utilizarse para guiar el soplete de un robot de soldadura a lo largo de una trayectoria predefinida o para permitir los movimientos de una cinta transportadora.</w:t>
@@ -3702,49 +3572,7 @@
         <w:rPr>
           <w:highlight w:val="yellow"/>
         </w:rPr>
-        <w:t>(</w:t>
-      </w:r>
-      <w:proofErr w:type="gramStart"/>
-      <w:r>
-        <w:rPr>
-          <w:highlight w:val="yellow"/>
-        </w:rPr>
-        <w:t xml:space="preserve">como diferencio entre </w:t>
-      </w:r>
-      <w:proofErr w:type="spellStart"/>
-      <w:r>
-        <w:rPr>
-          <w:highlight w:val="yellow"/>
-        </w:rPr>
-        <w:t>paths</w:t>
-      </w:r>
-      <w:proofErr w:type="spellEnd"/>
-      <w:r>
-        <w:rPr>
-          <w:highlight w:val="yellow"/>
-        </w:rPr>
-        <w:t xml:space="preserve"> y </w:t>
-      </w:r>
-      <w:proofErr w:type="spellStart"/>
-      <w:r>
-        <w:rPr>
-          <w:highlight w:val="yellow"/>
-        </w:rPr>
-        <w:t>trajectories</w:t>
-      </w:r>
-      <w:proofErr w:type="spellEnd"/>
-      <w:r>
-        <w:rPr>
-          <w:highlight w:val="yellow"/>
-        </w:rPr>
-        <w:t xml:space="preserve"> en español?</w:t>
-      </w:r>
-      <w:proofErr w:type="gramEnd"/>
-      <w:r>
-        <w:rPr>
-          <w:highlight w:val="yellow"/>
-        </w:rPr>
-        <w:t>)</w:t>
+        <w:t>(como diferencio entre paths y trajectories en español?)</w:t>
       </w:r>
     </w:p>
     <w:p>
@@ -3755,21 +3583,8 @@
           <w:numId w:val="8"/>
         </w:numPr>
       </w:pPr>
-      <w:proofErr w:type="spellStart"/>
-      <w:r>
-        <w:t>Dummies</w:t>
-      </w:r>
-      <w:proofErr w:type="spellEnd"/>
-      <w:r>
-        <w:t xml:space="preserve">: los </w:t>
-      </w:r>
-      <w:proofErr w:type="spellStart"/>
-      <w:r>
-        <w:t>dummies</w:t>
-      </w:r>
-      <w:proofErr w:type="spellEnd"/>
-      <w:r>
-        <w:t xml:space="preserve"> son sistemas de referencia, que pueden tener varias funciones y que son utilizados junto a otros objetos de la escena, por lo que pueden ser vistos como elementos de ayuda.</w:t>
+      <w:r>
+        <w:t>Dummies: los dummies son sistemas de referencia, que pueden tener varias funciones y que son utilizados junto a otros objetos de la escena, por lo que pueden ser vistos como elementos de ayuda.</w:t>
       </w:r>
     </w:p>
     <w:p>
@@ -3787,13 +3602,8 @@
       <w:bookmarkEnd w:id="12"/>
     </w:p>
     <w:p>
-      <w:proofErr w:type="spellStart"/>
-      <w:r>
-        <w:t>CoppeliaSim</w:t>
-      </w:r>
-      <w:proofErr w:type="spellEnd"/>
-      <w:r>
-        <w:t xml:space="preserve"> permite controlar la simulación con distintas técnicas, que pueden utilizarse de simultáneamente y también simbióticamente. Las técnicas de control disponibles son:</w:t>
+      <w:r>
+        <w:t>CoppeliaSim permite controlar la simulación con distintas técnicas, que pueden utilizarse de simultáneamente y también simbióticamente. Las técnicas de control disponibles son:</w:t>
       </w:r>
     </w:p>
     <w:p>
@@ -3805,45 +3615,16 @@
         </w:numPr>
       </w:pPr>
       <w:r>
-        <w:t>Scripts incrustados (</w:t>
-      </w:r>
-      <w:proofErr w:type="spellStart"/>
-      <w:r>
-        <w:t>embedded</w:t>
-      </w:r>
-      <w:proofErr w:type="spellEnd"/>
-      <w:r>
-        <w:t xml:space="preserve"> scripts): los scripts incrustados son scripts que forman parte de una escena o de un modelo, y que se guardan y se cargan al mismo tiempo de la escena o el modelo</w:t>
-      </w:r>
-      <w:r>
-        <w:t xml:space="preserve">. El lenguaje de programación es </w:t>
-      </w:r>
-      <w:proofErr w:type="spellStart"/>
-      <w:r>
-        <w:t>Lua</w:t>
-      </w:r>
-      <w:proofErr w:type="spellEnd"/>
-      <w:r>
-        <w:t>. En una escena cualquiera, hay un script principal (</w:t>
-      </w:r>
-      <w:proofErr w:type="spellStart"/>
-      <w:r>
-        <w:t>main</w:t>
-      </w:r>
-      <w:proofErr w:type="spellEnd"/>
-      <w:r>
-        <w:t xml:space="preserve"> script) que se encarga de la funcionalidad general (p. ej. </w:t>
-      </w:r>
-      <w:r>
-        <w:t>llamar a las funciones que se encargan de la cinemática o la dinámica). El script principal también se encarga de llamar a los scripts secundarios (</w:t>
-      </w:r>
-      <w:proofErr w:type="spellStart"/>
-      <w:r>
-        <w:t>child</w:t>
-      </w:r>
-      <w:proofErr w:type="spellEnd"/>
-      <w:r>
-        <w:t xml:space="preserve"> scripts) en forma de cascada con respecto a la jerarquía de la escena. Los scripts secundarios están unidos a objetos de la escena y se encargan de una parte concreta de la simulación. </w:t>
+        <w:t>Scripts incrustados (embedded scripts): los scripts incrustados son scripts que forman parte de una escena o de un modelo, y que se guardan y se cargan al mismo tiempo de la escena o el modelo</w:t>
+      </w:r>
+      <w:r>
+        <w:t>. El lenguaje de programación es Lua</w:t>
+      </w:r>
+      <w:r>
+        <w:t xml:space="preserve">. En una escena cualquiera, hay un script principal (main script) que se encarga de la funcionalidad general (p. ej. </w:t>
+      </w:r>
+      <w:r>
+        <w:t xml:space="preserve">llamar a las funciones que se encargan de la cinemática o la dinámica). El script principal también se encarga de llamar a los scripts secundarios (child scripts) en forma de cascada con respecto a la jerarquía de la escena. Los scripts secundarios están unidos a objetos de la escena y se encargan de una parte concreta de la simulación. </w:t>
       </w:r>
     </w:p>
     <w:p>
@@ -3854,29 +3635,8 @@
           <w:numId w:val="8"/>
         </w:numPr>
       </w:pPr>
-      <w:proofErr w:type="spellStart"/>
-      <w:r>
-        <w:t>Add-ons</w:t>
-      </w:r>
-      <w:proofErr w:type="spellEnd"/>
-      <w:r>
-        <w:t xml:space="preserve">: al igual que los scripts incrustados, los </w:t>
-      </w:r>
-      <w:proofErr w:type="spellStart"/>
-      <w:r>
-        <w:t>add-ons</w:t>
-      </w:r>
-      <w:proofErr w:type="spellEnd"/>
-      <w:r>
-        <w:t xml:space="preserve"> funcionan mediante scripts de </w:t>
-      </w:r>
-      <w:proofErr w:type="spellStart"/>
-      <w:r>
-        <w:t>Lua</w:t>
-      </w:r>
-      <w:proofErr w:type="spellEnd"/>
-      <w:r>
-        <w:t>. Se pueden usar como funciones independientes</w:t>
+      <w:r>
+        <w:t>Add-ons: al igual que los scripts incrustados, los add-ons funcionan mediante scripts de Lua. Se pueden usar como funciones independientes</w:t>
       </w:r>
       <w:r>
         <w:t xml:space="preserve"> (p. ej. para programar importadores/exportadores) </w:t>
@@ -3903,39 +3663,7 @@
         </w:numPr>
       </w:pPr>
       <w:r>
-        <w:t>Plug-</w:t>
-      </w:r>
-      <w:proofErr w:type="spellStart"/>
-      <w:r>
-        <w:t>ins</w:t>
-      </w:r>
-      <w:proofErr w:type="spellEnd"/>
-      <w:r>
-        <w:t xml:space="preserve">: los </w:t>
-      </w:r>
-      <w:proofErr w:type="spellStart"/>
-      <w:r>
-        <w:t>plug-ins</w:t>
-      </w:r>
-      <w:proofErr w:type="spellEnd"/>
-      <w:r>
-        <w:t xml:space="preserve"> son utilizados como una herramienta de customización. Pueden registrar comandos de </w:t>
-      </w:r>
-      <w:proofErr w:type="spellStart"/>
-      <w:r>
-        <w:t>Lua</w:t>
-      </w:r>
-      <w:proofErr w:type="spellEnd"/>
-      <w:r>
-        <w:t xml:space="preserve"> personalizados, permitiendo la ejecución de funciones </w:t>
-      </w:r>
-      <w:proofErr w:type="spellStart"/>
-      <w:r>
-        <w:t>callback</w:t>
-      </w:r>
-      <w:proofErr w:type="spellEnd"/>
-      <w:r>
-        <w:t xml:space="preserve"> desde un script incrustado. También pueden extender la funcionalidad de un modelo u objeto particular.</w:t>
+        <w:t>Plug-ins: los plug-ins son utilizados como una herramienta de customización. Pueden registrar comandos de Lua personalizados, permitiendo la ejecución de funciones callback desde un script incrustado. También pueden extender la funcionalidad de un modelo u objeto particular.</w:t>
       </w:r>
     </w:p>
     <w:p>
@@ -3959,58 +3687,32 @@
         </w:numPr>
       </w:pPr>
       <w:r>
-        <w:t xml:space="preserve">Nodos de ROS: </w:t>
-      </w:r>
-      <w:proofErr w:type="spellStart"/>
+        <w:t>Nodos de ROS: CoppeliaSim implementa un nodo de ROS con un plugín que permite a ROS llamar a los comandos de CoppeliaSim desde los servicios ROS, o transmitir datos desde publicadores/suscriptores ROS.</w:t>
+      </w:r>
+      <w:r>
+        <w:t xml:space="preserve"> </w:t>
+      </w:r>
+      <w:r>
+        <w:t>Los</w:t>
+      </w:r>
+      <w:r>
+        <w:t xml:space="preserve"> </w:t>
+      </w:r>
+      <w:r>
+        <w:t>publicadores</w:t>
+      </w:r>
+      <w:r>
+        <w:t>/</w:t>
+      </w:r>
+      <w:r>
+        <w:t xml:space="preserve"> </w:t>
+      </w:r>
+      <w:r>
+        <w:t xml:space="preserve">suscriptores pueden habilitarse con una llamada de servicio y también directamente desde </w:t>
+      </w:r>
       <w:r>
         <w:t>CoppeliaSim</w:t>
       </w:r>
-      <w:proofErr w:type="spellEnd"/>
-      <w:r>
-        <w:t xml:space="preserve"> implementa un nodo de ROS con un </w:t>
-      </w:r>
-      <w:proofErr w:type="spellStart"/>
-      <w:r>
-        <w:t>plugín</w:t>
-      </w:r>
-      <w:proofErr w:type="spellEnd"/>
-      <w:r>
-        <w:t xml:space="preserve"> que permite a ROS llamar a los comandos de </w:t>
-      </w:r>
-      <w:proofErr w:type="spellStart"/>
-      <w:r>
-        <w:t>CoppeliaSim</w:t>
-      </w:r>
-      <w:proofErr w:type="spellEnd"/>
-      <w:r>
-        <w:t xml:space="preserve"> desde los servicios ROS, o transmitir datos desde publicadores/suscriptores ROS.</w:t>
-      </w:r>
-      <w:r>
-        <w:t xml:space="preserve"> </w:t>
-      </w:r>
-      <w:r>
-        <w:t>Los</w:t>
-      </w:r>
-      <w:r>
-        <w:t xml:space="preserve"> </w:t>
-      </w:r>
-      <w:r>
-        <w:t>publicadores</w:t>
-      </w:r>
-      <w:r>
-        <w:t>/</w:t>
-      </w:r>
-      <w:r>
-        <w:t xml:space="preserve"> </w:t>
-      </w:r>
-      <w:r>
-        <w:t xml:space="preserve">suscriptores pueden habilitarse con una llamada de servicio y también directamente desde </w:t>
-      </w:r>
-      <w:proofErr w:type="spellStart"/>
-      <w:r>
-        <w:t>CoppeliaSim</w:t>
-      </w:r>
-      <w:proofErr w:type="spellEnd"/>
       <w:r>
         <w:t>, a través de un comando de</w:t>
       </w:r>
@@ -4077,6 +3779,18 @@
         <w:t>BAYESOPT</w:t>
       </w:r>
       <w:bookmarkEnd w:id="16"/>
+    </w:p>
+    <w:p>
+      <w:pPr>
+        <w:pStyle w:val="Ttulo2"/>
+        <w:numPr>
+          <w:ilvl w:val="1"/>
+          <w:numId w:val="3"/>
+        </w:numPr>
+      </w:pPr>
+      <w:r>
+        <w:t>GIT Y GITHUB</w:t>
+      </w:r>
     </w:p>
     <w:p>
       <w:pPr>
@@ -5628,6 +5342,7 @@
   <w:style w:type="character" w:default="1" w:styleId="Fuentedeprrafopredeter">
     <w:name w:val="Default Paragraph Font"/>
     <w:uiPriority w:val="1"/>
+    <w:semiHidden/>
     <w:unhideWhenUsed/>
   </w:style>
   <w:style w:type="table" w:default="1" w:styleId="Tablanormal">

</xml_diff>

<commit_message>
Memoria TFM - Commit 5
</commit_message>
<xml_diff>
--- a/TFM_MEMORIA_CubelGalvezDaniel.docx
+++ b/TFM_MEMORIA_CubelGalvezDaniel.docx
@@ -542,7 +542,7 @@
           <w:r>
             <w:fldChar w:fldCharType="separate"/>
           </w:r>
-          <w:hyperlink w:anchor="_Toc45385947" w:history="1">
+          <w:hyperlink w:anchor="_Toc45993206" w:history="1">
             <w:r>
               <w:rPr>
                 <w:rStyle w:val="Hipervnculo"/>
@@ -586,7 +586,7 @@
                 <w:noProof/>
                 <w:webHidden/>
               </w:rPr>
-              <w:instrText xml:space="preserve"> PAGEREF _Toc45385947 \h </w:instrText>
+              <w:instrText xml:space="preserve"> PAGEREF _Toc45993206 \h </w:instrText>
             </w:r>
             <w:r>
               <w:rPr>
@@ -632,7 +632,7 @@
               <w:lang w:val="es-ES" w:eastAsia="es-ES"/>
             </w:rPr>
           </w:pPr>
-          <w:hyperlink w:anchor="_Toc45385948" w:history="1">
+          <w:hyperlink w:anchor="_Toc45993207" w:history="1">
             <w:r>
               <w:rPr>
                 <w:rStyle w:val="Hipervnculo"/>
@@ -676,7 +676,7 @@
                 <w:noProof/>
                 <w:webHidden/>
               </w:rPr>
-              <w:instrText xml:space="preserve"> PAGEREF _Toc45385948 \h </w:instrText>
+              <w:instrText xml:space="preserve"> PAGEREF _Toc45993207 \h </w:instrText>
             </w:r>
             <w:r>
               <w:rPr>
@@ -722,7 +722,7 @@
               <w:lang w:val="es-ES" w:eastAsia="es-ES"/>
             </w:rPr>
           </w:pPr>
-          <w:hyperlink w:anchor="_Toc45385949" w:history="1">
+          <w:hyperlink w:anchor="_Toc45993208" w:history="1">
             <w:r>
               <w:rPr>
                 <w:rStyle w:val="Hipervnculo"/>
@@ -766,7 +766,7 @@
                 <w:noProof/>
                 <w:webHidden/>
               </w:rPr>
-              <w:instrText xml:space="preserve"> PAGEREF _Toc45385949 \h </w:instrText>
+              <w:instrText xml:space="preserve"> PAGEREF _Toc45993208 \h </w:instrText>
             </w:r>
             <w:r>
               <w:rPr>
@@ -812,7 +812,7 @@
               <w:lang w:val="es-ES" w:eastAsia="es-ES"/>
             </w:rPr>
           </w:pPr>
-          <w:hyperlink w:anchor="_Toc45385950" w:history="1">
+          <w:hyperlink w:anchor="_Toc45993209" w:history="1">
             <w:r>
               <w:rPr>
                 <w:rStyle w:val="Hipervnculo"/>
@@ -856,7 +856,7 @@
                 <w:noProof/>
                 <w:webHidden/>
               </w:rPr>
-              <w:instrText xml:space="preserve"> PAGEREF _Toc45385950 \h </w:instrText>
+              <w:instrText xml:space="preserve"> PAGEREF _Toc45993209 \h </w:instrText>
             </w:r>
             <w:r>
               <w:rPr>
@@ -902,7 +902,7 @@
               <w:lang w:val="es-ES" w:eastAsia="es-ES"/>
             </w:rPr>
           </w:pPr>
-          <w:hyperlink w:anchor="_Toc45385951" w:history="1">
+          <w:hyperlink w:anchor="_Toc45993210" w:history="1">
             <w:r>
               <w:rPr>
                 <w:rStyle w:val="Hipervnculo"/>
@@ -946,7 +946,7 @@
                 <w:noProof/>
                 <w:webHidden/>
               </w:rPr>
-              <w:instrText xml:space="preserve"> PAGEREF _Toc45385951 \h </w:instrText>
+              <w:instrText xml:space="preserve"> PAGEREF _Toc45993210 \h </w:instrText>
             </w:r>
             <w:r>
               <w:rPr>
@@ -992,7 +992,7 @@
               <w:lang w:val="es-ES" w:eastAsia="es-ES"/>
             </w:rPr>
           </w:pPr>
-          <w:hyperlink w:anchor="_Toc45385952" w:history="1">
+          <w:hyperlink w:anchor="_Toc45993211" w:history="1">
             <w:r>
               <w:rPr>
                 <w:rStyle w:val="Hipervnculo"/>
@@ -1036,7 +1036,7 @@
                 <w:noProof/>
                 <w:webHidden/>
               </w:rPr>
-              <w:instrText xml:space="preserve"> PAGEREF _Toc45385952 \h </w:instrText>
+              <w:instrText xml:space="preserve"> PAGEREF _Toc45993211 \h </w:instrText>
             </w:r>
             <w:r>
               <w:rPr>
@@ -1082,7 +1082,7 @@
               <w:lang w:val="es-ES" w:eastAsia="es-ES"/>
             </w:rPr>
           </w:pPr>
-          <w:hyperlink w:anchor="_Toc45385953" w:history="1">
+          <w:hyperlink w:anchor="_Toc45993212" w:history="1">
             <w:r>
               <w:rPr>
                 <w:rStyle w:val="Hipervnculo"/>
@@ -1126,7 +1126,7 @@
                 <w:noProof/>
                 <w:webHidden/>
               </w:rPr>
-              <w:instrText xml:space="preserve"> PAGEREF _Toc45385953 \h </w:instrText>
+              <w:instrText xml:space="preserve"> PAGEREF _Toc45993212 \h </w:instrText>
             </w:r>
             <w:r>
               <w:rPr>
@@ -1172,7 +1172,7 @@
               <w:lang w:val="es-ES" w:eastAsia="es-ES"/>
             </w:rPr>
           </w:pPr>
-          <w:hyperlink w:anchor="_Toc45385954" w:history="1">
+          <w:hyperlink w:anchor="_Toc45993213" w:history="1">
             <w:r>
               <w:rPr>
                 <w:rStyle w:val="Hipervnculo"/>
@@ -1216,7 +1216,7 @@
                 <w:noProof/>
                 <w:webHidden/>
               </w:rPr>
-              <w:instrText xml:space="preserve"> PAGEREF _Toc45385954 \h </w:instrText>
+              <w:instrText xml:space="preserve"> PAGEREF _Toc45993213 \h </w:instrText>
             </w:r>
             <w:r>
               <w:rPr>
@@ -1262,7 +1262,7 @@
               <w:lang w:val="es-ES" w:eastAsia="es-ES"/>
             </w:rPr>
           </w:pPr>
-          <w:hyperlink w:anchor="_Toc45385955" w:history="1">
+          <w:hyperlink w:anchor="_Toc45993214" w:history="1">
             <w:r>
               <w:rPr>
                 <w:rStyle w:val="Hipervnculo"/>
@@ -1306,7 +1306,7 @@
                 <w:noProof/>
                 <w:webHidden/>
               </w:rPr>
-              <w:instrText xml:space="preserve"> PAGEREF _Toc45385955 \h </w:instrText>
+              <w:instrText xml:space="preserve"> PAGEREF _Toc45993214 \h </w:instrText>
             </w:r>
             <w:r>
               <w:rPr>
@@ -1326,7 +1326,7 @@
                 <w:noProof/>
                 <w:webHidden/>
               </w:rPr>
-              <w:t>5</w:t>
+              <w:t>6</w:t>
             </w:r>
             <w:r>
               <w:rPr>
@@ -1352,7 +1352,7 @@
               <w:lang w:val="es-ES" w:eastAsia="es-ES"/>
             </w:rPr>
           </w:pPr>
-          <w:hyperlink w:anchor="_Toc45385956" w:history="1">
+          <w:hyperlink w:anchor="_Toc45993215" w:history="1">
             <w:r>
               <w:rPr>
                 <w:rStyle w:val="Hipervnculo"/>
@@ -1396,7 +1396,7 @@
                 <w:noProof/>
                 <w:webHidden/>
               </w:rPr>
-              <w:instrText xml:space="preserve"> PAGEREF _Toc45385956 \h </w:instrText>
+              <w:instrText xml:space="preserve"> PAGEREF _Toc45993215 \h </w:instrText>
             </w:r>
             <w:r>
               <w:rPr>
@@ -1416,7 +1416,7 @@
                 <w:noProof/>
                 <w:webHidden/>
               </w:rPr>
-              <w:t>5</w:t>
+              <w:t>6</w:t>
             </w:r>
             <w:r>
               <w:rPr>
@@ -1442,7 +1442,7 @@
               <w:lang w:val="es-ES" w:eastAsia="es-ES"/>
             </w:rPr>
           </w:pPr>
-          <w:hyperlink w:anchor="_Toc45385957" w:history="1">
+          <w:hyperlink w:anchor="_Toc45993216" w:history="1">
             <w:r>
               <w:rPr>
                 <w:rStyle w:val="Hipervnculo"/>
@@ -1486,7 +1486,7 @@
                 <w:noProof/>
                 <w:webHidden/>
               </w:rPr>
-              <w:instrText xml:space="preserve"> PAGEREF _Toc45385957 \h </w:instrText>
+              <w:instrText xml:space="preserve"> PAGEREF _Toc45993216 \h </w:instrText>
             </w:r>
             <w:r>
               <w:rPr>
@@ -1506,7 +1506,7 @@
                 <w:noProof/>
                 <w:webHidden/>
               </w:rPr>
-              <w:t>5</w:t>
+              <w:t>6</w:t>
             </w:r>
             <w:r>
               <w:rPr>
@@ -1532,7 +1532,7 @@
               <w:lang w:val="es-ES" w:eastAsia="es-ES"/>
             </w:rPr>
           </w:pPr>
-          <w:hyperlink w:anchor="_Toc45385958" w:history="1">
+          <w:hyperlink w:anchor="_Toc45993217" w:history="1">
             <w:r>
               <w:rPr>
                 <w:rStyle w:val="Hipervnculo"/>
@@ -1576,7 +1576,7 @@
                 <w:noProof/>
                 <w:webHidden/>
               </w:rPr>
-              <w:instrText xml:space="preserve"> PAGEREF _Toc45385958 \h </w:instrText>
+              <w:instrText xml:space="preserve"> PAGEREF _Toc45993217 \h </w:instrText>
             </w:r>
             <w:r>
               <w:rPr>
@@ -1596,7 +1596,7 @@
                 <w:noProof/>
                 <w:webHidden/>
               </w:rPr>
-              <w:t>5</w:t>
+              <w:t>6</w:t>
             </w:r>
             <w:r>
               <w:rPr>
@@ -1622,7 +1622,7 @@
               <w:lang w:val="es-ES" w:eastAsia="es-ES"/>
             </w:rPr>
           </w:pPr>
-          <w:hyperlink w:anchor="_Toc45385959" w:history="1">
+          <w:hyperlink w:anchor="_Toc45993218" w:history="1">
             <w:r>
               <w:rPr>
                 <w:rStyle w:val="Hipervnculo"/>
@@ -1666,7 +1666,7 @@
                 <w:noProof/>
                 <w:webHidden/>
               </w:rPr>
-              <w:instrText xml:space="preserve"> PAGEREF _Toc45385959 \h </w:instrText>
+              <w:instrText xml:space="preserve"> PAGEREF _Toc45993218 \h </w:instrText>
             </w:r>
             <w:r>
               <w:rPr>
@@ -1686,7 +1686,7 @@
                 <w:noProof/>
                 <w:webHidden/>
               </w:rPr>
-              <w:t>7</w:t>
+              <w:t>8</w:t>
             </w:r>
             <w:r>
               <w:rPr>
@@ -1712,7 +1712,7 @@
               <w:lang w:val="es-ES" w:eastAsia="es-ES"/>
             </w:rPr>
           </w:pPr>
-          <w:hyperlink w:anchor="_Toc45385960" w:history="1">
+          <w:hyperlink w:anchor="_Toc45993219" w:history="1">
             <w:r>
               <w:rPr>
                 <w:rStyle w:val="Hipervnculo"/>
@@ -1756,7 +1756,7 @@
                 <w:noProof/>
                 <w:webHidden/>
               </w:rPr>
-              <w:instrText xml:space="preserve"> PAGEREF _Toc45385960 \h </w:instrText>
+              <w:instrText xml:space="preserve"> PAGEREF _Toc45993219 \h </w:instrText>
             </w:r>
             <w:r>
               <w:rPr>
@@ -1776,7 +1776,7 @@
                 <w:noProof/>
                 <w:webHidden/>
               </w:rPr>
-              <w:t>7</w:t>
+              <w:t>9</w:t>
             </w:r>
             <w:r>
               <w:rPr>
@@ -1802,7 +1802,7 @@
               <w:lang w:val="es-ES" w:eastAsia="es-ES"/>
             </w:rPr>
           </w:pPr>
-          <w:hyperlink w:anchor="_Toc45385961" w:history="1">
+          <w:hyperlink w:anchor="_Toc45993220" w:history="1">
             <w:r>
               <w:rPr>
                 <w:rStyle w:val="Hipervnculo"/>
@@ -1846,7 +1846,7 @@
                 <w:noProof/>
                 <w:webHidden/>
               </w:rPr>
-              <w:instrText xml:space="preserve"> PAGEREF _Toc45385961 \h </w:instrText>
+              <w:instrText xml:space="preserve"> PAGEREF _Toc45993220 \h </w:instrText>
             </w:r>
             <w:r>
               <w:rPr>
@@ -1866,7 +1866,7 @@
                 <w:noProof/>
                 <w:webHidden/>
               </w:rPr>
-              <w:t>7</w:t>
+              <w:t>9</w:t>
             </w:r>
             <w:r>
               <w:rPr>
@@ -1892,7 +1892,7 @@
               <w:lang w:val="es-ES" w:eastAsia="es-ES"/>
             </w:rPr>
           </w:pPr>
-          <w:hyperlink w:anchor="_Toc45385962" w:history="1">
+          <w:hyperlink w:anchor="_Toc45993221" w:history="1">
             <w:r>
               <w:rPr>
                 <w:rStyle w:val="Hipervnculo"/>
@@ -1936,7 +1936,7 @@
                 <w:noProof/>
                 <w:webHidden/>
               </w:rPr>
-              <w:instrText xml:space="preserve"> PAGEREF _Toc45385962 \h </w:instrText>
+              <w:instrText xml:space="preserve"> PAGEREF _Toc45993221 \h </w:instrText>
             </w:r>
             <w:r>
               <w:rPr>
@@ -1956,7 +1956,7 @@
                 <w:noProof/>
                 <w:webHidden/>
               </w:rPr>
-              <w:t>7</w:t>
+              <w:t>9</w:t>
             </w:r>
             <w:r>
               <w:rPr>
@@ -1982,7 +1982,7 @@
               <w:lang w:val="es-ES" w:eastAsia="es-ES"/>
             </w:rPr>
           </w:pPr>
-          <w:hyperlink w:anchor="_Toc45385963" w:history="1">
+          <w:hyperlink w:anchor="_Toc45993222" w:history="1">
             <w:r>
               <w:rPr>
                 <w:rStyle w:val="Hipervnculo"/>
@@ -2026,7 +2026,7 @@
                 <w:noProof/>
                 <w:webHidden/>
               </w:rPr>
-              <w:instrText xml:space="preserve"> PAGEREF _Toc45385963 \h </w:instrText>
+              <w:instrText xml:space="preserve"> PAGEREF _Toc45993222 \h </w:instrText>
             </w:r>
             <w:r>
               <w:rPr>
@@ -2046,7 +2046,97 @@
                 <w:noProof/>
                 <w:webHidden/>
               </w:rPr>
-              <w:t>7</w:t>
+              <w:t>9</w:t>
+            </w:r>
+            <w:r>
+              <w:rPr>
+                <w:noProof/>
+                <w:webHidden/>
+              </w:rPr>
+              <w:fldChar w:fldCharType="end"/>
+            </w:r>
+          </w:hyperlink>
+        </w:p>
+        <w:p>
+          <w:pPr>
+            <w:pStyle w:val="TDC2"/>
+            <w:tabs>
+              <w:tab w:val="left" w:pos="880"/>
+              <w:tab w:val="right" w:leader="dot" w:pos="8488"/>
+            </w:tabs>
+            <w:rPr>
+              <w:rFonts w:cstheme="minorBidi"/>
+              <w:noProof/>
+              <w:sz w:val="22"/>
+              <w:szCs w:val="22"/>
+              <w:lang w:val="es-ES" w:eastAsia="es-ES"/>
+            </w:rPr>
+          </w:pPr>
+          <w:hyperlink w:anchor="_Toc45993223" w:history="1">
+            <w:r>
+              <w:rPr>
+                <w:rStyle w:val="Hipervnculo"/>
+                <w:noProof/>
+              </w:rPr>
+              <w:t>4.6.</w:t>
+            </w:r>
+            <w:r>
+              <w:rPr>
+                <w:rFonts w:cstheme="minorBidi"/>
+                <w:noProof/>
+                <w:sz w:val="22"/>
+                <w:szCs w:val="22"/>
+                <w:lang w:val="es-ES" w:eastAsia="es-ES"/>
+              </w:rPr>
+              <w:tab/>
+            </w:r>
+            <w:r>
+              <w:rPr>
+                <w:rStyle w:val="Hipervnculo"/>
+                <w:noProof/>
+              </w:rPr>
+              <w:t>GIT Y GITHUB</w:t>
+            </w:r>
+            <w:r>
+              <w:rPr>
+                <w:noProof/>
+                <w:webHidden/>
+              </w:rPr>
+              <w:tab/>
+            </w:r>
+            <w:r>
+              <w:rPr>
+                <w:noProof/>
+                <w:webHidden/>
+              </w:rPr>
+              <w:fldChar w:fldCharType="begin"/>
+            </w:r>
+            <w:r>
+              <w:rPr>
+                <w:noProof/>
+                <w:webHidden/>
+              </w:rPr>
+              <w:instrText xml:space="preserve"> PAGEREF _Toc45993223 \h </w:instrText>
+            </w:r>
+            <w:r>
+              <w:rPr>
+                <w:noProof/>
+                <w:webHidden/>
+              </w:rPr>
+            </w:r>
+            <w:r>
+              <w:rPr>
+                <w:noProof/>
+                <w:webHidden/>
+              </w:rPr>
+              <w:fldChar w:fldCharType="separate"/>
+            </w:r>
+            <w:r>
+              <w:rPr>
+                <w:noProof/>
+                <w:webHidden/>
+              </w:rPr>
+              <w:t>10</w:t>
             </w:r>
             <w:r>
               <w:rPr>
@@ -2072,7 +2162,7 @@
               <w:lang w:val="es-ES" w:eastAsia="es-ES"/>
             </w:rPr>
           </w:pPr>
-          <w:hyperlink w:anchor="_Toc45385964" w:history="1">
+          <w:hyperlink w:anchor="_Toc45993224" w:history="1">
             <w:r>
               <w:rPr>
                 <w:rStyle w:val="Hipervnculo"/>
@@ -2116,7 +2206,7 @@
                 <w:noProof/>
                 <w:webHidden/>
               </w:rPr>
-              <w:instrText xml:space="preserve"> PAGEREF _Toc45385964 \h </w:instrText>
+              <w:instrText xml:space="preserve"> PAGEREF _Toc45993224 \h </w:instrText>
             </w:r>
             <w:r>
               <w:rPr>
@@ -2136,7 +2226,7 @@
                 <w:noProof/>
                 <w:webHidden/>
               </w:rPr>
-              <w:t>7</w:t>
+              <w:t>10</w:t>
             </w:r>
             <w:r>
               <w:rPr>
@@ -2162,7 +2252,7 @@
               <w:lang w:val="es-ES" w:eastAsia="es-ES"/>
             </w:rPr>
           </w:pPr>
-          <w:hyperlink w:anchor="_Toc45385965" w:history="1">
+          <w:hyperlink w:anchor="_Toc45993225" w:history="1">
             <w:r>
               <w:rPr>
                 <w:rStyle w:val="Hipervnculo"/>
@@ -2206,7 +2296,7 @@
                 <w:noProof/>
                 <w:webHidden/>
               </w:rPr>
-              <w:instrText xml:space="preserve"> PAGEREF _Toc45385965 \h </w:instrText>
+              <w:instrText xml:space="preserve"> PAGEREF _Toc45993225 \h </w:instrText>
             </w:r>
             <w:r>
               <w:rPr>
@@ -2226,7 +2316,7 @@
                 <w:noProof/>
                 <w:webHidden/>
               </w:rPr>
-              <w:t>7</w:t>
+              <w:t>10</w:t>
             </w:r>
             <w:r>
               <w:rPr>
@@ -2252,7 +2342,7 @@
               <w:lang w:val="es-ES" w:eastAsia="es-ES"/>
             </w:rPr>
           </w:pPr>
-          <w:hyperlink w:anchor="_Toc45385966" w:history="1">
+          <w:hyperlink w:anchor="_Toc45993226" w:history="1">
             <w:r>
               <w:rPr>
                 <w:rStyle w:val="Hipervnculo"/>
@@ -2296,7 +2386,7 @@
                 <w:noProof/>
                 <w:webHidden/>
               </w:rPr>
-              <w:instrText xml:space="preserve"> PAGEREF _Toc45385966 \h </w:instrText>
+              <w:instrText xml:space="preserve"> PAGEREF _Toc45993226 \h </w:instrText>
             </w:r>
             <w:r>
               <w:rPr>
@@ -2316,7 +2406,7 @@
                 <w:noProof/>
                 <w:webHidden/>
               </w:rPr>
-              <w:t>7</w:t>
+              <w:t>10</w:t>
             </w:r>
             <w:r>
               <w:rPr>
@@ -2342,7 +2432,7 @@
               <w:lang w:val="es-ES" w:eastAsia="es-ES"/>
             </w:rPr>
           </w:pPr>
-          <w:hyperlink w:anchor="_Toc45385967" w:history="1">
+          <w:hyperlink w:anchor="_Toc45993227" w:history="1">
             <w:r>
               <w:rPr>
                 <w:rStyle w:val="Hipervnculo"/>
@@ -2386,7 +2476,7 @@
                 <w:noProof/>
                 <w:webHidden/>
               </w:rPr>
-              <w:instrText xml:space="preserve"> PAGEREF _Toc45385967 \h </w:instrText>
+              <w:instrText xml:space="preserve"> PAGEREF _Toc45993227 \h </w:instrText>
             </w:r>
             <w:r>
               <w:rPr>
@@ -2406,7 +2496,7 @@
                 <w:noProof/>
                 <w:webHidden/>
               </w:rPr>
-              <w:t>7</w:t>
+              <w:t>10</w:t>
             </w:r>
             <w:r>
               <w:rPr>
@@ -2432,7 +2522,7 @@
               <w:lang w:val="es-ES" w:eastAsia="es-ES"/>
             </w:rPr>
           </w:pPr>
-          <w:hyperlink w:anchor="_Toc45385968" w:history="1">
+          <w:hyperlink w:anchor="_Toc45993228" w:history="1">
             <w:r>
               <w:rPr>
                 <w:rStyle w:val="Hipervnculo"/>
@@ -2476,7 +2566,7 @@
                 <w:noProof/>
                 <w:webHidden/>
               </w:rPr>
-              <w:instrText xml:space="preserve"> PAGEREF _Toc45385968 \h </w:instrText>
+              <w:instrText xml:space="preserve"> PAGEREF _Toc45993228 \h </w:instrText>
             </w:r>
             <w:r>
               <w:rPr>
@@ -2496,7 +2586,7 @@
                 <w:noProof/>
                 <w:webHidden/>
               </w:rPr>
-              <w:t>7</w:t>
+              <w:t>10</w:t>
             </w:r>
             <w:r>
               <w:rPr>
@@ -2522,7 +2612,7 @@
               <w:lang w:val="es-ES" w:eastAsia="es-ES"/>
             </w:rPr>
           </w:pPr>
-          <w:hyperlink w:anchor="_Toc45385969" w:history="1">
+          <w:hyperlink w:anchor="_Toc45993229" w:history="1">
             <w:r>
               <w:rPr>
                 <w:rStyle w:val="Hipervnculo"/>
@@ -2566,7 +2656,7 @@
                 <w:noProof/>
                 <w:webHidden/>
               </w:rPr>
-              <w:instrText xml:space="preserve"> PAGEREF _Toc45385969 \h </w:instrText>
+              <w:instrText xml:space="preserve"> PAGEREF _Toc45993229 \h </w:instrText>
             </w:r>
             <w:r>
               <w:rPr>
@@ -2586,7 +2676,7 @@
                 <w:noProof/>
                 <w:webHidden/>
               </w:rPr>
-              <w:t>7</w:t>
+              <w:t>11</w:t>
             </w:r>
             <w:r>
               <w:rPr>
@@ -2612,7 +2702,7 @@
               <w:lang w:val="es-ES" w:eastAsia="es-ES"/>
             </w:rPr>
           </w:pPr>
-          <w:hyperlink w:anchor="_Toc45385970" w:history="1">
+          <w:hyperlink w:anchor="_Toc45993230" w:history="1">
             <w:r>
               <w:rPr>
                 <w:rStyle w:val="Hipervnculo"/>
@@ -2656,7 +2746,7 @@
                 <w:noProof/>
                 <w:webHidden/>
               </w:rPr>
-              <w:instrText xml:space="preserve"> PAGEREF _Toc45385970 \h </w:instrText>
+              <w:instrText xml:space="preserve"> PAGEREF _Toc45993230 \h </w:instrText>
             </w:r>
             <w:r>
               <w:rPr>
@@ -2676,7 +2766,7 @@
                 <w:noProof/>
                 <w:webHidden/>
               </w:rPr>
-              <w:t>7</w:t>
+              <w:t>11</w:t>
             </w:r>
             <w:r>
               <w:rPr>
@@ -2715,7 +2805,7 @@
           <w:numId w:val="3"/>
         </w:numPr>
       </w:pPr>
-      <w:bookmarkStart w:id="0" w:name="_Toc45385947"/>
+      <w:bookmarkStart w:id="0" w:name="_Toc45993206"/>
       <w:r>
         <w:lastRenderedPageBreak/>
         <w:t>OBJETO</w:t>
@@ -2787,7 +2877,7 @@
           <w:numId w:val="3"/>
         </w:numPr>
       </w:pPr>
-      <w:bookmarkStart w:id="1" w:name="_Toc45385948"/>
+      <w:bookmarkStart w:id="1" w:name="_Toc45993207"/>
       <w:r>
         <w:lastRenderedPageBreak/>
         <w:t>ALCANCE</w:t>
@@ -2886,7 +2976,15 @@
         </w:numPr>
       </w:pPr>
       <w:r>
-        <w:t>Plataforma de simulación de robots CoppeliaSim.</w:t>
+        <w:t xml:space="preserve">Plataforma de simulación de robots </w:t>
+      </w:r>
+      <w:proofErr w:type="spellStart"/>
+      <w:r>
+        <w:t>CoppeliaSim</w:t>
+      </w:r>
+      <w:proofErr w:type="spellEnd"/>
+      <w:r>
+        <w:t>.</w:t>
       </w:r>
     </w:p>
     <w:p>
@@ -2897,12 +2995,27 @@
           <w:numId w:val="6"/>
         </w:numPr>
       </w:pPr>
-      <w:r>
-        <w:t>PyRep, que funciona por encima de CoppeliaSim</w:t>
-      </w:r>
-      <w:r>
-        <w:t>, para controlar el simulador con python</w:t>
-      </w:r>
+      <w:proofErr w:type="spellStart"/>
+      <w:r>
+        <w:t>PyRep</w:t>
+      </w:r>
+      <w:proofErr w:type="spellEnd"/>
+      <w:r>
+        <w:t xml:space="preserve">, que funciona por encima de </w:t>
+      </w:r>
+      <w:proofErr w:type="spellStart"/>
+      <w:r>
+        <w:t>CoppeliaSim</w:t>
+      </w:r>
+      <w:proofErr w:type="spellEnd"/>
+      <w:r>
+        <w:t xml:space="preserve">, para controlar el simulador con </w:t>
+      </w:r>
+      <w:proofErr w:type="spellStart"/>
+      <w:r>
+        <w:t>python</w:t>
+      </w:r>
+      <w:proofErr w:type="spellEnd"/>
       <w:r>
         <w:t>.</w:t>
       </w:r>
@@ -2915,8 +3028,37 @@
           <w:numId w:val="6"/>
         </w:numPr>
       </w:pPr>
-      <w:r>
-        <w:t>Benchmark y entorno de aprendizaje RLBench, que funciona por encima de PyRep y CoppeliaSim.</w:t>
+      <w:proofErr w:type="spellStart"/>
+      <w:r>
+        <w:t>Benchmark</w:t>
+      </w:r>
+      <w:proofErr w:type="spellEnd"/>
+      <w:r>
+        <w:t xml:space="preserve"> y entorno de aprendizaje </w:t>
+      </w:r>
+      <w:proofErr w:type="spellStart"/>
+      <w:r>
+        <w:t>RLBench</w:t>
+      </w:r>
+      <w:proofErr w:type="spellEnd"/>
+      <w:r>
+        <w:t xml:space="preserve">, que funciona por encima de </w:t>
+      </w:r>
+      <w:proofErr w:type="spellStart"/>
+      <w:r>
+        <w:t>PyRep</w:t>
+      </w:r>
+      <w:proofErr w:type="spellEnd"/>
+      <w:r>
+        <w:t xml:space="preserve"> y </w:t>
+      </w:r>
+      <w:proofErr w:type="spellStart"/>
+      <w:r>
+        <w:t>CoppeliaSim</w:t>
+      </w:r>
+      <w:proofErr w:type="spellEnd"/>
+      <w:r>
+        <w:t>.</w:t>
       </w:r>
     </w:p>
     <w:p>
@@ -2928,8 +3070,13 @@
         </w:numPr>
       </w:pPr>
       <w:r>
-        <w:t>Librería de optimización bayesiana BayesOpt</w:t>
-      </w:r>
+        <w:t xml:space="preserve">Librería de optimización bayesiana </w:t>
+      </w:r>
+      <w:proofErr w:type="spellStart"/>
+      <w:r>
+        <w:t>BayesOpt</w:t>
+      </w:r>
+      <w:proofErr w:type="spellEnd"/>
       <w:r>
         <w:t>.</w:t>
       </w:r>
@@ -2943,8 +3090,13 @@
         </w:numPr>
       </w:pPr>
       <w:r>
-        <w:t>Control de versiones con Git y Github</w:t>
-      </w:r>
+        <w:t xml:space="preserve">Control de versiones con Git y </w:t>
+      </w:r>
+      <w:proofErr w:type="spellStart"/>
+      <w:r>
+        <w:t>Github</w:t>
+      </w:r>
+      <w:proofErr w:type="spellEnd"/>
     </w:p>
     <w:p>
       <w:pPr>
@@ -3014,7 +3166,7 @@
           <w:numId w:val="3"/>
         </w:numPr>
       </w:pPr>
-      <w:bookmarkStart w:id="2" w:name="_Toc45385949"/>
+      <w:bookmarkStart w:id="2" w:name="_Toc45993208"/>
       <w:r>
         <w:lastRenderedPageBreak/>
         <w:t>MARCO TEÓRICO</w:t>
@@ -3029,7 +3181,7 @@
           <w:numId w:val="3"/>
         </w:numPr>
       </w:pPr>
-      <w:bookmarkStart w:id="3" w:name="_Toc45385950"/>
+      <w:bookmarkStart w:id="3" w:name="_Toc45993209"/>
       <w:r>
         <w:t>APRENDIZAJE POR REFUERZO</w:t>
       </w:r>
@@ -3043,7 +3195,7 @@
           <w:numId w:val="3"/>
         </w:numPr>
       </w:pPr>
-      <w:bookmarkStart w:id="4" w:name="_Toc45385951"/>
+      <w:bookmarkStart w:id="4" w:name="_Toc45993210"/>
       <w:r>
         <w:t>INTRODUCCIÓN</w:t>
       </w:r>
@@ -3057,7 +3209,7 @@
           <w:numId w:val="3"/>
         </w:numPr>
       </w:pPr>
-      <w:bookmarkStart w:id="5" w:name="_Toc45385952"/>
+      <w:bookmarkStart w:id="5" w:name="_Toc45993211"/>
       <w:r>
         <w:t>PROCESOS DE DECISIÓN DE MARKOV</w:t>
       </w:r>
@@ -3071,7 +3223,7 @@
           <w:numId w:val="3"/>
         </w:numPr>
       </w:pPr>
-      <w:bookmarkStart w:id="6" w:name="_Toc45385953"/>
+      <w:bookmarkStart w:id="6" w:name="_Toc45993212"/>
       <w:r>
         <w:t>BÚSQUEDA DE POLÍTICA</w:t>
       </w:r>
@@ -3085,7 +3237,7 @@
           <w:numId w:val="3"/>
         </w:numPr>
       </w:pPr>
-      <w:bookmarkStart w:id="7" w:name="_Toc45385954"/>
+      <w:bookmarkStart w:id="7" w:name="_Toc45993213"/>
       <w:r>
         <w:t>OPTIMIZACIÓN BAYESIANA</w:t>
       </w:r>
@@ -3093,8 +3245,310 @@
     </w:p>
     <w:p>
       <w:pPr>
-        <w:spacing w:after="0"/>
-        <w:jc w:val="left"/>
+        <w:pStyle w:val="Ttulo3"/>
+        <w:numPr>
+          <w:ilvl w:val="2"/>
+          <w:numId w:val="3"/>
+        </w:numPr>
+      </w:pPr>
+      <w:r>
+        <w:t>INTRODUCCIÓN</w:t>
+      </w:r>
+    </w:p>
+    <w:p>
+      <w:r>
+        <w:t>La optimización bayesiana es un método para obtener el máximo de una función de coste</w:t>
+      </w:r>
+      <w:r>
+        <w:t>. Se aplica para aquellas funciones</w:t>
+      </w:r>
+      <w:r>
+        <w:t xml:space="preserve"> de la</w:t>
+      </w:r>
+      <w:r>
+        <w:t>s</w:t>
+      </w:r>
+      <w:r>
+        <w:t xml:space="preserve"> que no se conoce</w:t>
+      </w:r>
+      <w:r>
+        <w:t>n</w:t>
+      </w:r>
+      <w:r>
+        <w:t xml:space="preserve"> su forma matemática, convexidad o sus derivadas. En algunos casos solo pueden obtenerse una estimación de la función</w:t>
+      </w:r>
+      <w:r>
+        <w:t xml:space="preserve"> tomando muestras, lo que </w:t>
+      </w:r>
+      <w:r>
+        <w:t xml:space="preserve">puede </w:t>
+      </w:r>
+      <w:r>
+        <w:t xml:space="preserve">implicar </w:t>
+      </w:r>
+      <w:r>
+        <w:t xml:space="preserve">procesos costosos: </w:t>
+      </w:r>
+      <w:r>
+        <w:t>simulaciones, prueba de drogas, test destructivos o inversiones financieras. Por tanto, es relevante minimizar el número de muestras para obtener el valor de la función que se busca.</w:t>
+      </w:r>
+    </w:p>
+    <w:p>
+      <w:r>
+        <w:t>En nuestro caso, lo que nos interesa es aprender los valores de una política con el mínimo número de muestras posible</w:t>
+      </w:r>
+      <w:r>
+        <w:t xml:space="preserve">, de forma que maximicemos la recompensa. El problema de maximización puede convertirse en uno de minimización, cambiando la función de recompensa por una de coste. En ese caso, la maximización de una función </w:t>
+      </w:r>
+      <m:oMath>
+        <m:r>
+          <w:rPr>
+            <w:rFonts w:ascii="Cambria Math" w:hAnsi="Cambria Math"/>
+          </w:rPr>
+          <m:t>f(x)</m:t>
+        </m:r>
+      </m:oMath>
+      <w:r>
+        <w:t xml:space="preserve"> sería equivalente a la minimización de una función </w:t>
+      </w:r>
+      <m:oMath>
+        <m:r>
+          <w:rPr>
+            <w:rFonts w:ascii="Cambria Math" w:hAnsi="Cambria Math"/>
+          </w:rPr>
+          <m:t>g</m:t>
+        </m:r>
+        <m:d>
+          <m:dPr>
+            <m:ctrlPr>
+              <w:rPr>
+                <w:rFonts w:ascii="Cambria Math" w:hAnsi="Cambria Math"/>
+                <w:i/>
+              </w:rPr>
+            </m:ctrlPr>
+          </m:dPr>
+          <m:e>
+            <m:r>
+              <w:rPr>
+                <w:rFonts w:ascii="Cambria Math" w:hAnsi="Cambria Math"/>
+              </w:rPr>
+              <m:t>x</m:t>
+            </m:r>
+          </m:e>
+        </m:d>
+      </m:oMath>
+      <w:r>
+        <w:t>, y:</w:t>
+      </w:r>
+    </w:p>
+    <w:p>
+      <m:oMathPara>
+        <m:oMath>
+          <m:r>
+            <w:rPr>
+              <w:rFonts w:ascii="Cambria Math" w:hAnsi="Cambria Math"/>
+            </w:rPr>
+            <m:t>g</m:t>
+          </m:r>
+          <m:d>
+            <m:dPr>
+              <m:ctrlPr>
+                <w:rPr>
+                  <w:rFonts w:ascii="Cambria Math" w:hAnsi="Cambria Math"/>
+                  <w:i/>
+                </w:rPr>
+              </m:ctrlPr>
+            </m:dPr>
+            <m:e>
+              <m:r>
+                <w:rPr>
+                  <w:rFonts w:ascii="Cambria Math" w:hAnsi="Cambria Math"/>
+                </w:rPr>
+                <m:t>x</m:t>
+              </m:r>
+            </m:e>
+          </m:d>
+          <m:r>
+            <w:rPr>
+              <w:rFonts w:ascii="Cambria Math" w:hAnsi="Cambria Math"/>
+            </w:rPr>
+            <m:t>= -f(x)</m:t>
+          </m:r>
+        </m:oMath>
+      </m:oMathPara>
+    </w:p>
+    <w:p>
+      <w:r>
+        <w:t>En la búsqueda de política, evaluar la función de recompensa con el método de Monte Carlo es muy costoso. La optimización bayesiana proporciona un mecanismo de explotación-exploración que permite encontrar las regiones relevantes y ajusta la función donde es necesario.</w:t>
+      </w:r>
+    </w:p>
+    <w:p>
+      <w:r>
+        <w:t>La optimización bayesiana presenta como ventajas frente al método del gradiente de la política que no depende de las derivadas, tiene menos posibilidades de quedarse atascado en el primer mínimo local y esta diseñada para minimizar el número de evaluaciones de funciones costosas.</w:t>
+      </w:r>
+      <w:r>
+        <w:tab/>
+      </w:r>
+    </w:p>
+    <w:p>
+      <w:r>
+        <w:t xml:space="preserve">La optimización bayesiana es uno de los métodos con mayor eficientes en términos del número de evaluaciones necesarias. Esta eficiencia proviene de </w:t>
+      </w:r>
+      <w:r>
+        <w:t xml:space="preserve">la </w:t>
+      </w:r>
+      <w:r>
+        <w:t xml:space="preserve">capacidad de incorporar la creencia a priori sobre el problema para </w:t>
+      </w:r>
+      <w:r>
+        <w:t>tomar muestras y el equilibrio entre exploración y explotación. La creencia a priori se incorpora con el teorema de Bayes, que expone que la probabilidad a posteriori de un modelo M dados los datos E, es proporcional a la verosimilitud de E dado M multiplicada por la probabilidad a priori de M.</w:t>
+      </w:r>
+    </w:p>
+    <w:p>
+      <m:oMathPara>
+        <m:oMath>
+          <m:r>
+            <w:rPr>
+              <w:rFonts w:ascii="Cambria Math" w:hAnsi="Cambria Math"/>
+            </w:rPr>
+            <m:t>P</m:t>
+          </m:r>
+          <m:d>
+            <m:dPr>
+              <m:ctrlPr>
+                <w:rPr>
+                  <w:rFonts w:ascii="Cambria Math" w:hAnsi="Cambria Math"/>
+                  <w:i/>
+                </w:rPr>
+              </m:ctrlPr>
+            </m:dPr>
+            <m:e>
+              <m:r>
+                <w:rPr>
+                  <w:rFonts w:ascii="Cambria Math" w:hAnsi="Cambria Math"/>
+                </w:rPr>
+                <m:t>M</m:t>
+              </m:r>
+            </m:e>
+            <m:e>
+              <m:r>
+                <w:rPr>
+                  <w:rFonts w:ascii="Cambria Math" w:hAnsi="Cambria Math"/>
+                </w:rPr>
+                <m:t>E</m:t>
+              </m:r>
+            </m:e>
+          </m:d>
+          <m:r>
+            <w:rPr>
+              <w:rFonts w:ascii="Cambria Math" w:hAnsi="Cambria Math"/>
+            </w:rPr>
+            <m:t>∝</m:t>
+          </m:r>
+          <m:r>
+            <w:rPr>
+              <w:rFonts w:ascii="Cambria Math" w:hAnsi="Cambria Math"/>
+            </w:rPr>
+            <m:t>P</m:t>
+          </m:r>
+          <m:d>
+            <m:dPr>
+              <m:ctrlPr>
+                <w:rPr>
+                  <w:rFonts w:ascii="Cambria Math" w:hAnsi="Cambria Math"/>
+                  <w:i/>
+                </w:rPr>
+              </m:ctrlPr>
+            </m:dPr>
+            <m:e>
+              <m:r>
+                <w:rPr>
+                  <w:rFonts w:ascii="Cambria Math" w:hAnsi="Cambria Math"/>
+                </w:rPr>
+                <m:t>E</m:t>
+              </m:r>
+            </m:e>
+            <m:e>
+              <m:r>
+                <w:rPr>
+                  <w:rFonts w:ascii="Cambria Math" w:hAnsi="Cambria Math"/>
+                </w:rPr>
+                <m:t>M</m:t>
+              </m:r>
+            </m:e>
+          </m:d>
+          <m:r>
+            <w:rPr>
+              <w:rFonts w:ascii="Cambria Math" w:hAnsi="Cambria Math"/>
+            </w:rPr>
+            <m:t>·P(M)</m:t>
+          </m:r>
+        </m:oMath>
+      </m:oMathPara>
+    </w:p>
+    <w:p>
+      <w:r>
+        <w:lastRenderedPageBreak/>
+        <w:t>Aunque la función de coste no es conocida, podemos suponer que conocemos algunas de sus propiedades, como por ejemplo la suavidad, por lo que algunas funciones son más probables que otras.</w:t>
+      </w:r>
+    </w:p>
+    <w:p>
+      <w:r>
+        <w:t xml:space="preserve">La verosimilitud </w:t>
+      </w:r>
+      <m:oMath>
+        <m:r>
+          <w:rPr>
+            <w:rFonts w:ascii="Cambria Math" w:hAnsi="Cambria Math"/>
+          </w:rPr>
+          <m:t>P</m:t>
+        </m:r>
+        <m:d>
+          <m:dPr>
+            <m:ctrlPr>
+              <w:rPr>
+                <w:rFonts w:ascii="Cambria Math" w:hAnsi="Cambria Math"/>
+                <w:i/>
+              </w:rPr>
+            </m:ctrlPr>
+          </m:dPr>
+          <m:e>
+            <m:r>
+              <w:rPr>
+                <w:rFonts w:ascii="Cambria Math" w:hAnsi="Cambria Math"/>
+              </w:rPr>
+              <m:t>E</m:t>
+            </m:r>
+          </m:e>
+          <m:e>
+            <m:r>
+              <w:rPr>
+                <w:rFonts w:ascii="Cambria Math" w:hAnsi="Cambria Math"/>
+              </w:rPr>
+              <m:t>M</m:t>
+            </m:r>
+          </m:e>
+        </m:d>
+      </m:oMath>
+      <w:r>
+        <w:t xml:space="preserve"> expresa como de verosímiles son los datos que hemos muestreado dado lo que sabemos a priori sobre el modelo. Por ejemplo, si consideramos que la función es suave y sin ruido, los datos con grandes oscilaciones o variaciones deberían ser considerados menos probables que datos que apenas se desvían de la media. Conforme se van acumulando muestras, la distribución a priori se combina con la verosimilitud, obteniendo la probabilidad a posteriori.</w:t>
+      </w:r>
+    </w:p>
+    <w:p>
+      <w:r>
+        <w:t>Con la probabilidad a posteriori actualizamos la creencia sobre la función objetivo. Este paso también puede entenderse como la estimación de la función objetivo mediante una función subyacente.</w:t>
+      </w:r>
+    </w:p>
+    <w:p>
+      <w:r>
+        <w:t xml:space="preserve">Para </w:t>
+      </w:r>
+      <w:r>
+        <w:t>muestrear de forma eficiente la optimización bayesiana utiliza una función de adquisición, que incorpora el equilibrio entre explotación y exploración. Es decir, esta función de adquisición tendrá mayor valor en aquellas zonas en las que haya mayor incertidumbre y en aquellas zonas en las que el valor de la función se espera que sea alto.</w:t>
+      </w:r>
+    </w:p>
+    <w:p>
+      <w:pPr>
         <w:rPr>
           <w:rFonts w:asciiTheme="majorHAnsi" w:eastAsiaTheme="majorEastAsia" w:hAnsiTheme="majorHAnsi" w:cstheme="majorBidi"/>
           <w:color w:val="365F91" w:themeColor="accent1" w:themeShade="BF"/>
@@ -3114,7 +3568,7 @@
           <w:numId w:val="3"/>
         </w:numPr>
       </w:pPr>
-      <w:bookmarkStart w:id="8" w:name="_Toc45385955"/>
+      <w:bookmarkStart w:id="8" w:name="_Toc45993214"/>
       <w:r>
         <w:lastRenderedPageBreak/>
         <w:t>HERRAMIENTAS TECNOLÓGICAS</w:t>
@@ -3129,7 +3583,7 @@
           <w:numId w:val="3"/>
         </w:numPr>
       </w:pPr>
-      <w:bookmarkStart w:id="9" w:name="_Toc45385956"/>
+      <w:bookmarkStart w:id="9" w:name="_Toc45993215"/>
       <w:r>
         <w:t>COPPELIASIM</w:t>
       </w:r>
@@ -3143,20 +3597,49 @@
           <w:numId w:val="3"/>
         </w:numPr>
       </w:pPr>
-      <w:bookmarkStart w:id="10" w:name="_Toc45385957"/>
+      <w:bookmarkStart w:id="10" w:name="_Toc45993216"/>
       <w:r>
         <w:t>INTRODUCCIÓN</w:t>
       </w:r>
       <w:bookmarkEnd w:id="10"/>
     </w:p>
     <w:p>
-      <w:r>
-        <w:t>CoppeliaSim es una plataforma de simulación robótica versátil y escalable desarrollada por Coppelia Robotics. Es libre y de código abierto mientras se utilice sin fines comerciales.</w:t>
-      </w:r>
-    </w:p>
-    <w:p>
-      <w:r>
-        <w:t xml:space="preserve">En este trabajo vamos a utilizar el simulador CoppeliaSim para construir las escenas </w:t>
+      <w:proofErr w:type="spellStart"/>
+      <w:r>
+        <w:t>CoppeliaSim</w:t>
+      </w:r>
+      <w:proofErr w:type="spellEnd"/>
+      <w:r>
+        <w:t xml:space="preserve"> es una plataforma de simulación robótica versátil y escalable desarrollada por </w:t>
+      </w:r>
+      <w:proofErr w:type="spellStart"/>
+      <w:r>
+        <w:t>Coppelia</w:t>
+      </w:r>
+      <w:proofErr w:type="spellEnd"/>
+      <w:r>
+        <w:t xml:space="preserve"> </w:t>
+      </w:r>
+      <w:proofErr w:type="spellStart"/>
+      <w:r>
+        <w:t>Robotics</w:t>
+      </w:r>
+      <w:proofErr w:type="spellEnd"/>
+      <w:r>
+        <w:t>. Es libre y de código abierto mientras se utilice sin fines comerciales.</w:t>
+      </w:r>
+    </w:p>
+    <w:p>
+      <w:r>
+        <w:t xml:space="preserve">En este trabajo vamos a utilizar el simulador </w:t>
+      </w:r>
+      <w:proofErr w:type="spellStart"/>
+      <w:r>
+        <w:t>CoppeliaSim</w:t>
+      </w:r>
+      <w:proofErr w:type="spellEnd"/>
+      <w:r>
+        <w:t xml:space="preserve"> para construir las escenas </w:t>
       </w:r>
       <w:r>
         <w:t xml:space="preserve">y modelos </w:t>
@@ -3174,7 +3657,23 @@
         <w:t>la funcionalidad de</w:t>
       </w:r>
       <w:r>
-        <w:t xml:space="preserve"> CoppeliaSim para construir las escenas y de que forma se pueden controlar las simulaciones.</w:t>
+        <w:t xml:space="preserve"> </w:t>
+      </w:r>
+      <w:proofErr w:type="spellStart"/>
+      <w:r>
+        <w:t>CoppeliaSim</w:t>
+      </w:r>
+      <w:proofErr w:type="spellEnd"/>
+      <w:r>
+        <w:t xml:space="preserve"> para construir las escenas y de </w:t>
+      </w:r>
+      <w:proofErr w:type="spellStart"/>
+      <w:r>
+        <w:t>que</w:t>
+      </w:r>
+      <w:proofErr w:type="spellEnd"/>
+      <w:r>
+        <w:t xml:space="preserve"> forma se pueden controlar las simulaciones.</w:t>
       </w:r>
     </w:p>
     <w:p>
@@ -3231,53 +3730,35 @@
       <w:r>
         <w:t xml:space="preserve">Fig. </w:t>
       </w:r>
-      <w:r>
-        <w:fldChar w:fldCharType="begin"/>
-      </w:r>
-      <w:r>
-        <w:instrText xml:space="preserve"> STYLEREF 1 \s </w:instrText>
-      </w:r>
-      <w:r>
-        <w:fldChar w:fldCharType="separate"/>
-      </w:r>
-      <w:r>
-        <w:rPr>
-          <w:noProof/>
-        </w:rPr>
-        <w:t>4</w:t>
-      </w:r>
-      <w:r>
-        <w:rPr>
-          <w:noProof/>
-        </w:rPr>
-        <w:fldChar w:fldCharType="end"/>
-      </w:r>
+      <w:fldSimple w:instr=" STYLEREF 1 \s ">
+        <w:r>
+          <w:rPr>
+            <w:noProof/>
+          </w:rPr>
+          <w:t>4</w:t>
+        </w:r>
+      </w:fldSimple>
       <w:r>
         <w:t>.</w:t>
       </w:r>
-      <w:r>
-        <w:fldChar w:fldCharType="begin"/>
-      </w:r>
-      <w:r>
-        <w:instrText xml:space="preserve"> SEQ Fig. \* ARABIC \s 1 </w:instrText>
-      </w:r>
-      <w:r>
-        <w:fldChar w:fldCharType="separate"/>
-      </w:r>
-      <w:r>
-        <w:rPr>
-          <w:noProof/>
-        </w:rPr>
-        <w:t>1</w:t>
-      </w:r>
-      <w:r>
-        <w:rPr>
-          <w:noProof/>
-        </w:rPr>
-        <w:fldChar w:fldCharType="end"/>
-      </w:r>
-      <w:r>
-        <w:t xml:space="preserve"> – Interfaz de CoppeliaSim con una escena de ejemplo cargada.</w:t>
+      <w:fldSimple w:instr=" SEQ Fig. \* ARABIC \s 1 ">
+        <w:r>
+          <w:rPr>
+            <w:noProof/>
+          </w:rPr>
+          <w:t>1</w:t>
+        </w:r>
+      </w:fldSimple>
+      <w:r>
+        <w:t xml:space="preserve"> – Interfaz de </w:t>
+      </w:r>
+      <w:proofErr w:type="spellStart"/>
+      <w:r>
+        <w:t>CoppeliaSim</w:t>
+      </w:r>
+      <w:proofErr w:type="spellEnd"/>
+      <w:r>
+        <w:t xml:space="preserve"> con una escena de ejemplo cargada.</w:t>
       </w:r>
     </w:p>
     <w:p>
@@ -3288,7 +3769,7 @@
           <w:numId w:val="3"/>
         </w:numPr>
       </w:pPr>
-      <w:bookmarkStart w:id="11" w:name="_Toc45385958"/>
+      <w:bookmarkStart w:id="11" w:name="_Toc45993217"/>
       <w:r>
         <w:t>FUNCIONALIDAD DEL SIMULADOR</w:t>
       </w:r>
@@ -3296,7 +3777,15 @@
     </w:p>
     <w:p>
       <w:r>
-        <w:t>La funcionalidad de CoppeliaSim está relacionada tanto con los objetos de la escena como con los módulos de calculo que tiene disponibles.</w:t>
+        <w:t xml:space="preserve">La funcionalidad de </w:t>
+      </w:r>
+      <w:proofErr w:type="spellStart"/>
+      <w:r>
+        <w:t>CoppeliaSim</w:t>
+      </w:r>
+      <w:proofErr w:type="spellEnd"/>
+      <w:r>
+        <w:t xml:space="preserve"> está relacionada tanto con los objetos de la escena como con los módulos de calculo que tiene disponibles.</w:t>
       </w:r>
       <w:r>
         <w:t xml:space="preserve"> Dado que solo vamos a necesitar los objetos de la escena, los módulos de cálculo no se van a explicar.</w:t>
@@ -3319,7 +3808,23 @@
     </w:p>
     <w:p>
       <w:r>
-        <w:t>Una escena o modelo de CoppeliaSim contiene varios objetos de la escena u objetos elementales que se pueden ensamblar según una jerarquía de árbol. Los objetos disponibles en CoppeliaSim son los siguientes:</w:t>
+        <w:t xml:space="preserve">Una escena o modelo de </w:t>
+      </w:r>
+      <w:proofErr w:type="spellStart"/>
+      <w:r>
+        <w:t>CoppeliaSim</w:t>
+      </w:r>
+      <w:proofErr w:type="spellEnd"/>
+      <w:r>
+        <w:t xml:space="preserve"> contiene varios objetos de la escena u objetos elementales que se pueden ensamblar según una jerarquía de árbol. Los objetos disponibles en </w:t>
+      </w:r>
+      <w:proofErr w:type="spellStart"/>
+      <w:r>
+        <w:t>CoppeliaSim</w:t>
+      </w:r>
+      <w:proofErr w:type="spellEnd"/>
+      <w:r>
+        <w:t xml:space="preserve"> son los siguientes:</w:t>
       </w:r>
     </w:p>
     <w:p>
@@ -3331,7 +3836,15 @@
         </w:numPr>
       </w:pPr>
       <w:r>
-        <w:t xml:space="preserve">Articulaciones (joints): las articulaciones son </w:t>
+        <w:t>Articulaciones (</w:t>
+      </w:r>
+      <w:proofErr w:type="spellStart"/>
+      <w:r>
+        <w:t>joints</w:t>
+      </w:r>
+      <w:proofErr w:type="spellEnd"/>
+      <w:r>
+        <w:t xml:space="preserve">): las articulaciones son </w:t>
       </w:r>
       <w:r>
         <w:t>elementos</w:t>
@@ -3359,7 +3872,31 @@
       </w:pPr>
       <w:r>
         <w:lastRenderedPageBreak/>
-        <w:t>Formas (shapes): las formas son mallas triangulares utilizadas para la simulación y visualización de solidos rígidos. Otros objetos de la escena o los módulos de cálculo dependen en gran medida de las formas (p. ej. los sensores de proximidad, el modulo de dinámica o el modulo de cálculo de distancia malla-malla).</w:t>
+        <w:t>Formas (</w:t>
+      </w:r>
+      <w:proofErr w:type="spellStart"/>
+      <w:r>
+        <w:t>shapes</w:t>
+      </w:r>
+      <w:proofErr w:type="spellEnd"/>
+      <w:r>
+        <w:t xml:space="preserve">): las formas son mallas triangulares utilizadas para la simulación y visualización de solidos rígidos. Otros objetos de la escena o los módulos de cálculo dependen en gran medida de las formas (p. ej. los sensores de proximidad, el </w:t>
+      </w:r>
+      <w:proofErr w:type="spellStart"/>
+      <w:r>
+        <w:t>modulo</w:t>
+      </w:r>
+      <w:proofErr w:type="spellEnd"/>
+      <w:r>
+        <w:t xml:space="preserve"> de dinámica o el </w:t>
+      </w:r>
+      <w:proofErr w:type="spellStart"/>
+      <w:r>
+        <w:t>modulo</w:t>
+      </w:r>
+      <w:proofErr w:type="spellEnd"/>
+      <w:r>
+        <w:t xml:space="preserve"> de cálculo de distancia malla-malla).</w:t>
       </w:r>
     </w:p>
     <w:p>
@@ -3429,51 +3966,25 @@
       <w:r>
         <w:t xml:space="preserve">Fig. </w:t>
       </w:r>
-      <w:r>
-        <w:fldChar w:fldCharType="begin"/>
-      </w:r>
-      <w:r>
-        <w:instrText xml:space="preserve"> STYLEREF 1 \s </w:instrText>
-      </w:r>
-      <w:r>
-        <w:fldChar w:fldCharType="separate"/>
-      </w:r>
-      <w:r>
-        <w:rPr>
-          <w:noProof/>
-        </w:rPr>
-        <w:t>4</w:t>
-      </w:r>
-      <w:r>
-        <w:rPr>
-          <w:noProof/>
-        </w:rPr>
-        <w:fldChar w:fldCharType="end"/>
-      </w:r>
+      <w:fldSimple w:instr=" STYLEREF 1 \s ">
+        <w:r>
+          <w:rPr>
+            <w:noProof/>
+          </w:rPr>
+          <w:t>4</w:t>
+        </w:r>
+      </w:fldSimple>
       <w:r>
         <w:t>.</w:t>
       </w:r>
-      <w:r>
-        <w:fldChar w:fldCharType="begin"/>
-      </w:r>
-      <w:r>
-        <w:instrText xml:space="preserve"> SEQ Fig. \* ARABIC \s 1 </w:instrText>
-      </w:r>
-      <w:r>
-        <w:fldChar w:fldCharType="separate"/>
-      </w:r>
-      <w:r>
-        <w:rPr>
-          <w:noProof/>
-        </w:rPr>
-        <w:t>2</w:t>
-      </w:r>
-      <w:r>
-        <w:rPr>
-          <w:noProof/>
-        </w:rPr>
-        <w:fldChar w:fldCharType="end"/>
-      </w:r>
+      <w:fldSimple w:instr=" SEQ Fig. \* ARABIC \s 1 ">
+        <w:r>
+          <w:rPr>
+            <w:noProof/>
+          </w:rPr>
+          <w:t>2</w:t>
+        </w:r>
+      </w:fldSimple>
       <w:r>
         <w:t xml:space="preserve"> – Sensor de proximidad</w:t>
       </w:r>
@@ -3487,7 +3998,21 @@
         </w:numPr>
       </w:pPr>
       <w:r>
-        <w:t>Sensores de proximidad (proximity sensor): los sensores de proximidad son elementos que llevan a cabo un cálculo de la distancia mínima exacto a la parte de una forma que se encuentra dentro de un volumen de detección configurable, en lugar de realizar una detección basada en rayos. Como resultado se obtiene una operación mas continua y, por tanto, permite una simulación más realista.</w:t>
+        <w:t>Sensores de proximidad (</w:t>
+      </w:r>
+      <w:proofErr w:type="spellStart"/>
+      <w:r>
+        <w:t>proximity</w:t>
+      </w:r>
+      <w:proofErr w:type="spellEnd"/>
+      <w:r>
+        <w:t xml:space="preserve"> sensor): los sensores de proximidad son elementos que llevan a cabo un cálculo de la distancia mínima exacto a la parte de una forma que se encuentra dentro de un volumen de detección configurable, en lugar de realizar una detección basada en rayos. Como resultado se obtiene una operación </w:t>
+      </w:r>
+      <w:r>
+        <w:t>más</w:t>
+      </w:r>
+      <w:r>
+        <w:t xml:space="preserve"> continua y, por tanto, permite una simulación más realista.</w:t>
       </w:r>
     </w:p>
     <w:p>
@@ -3499,7 +4024,15 @@
         </w:numPr>
       </w:pPr>
       <w:r>
-        <w:t>Sensores de visión (visión sensors): los sensores de visión son elementos que permiten extraer información compleja de la imagen (colores, tamaño de los objetos, mapas de profundidad, etc.)</w:t>
+        <w:t xml:space="preserve">Sensores de visión (visión </w:t>
+      </w:r>
+      <w:proofErr w:type="spellStart"/>
+      <w:r>
+        <w:t>sensors</w:t>
+      </w:r>
+      <w:proofErr w:type="spellEnd"/>
+      <w:r>
+        <w:t>): los sensores de visión son elementos que permiten extraer información compleja de la imagen (colores, tamaño de los objetos, mapas de profundidad, etc.)</w:t>
       </w:r>
     </w:p>
     <w:p>
@@ -3511,7 +4044,23 @@
         </w:numPr>
       </w:pPr>
       <w:r>
-        <w:t>Sensores de fuerza (force sensors): los sensores de fuerza son elementos que representan enlaces rígidos entre formas, que pueden registrar fuerzas y momentos aplicados y que pueden romperse cuando sobrepasa una condición determinada.</w:t>
+        <w:t>Sensores de fuerza (</w:t>
+      </w:r>
+      <w:proofErr w:type="spellStart"/>
+      <w:r>
+        <w:t>force</w:t>
+      </w:r>
+      <w:proofErr w:type="spellEnd"/>
+      <w:r>
+        <w:t xml:space="preserve"> </w:t>
+      </w:r>
+      <w:proofErr w:type="spellStart"/>
+      <w:r>
+        <w:t>sensors</w:t>
+      </w:r>
+      <w:proofErr w:type="spellEnd"/>
+      <w:r>
+        <w:t>): los sensores de fuerza son elementos que representan enlaces rígidos entre formas, que pueden registrar fuerzas y momentos aplicados y que pueden romperse cuando sobrepasa una condición determinada.</w:t>
       </w:r>
     </w:p>
     <w:p>
@@ -3523,7 +4072,15 @@
         </w:numPr>
       </w:pPr>
       <w:r>
-        <w:t>Gráficos (graphs): los gráficos son elementos que pueden registrar una gran variedad de flujo de datos predefinidos o personalizados. Los flujos de datos pueden representarse directamente (gráfica de un tipo de dato respecto al tiempo) o combinarse con otros para mostrar un gráfico XY o curvas 3D.</w:t>
+        <w:t>Gráficos (</w:t>
+      </w:r>
+      <w:proofErr w:type="spellStart"/>
+      <w:r>
+        <w:t>graphs</w:t>
+      </w:r>
+      <w:proofErr w:type="spellEnd"/>
+      <w:r>
+        <w:t>): los gráficos son elementos que pueden registrar una gran variedad de flujo de datos predefinidos o personalizados. Los flujos de datos pueden representarse directamente (gráfica de un tipo de dato respecto al tiempo) o combinarse con otros para mostrar un gráfico XY o curvas 3D.</w:t>
       </w:r>
     </w:p>
     <w:p>
@@ -3548,7 +4105,15 @@
       </w:pPr>
       <w:r>
         <w:lastRenderedPageBreak/>
-        <w:t>Luces (lights): las luces son elementos que iluminan la escena o elementos de la escena y que influyen directamente en las cámaras o en los sensores de visión.</w:t>
+        <w:t>Luces (</w:t>
+      </w:r>
+      <w:proofErr w:type="spellStart"/>
+      <w:r>
+        <w:t>lights</w:t>
+      </w:r>
+      <w:proofErr w:type="spellEnd"/>
+      <w:r>
+        <w:t>): las luces son elementos que iluminan la escena o elementos de la escena y que influyen directamente en las cámaras o en los sensores de visión.</w:t>
       </w:r>
     </w:p>
     <w:p>
@@ -3560,7 +4125,15 @@
         </w:numPr>
       </w:pPr>
       <w:r>
-        <w:t>Trayectorias (paths): las trayectorias son elementos que permiten definir movimientos complejos en el espacio</w:t>
+        <w:t>Trayectorias (</w:t>
+      </w:r>
+      <w:proofErr w:type="spellStart"/>
+      <w:r>
+        <w:t>paths</w:t>
+      </w:r>
+      <w:proofErr w:type="spellEnd"/>
+      <w:r>
+        <w:t>): las trayectorias son elementos que permiten definir movimientos complejos en el espacio</w:t>
       </w:r>
       <w:r>
         <w:t xml:space="preserve"> (p. ej. sucesión de traslaciones, rotaciones y pausas, combinadas de forma libre). Las trayectorias pueden utilizarse para guiar el soplete de un robot de soldadura a lo largo de una trayectoria predefinida o para permitir los movimientos de una cinta transportadora.</w:t>
@@ -3572,7 +4145,49 @@
         <w:rPr>
           <w:highlight w:val="yellow"/>
         </w:rPr>
-        <w:t>(como diferencio entre paths y trajectories en español?)</w:t>
+        <w:t>(</w:t>
+      </w:r>
+      <w:proofErr w:type="gramStart"/>
+      <w:r>
+        <w:rPr>
+          <w:highlight w:val="yellow"/>
+        </w:rPr>
+        <w:t xml:space="preserve">como diferencio entre </w:t>
+      </w:r>
+      <w:proofErr w:type="spellStart"/>
+      <w:r>
+        <w:rPr>
+          <w:highlight w:val="yellow"/>
+        </w:rPr>
+        <w:t>paths</w:t>
+      </w:r>
+      <w:proofErr w:type="spellEnd"/>
+      <w:r>
+        <w:rPr>
+          <w:highlight w:val="yellow"/>
+        </w:rPr>
+        <w:t xml:space="preserve"> y </w:t>
+      </w:r>
+      <w:proofErr w:type="spellStart"/>
+      <w:r>
+        <w:rPr>
+          <w:highlight w:val="yellow"/>
+        </w:rPr>
+        <w:t>trajectories</w:t>
+      </w:r>
+      <w:proofErr w:type="spellEnd"/>
+      <w:r>
+        <w:rPr>
+          <w:highlight w:val="yellow"/>
+        </w:rPr>
+        <w:t xml:space="preserve"> en español?</w:t>
+      </w:r>
+      <w:proofErr w:type="gramEnd"/>
+      <w:r>
+        <w:rPr>
+          <w:highlight w:val="yellow"/>
+        </w:rPr>
+        <w:t>)</w:t>
       </w:r>
     </w:p>
     <w:p>
@@ -3583,8 +4198,21 @@
           <w:numId w:val="8"/>
         </w:numPr>
       </w:pPr>
-      <w:r>
-        <w:t>Dummies: los dummies son sistemas de referencia, que pueden tener varias funciones y que son utilizados junto a otros objetos de la escena, por lo que pueden ser vistos como elementos de ayuda.</w:t>
+      <w:proofErr w:type="spellStart"/>
+      <w:r>
+        <w:t>Dummies</w:t>
+      </w:r>
+      <w:proofErr w:type="spellEnd"/>
+      <w:r>
+        <w:t xml:space="preserve">: los </w:t>
+      </w:r>
+      <w:proofErr w:type="spellStart"/>
+      <w:r>
+        <w:t>dummies</w:t>
+      </w:r>
+      <w:proofErr w:type="spellEnd"/>
+      <w:r>
+        <w:t xml:space="preserve"> son sistemas de referencia, que pueden tener varias funciones y que son utilizados junto a otros objetos de la escena, por lo que pueden ser vistos como elementos de ayuda.</w:t>
       </w:r>
     </w:p>
     <w:p>
@@ -3595,15 +4223,20 @@
           <w:numId w:val="3"/>
         </w:numPr>
       </w:pPr>
-      <w:bookmarkStart w:id="12" w:name="_Toc45385959"/>
+      <w:bookmarkStart w:id="12" w:name="_Toc45993218"/>
       <w:r>
         <w:t>CONTROL DE LA SIMULACIÓN</w:t>
       </w:r>
       <w:bookmarkEnd w:id="12"/>
     </w:p>
     <w:p>
-      <w:r>
-        <w:t>CoppeliaSim permite controlar la simulación con distintas técnicas, que pueden utilizarse de simultáneamente y también simbióticamente. Las técnicas de control disponibles son:</w:t>
+      <w:proofErr w:type="spellStart"/>
+      <w:r>
+        <w:t>CoppeliaSim</w:t>
+      </w:r>
+      <w:proofErr w:type="spellEnd"/>
+      <w:r>
+        <w:t xml:space="preserve"> permite controlar la simulación con distintas técnicas, que pueden utilizarse de simultáneamente y también simbióticamente. Las técnicas de control disponibles son:</w:t>
       </w:r>
     </w:p>
     <w:p>
@@ -3615,16 +4248,45 @@
         </w:numPr>
       </w:pPr>
       <w:r>
-        <w:t>Scripts incrustados (embedded scripts): los scripts incrustados son scripts que forman parte de una escena o de un modelo, y que se guardan y se cargan al mismo tiempo de la escena o el modelo</w:t>
-      </w:r>
-      <w:r>
-        <w:t>. El lenguaje de programación es Lua</w:t>
-      </w:r>
-      <w:r>
-        <w:t xml:space="preserve">. En una escena cualquiera, hay un script principal (main script) que se encarga de la funcionalidad general (p. ej. </w:t>
-      </w:r>
-      <w:r>
-        <w:t xml:space="preserve">llamar a las funciones que se encargan de la cinemática o la dinámica). El script principal también se encarga de llamar a los scripts secundarios (child scripts) en forma de cascada con respecto a la jerarquía de la escena. Los scripts secundarios están unidos a objetos de la escena y se encargan de una parte concreta de la simulación. </w:t>
+        <w:t>Scripts incrustados (</w:t>
+      </w:r>
+      <w:proofErr w:type="spellStart"/>
+      <w:r>
+        <w:t>embedded</w:t>
+      </w:r>
+      <w:proofErr w:type="spellEnd"/>
+      <w:r>
+        <w:t xml:space="preserve"> scripts): los scripts incrustados son scripts que forman parte de una escena o de un modelo, y que se guardan y se cargan al mismo tiempo de la escena o el modelo</w:t>
+      </w:r>
+      <w:r>
+        <w:t xml:space="preserve">. El lenguaje de programación es </w:t>
+      </w:r>
+      <w:proofErr w:type="spellStart"/>
+      <w:r>
+        <w:t>Lua</w:t>
+      </w:r>
+      <w:proofErr w:type="spellEnd"/>
+      <w:r>
+        <w:t>. En una escena cualquiera, hay un script principal (</w:t>
+      </w:r>
+      <w:proofErr w:type="spellStart"/>
+      <w:r>
+        <w:t>main</w:t>
+      </w:r>
+      <w:proofErr w:type="spellEnd"/>
+      <w:r>
+        <w:t xml:space="preserve"> script) que se encarga de la funcionalidad general (p. ej. </w:t>
+      </w:r>
+      <w:r>
+        <w:t>llamar a las funciones que se encargan de la cinemática o la dinámica). El script principal también se encarga de llamar a los scripts secundarios (</w:t>
+      </w:r>
+      <w:proofErr w:type="spellStart"/>
+      <w:r>
+        <w:t>child</w:t>
+      </w:r>
+      <w:proofErr w:type="spellEnd"/>
+      <w:r>
+        <w:t xml:space="preserve"> scripts) en forma de cascada con respecto a la jerarquía de la escena. Los scripts secundarios están unidos a objetos de la escena y se encargan de una parte concreta de la simulación. </w:t>
       </w:r>
     </w:p>
     <w:p>
@@ -3635,8 +4297,29 @@
           <w:numId w:val="8"/>
         </w:numPr>
       </w:pPr>
-      <w:r>
-        <w:t>Add-ons: al igual que los scripts incrustados, los add-ons funcionan mediante scripts de Lua. Se pueden usar como funciones independientes</w:t>
+      <w:proofErr w:type="spellStart"/>
+      <w:r>
+        <w:t>Add-ons</w:t>
+      </w:r>
+      <w:proofErr w:type="spellEnd"/>
+      <w:r>
+        <w:t xml:space="preserve">: al igual que los scripts incrustados, los </w:t>
+      </w:r>
+      <w:proofErr w:type="spellStart"/>
+      <w:r>
+        <w:t>add-ons</w:t>
+      </w:r>
+      <w:proofErr w:type="spellEnd"/>
+      <w:r>
+        <w:t xml:space="preserve"> funcionan mediante scripts de </w:t>
+      </w:r>
+      <w:proofErr w:type="spellStart"/>
+      <w:r>
+        <w:t>Lua</w:t>
+      </w:r>
+      <w:proofErr w:type="spellEnd"/>
+      <w:r>
+        <w:t>. Se pueden usar como funciones independientes</w:t>
       </w:r>
       <w:r>
         <w:t xml:space="preserve"> (p. ej. para programar importadores/exportadores) </w:t>
@@ -3663,7 +4346,39 @@
         </w:numPr>
       </w:pPr>
       <w:r>
-        <w:t>Plug-ins: los plug-ins son utilizados como una herramienta de customización. Pueden registrar comandos de Lua personalizados, permitiendo la ejecución de funciones callback desde un script incrustado. También pueden extender la funcionalidad de un modelo u objeto particular.</w:t>
+        <w:t>Plug-</w:t>
+      </w:r>
+      <w:proofErr w:type="spellStart"/>
+      <w:r>
+        <w:t>ins</w:t>
+      </w:r>
+      <w:proofErr w:type="spellEnd"/>
+      <w:r>
+        <w:t xml:space="preserve">: los </w:t>
+      </w:r>
+      <w:proofErr w:type="spellStart"/>
+      <w:r>
+        <w:t>plug-ins</w:t>
+      </w:r>
+      <w:proofErr w:type="spellEnd"/>
+      <w:r>
+        <w:t xml:space="preserve"> son utilizados como una herramienta de customización. Pueden registrar comandos de </w:t>
+      </w:r>
+      <w:proofErr w:type="spellStart"/>
+      <w:r>
+        <w:t>Lua</w:t>
+      </w:r>
+      <w:proofErr w:type="spellEnd"/>
+      <w:r>
+        <w:t xml:space="preserve"> personalizados, permitiendo la ejecución de funciones </w:t>
+      </w:r>
+      <w:proofErr w:type="spellStart"/>
+      <w:r>
+        <w:t>callback</w:t>
+      </w:r>
+      <w:proofErr w:type="spellEnd"/>
+      <w:r>
+        <w:t xml:space="preserve"> desde un script incrustado. También pueden extender la funcionalidad de un modelo u objeto particular.</w:t>
       </w:r>
     </w:p>
     <w:p>
@@ -3687,7 +4402,31 @@
         </w:numPr>
       </w:pPr>
       <w:r>
-        <w:t>Nodos de ROS: CoppeliaSim implementa un nodo de ROS con un plugín que permite a ROS llamar a los comandos de CoppeliaSim desde los servicios ROS, o transmitir datos desde publicadores/suscriptores ROS.</w:t>
+        <w:t xml:space="preserve">Nodos de ROS: </w:t>
+      </w:r>
+      <w:proofErr w:type="spellStart"/>
+      <w:r>
+        <w:t>CoppeliaSim</w:t>
+      </w:r>
+      <w:proofErr w:type="spellEnd"/>
+      <w:r>
+        <w:t xml:space="preserve"> implementa un nodo de ROS con un </w:t>
+      </w:r>
+      <w:proofErr w:type="spellStart"/>
+      <w:r>
+        <w:t>plugín</w:t>
+      </w:r>
+      <w:proofErr w:type="spellEnd"/>
+      <w:r>
+        <w:t xml:space="preserve"> que permite a ROS llamar a los comandos de </w:t>
+      </w:r>
+      <w:proofErr w:type="spellStart"/>
+      <w:r>
+        <w:t>CoppeliaSim</w:t>
+      </w:r>
+      <w:proofErr w:type="spellEnd"/>
+      <w:r>
+        <w:t xml:space="preserve"> desde los servicios ROS, o transmitir datos desde publicadores/suscriptores ROS.</w:t>
       </w:r>
       <w:r>
         <w:t xml:space="preserve"> </w:t>
@@ -3710,9 +4449,11 @@
       <w:r>
         <w:t xml:space="preserve">suscriptores pueden habilitarse con una llamada de servicio y también directamente desde </w:t>
       </w:r>
+      <w:proofErr w:type="spellStart"/>
       <w:r>
         <w:t>CoppeliaSim</w:t>
       </w:r>
+      <w:proofErr w:type="spellEnd"/>
       <w:r>
         <w:t>, a través de un comando de</w:t>
       </w:r>
@@ -3731,7 +4472,7 @@
           <w:numId w:val="3"/>
         </w:numPr>
       </w:pPr>
-      <w:bookmarkStart w:id="13" w:name="_Toc45385960"/>
+      <w:bookmarkStart w:id="13" w:name="_Toc45993219"/>
       <w:r>
         <w:lastRenderedPageBreak/>
         <w:t>PYREP</w:t>
@@ -3746,7 +4487,7 @@
           <w:numId w:val="3"/>
         </w:numPr>
       </w:pPr>
-      <w:bookmarkStart w:id="14" w:name="_Toc45385961"/>
+      <w:bookmarkStart w:id="14" w:name="_Toc45993220"/>
       <w:r>
         <w:t>RLBENCH</w:t>
       </w:r>
@@ -3760,11 +4501,60 @@
           <w:numId w:val="3"/>
         </w:numPr>
       </w:pPr>
-      <w:bookmarkStart w:id="15" w:name="_Toc45385962"/>
+      <w:bookmarkStart w:id="15" w:name="_Toc45993221"/>
       <w:r>
         <w:t>PYTHON Y ANACONDA</w:t>
       </w:r>
       <w:bookmarkEnd w:id="15"/>
+    </w:p>
+    <w:p>
+      <w:r>
+        <w:t>Todo el código del proyecto esta escrito en el lenguaje de programación Python, tanto los programas correspondientes a cada una de las tareas diseñadas como los programas de optimización.</w:t>
+      </w:r>
+    </w:p>
+    <w:p>
+      <w:r>
+        <w:t>Python es un lenguaje interpretado, fuertemente tipado y multiparadigma, ya que permite tanto la programación orientada a objetos como la programación imperativa y la programación funcional.</w:t>
+      </w:r>
+    </w:p>
+    <w:p>
+      <w:r>
+        <w:t>Una de las características más importante de Python es la modularidad. Python permite importar módulos, que son ficheros que contienen definiciones y funciones. Al importar un módulo, sus definiciones y funciones pueden utilizarse en el programa actual.</w:t>
+      </w:r>
+    </w:p>
+    <w:p>
+      <w:r>
+        <w:t>Otra de las características de Python es la utilización de entornos virtuales. Los entornos virtuales son una herramienta que permite instalar una versión de Python y sus dependencias de forma aislada, de forma que para cada proyecto se puede tener un entorno de Python distinto.</w:t>
+      </w:r>
+    </w:p>
+    <w:p>
+      <w:r>
+        <w:t>Para instalar Python utilizaremos Anaconda, un gestor de paquetes</w:t>
+      </w:r>
+      <w:r>
+        <w:t>,</w:t>
+      </w:r>
+      <w:r>
+        <w:t xml:space="preserve"> de entornos y una distribución de Python con un gran número de paquetes. Anaconda viene con </w:t>
+      </w:r>
+      <w:proofErr w:type="spellStart"/>
+      <w:r>
+        <w:t>conda</w:t>
+      </w:r>
+      <w:proofErr w:type="spellEnd"/>
+      <w:r>
+        <w:t xml:space="preserve">, que permite lanzar aplicaciones, gestionar paquetes y entornos mediante instrucciones de consola y con un navegador, que permite hacer lo mismo que </w:t>
+      </w:r>
+      <w:proofErr w:type="spellStart"/>
+      <w:proofErr w:type="gramStart"/>
+      <w:r>
+        <w:t>conda</w:t>
+      </w:r>
+      <w:proofErr w:type="spellEnd"/>
+      <w:proofErr w:type="gramEnd"/>
+      <w:r>
+        <w:t xml:space="preserve"> pero mediante una interfaz gráfica.</w:t>
+      </w:r>
     </w:p>
     <w:p>
       <w:pPr>
@@ -3774,11 +4564,325 @@
           <w:numId w:val="3"/>
         </w:numPr>
       </w:pPr>
-      <w:bookmarkStart w:id="16" w:name="_Toc45385963"/>
+      <w:bookmarkStart w:id="16" w:name="_Toc45993222"/>
       <w:r>
         <w:t>BAYESOPT</w:t>
       </w:r>
       <w:bookmarkEnd w:id="16"/>
+    </w:p>
+    <w:p>
+      <w:proofErr w:type="spellStart"/>
+      <w:r>
+        <w:t>BayesOpt</w:t>
+      </w:r>
+      <w:proofErr w:type="spellEnd"/>
+      <w:r>
+        <w:t xml:space="preserve"> es una librería de optimización bayesiana para resolver problemas de optimización no lineal, diseño experimental y </w:t>
+      </w:r>
+      <w:proofErr w:type="spellStart"/>
+      <w:r>
+        <w:t>bandits</w:t>
+      </w:r>
+      <w:proofErr w:type="spellEnd"/>
+      <w:r>
+        <w:t>. La librería ha sido desarrollada por Rubén Martínez Cantín y es de software libre.</w:t>
+      </w:r>
+    </w:p>
+    <w:p>
+      <w:r>
+        <w:t xml:space="preserve">En el trabajo vamos a utilizar </w:t>
+      </w:r>
+      <w:proofErr w:type="spellStart"/>
+      <w:r>
+        <w:t>BayesOpt</w:t>
+      </w:r>
+      <w:proofErr w:type="spellEnd"/>
+      <w:r>
+        <w:t xml:space="preserve"> para resolver las tareas diseñadas, obteniendo como resultado los parámetros de la política para los que obtenemos la mayor recompensa.</w:t>
+      </w:r>
+    </w:p>
+    <w:p>
+      <w:r>
+        <w:t xml:space="preserve">De los modos de utilización de la librería vamos a utilizar el método </w:t>
+      </w:r>
+      <w:proofErr w:type="spellStart"/>
+      <w:r>
+        <w:t>callback</w:t>
+      </w:r>
+      <w:proofErr w:type="spellEnd"/>
+      <w:r>
+        <w:t xml:space="preserve">. </w:t>
+      </w:r>
+      <w:r>
+        <w:t xml:space="preserve">En este método debemos enviar un puntero o gestor de funciones al optimizador, siguiendo un prototipo. Para Python, la función se debe definir de forma que acepte parámetros en forma de un vector de </w:t>
+      </w:r>
+      <w:proofErr w:type="spellStart"/>
+      <w:r>
+        <w:t>numpy</w:t>
+      </w:r>
+      <w:proofErr w:type="spellEnd"/>
+      <w:r>
+        <w:t xml:space="preserve"> y devuelva un escalar de tipo </w:t>
+      </w:r>
+      <w:proofErr w:type="spellStart"/>
+      <w:r>
+        <w:t>double</w:t>
+      </w:r>
+      <w:proofErr w:type="spellEnd"/>
+      <w:r>
+        <w:t>.</w:t>
+      </w:r>
+    </w:p>
+    <w:p>
+      <w:r>
+        <w:t>Además de la función, también debemos definir una serie de parámetros de optimización. A continuación, se resumen los parámetros más importantes:</w:t>
+      </w:r>
+    </w:p>
+    <w:p>
+      <w:pPr>
+        <w:pStyle w:val="Prrafodelista"/>
+        <w:numPr>
+          <w:ilvl w:val="0"/>
+          <w:numId w:val="8"/>
+        </w:numPr>
+      </w:pPr>
+      <w:proofErr w:type="spellStart"/>
+      <w:r>
+        <w:lastRenderedPageBreak/>
+        <w:t>n_iterations</w:t>
+      </w:r>
+      <w:proofErr w:type="spellEnd"/>
+      <w:r>
+        <w:t xml:space="preserve">: el número de iteraciones de </w:t>
+      </w:r>
+      <w:proofErr w:type="spellStart"/>
+      <w:r>
+        <w:t>BayesOpt</w:t>
+      </w:r>
+      <w:proofErr w:type="spellEnd"/>
+      <w:r>
+        <w:t>. Cada iteración se corresponde con una evaluación de la función objetivo. Actualmente, este es el único criterio de parada. En general, un mayor numero de iteraciones se corresponde a una mayor precisión del resultado.</w:t>
+      </w:r>
+    </w:p>
+    <w:p>
+      <w:pPr>
+        <w:pStyle w:val="Prrafodelista"/>
+        <w:numPr>
+          <w:ilvl w:val="0"/>
+          <w:numId w:val="8"/>
+        </w:numPr>
+      </w:pPr>
+      <w:proofErr w:type="spellStart"/>
+      <w:r>
+        <w:t>n_iter_relearn</w:t>
+      </w:r>
+      <w:proofErr w:type="spellEnd"/>
+      <w:r>
+        <w:t xml:space="preserve">: el número de iteraciones entre </w:t>
+      </w:r>
+      <w:r>
+        <w:t xml:space="preserve">los reaprendizajes de los parámetros del </w:t>
+      </w:r>
+      <w:proofErr w:type="spellStart"/>
+      <w:r>
+        <w:t>kernel</w:t>
+      </w:r>
+      <w:proofErr w:type="spellEnd"/>
+      <w:r>
+        <w:t xml:space="preserve">. Es decir, deben ocurrir </w:t>
+      </w:r>
+      <w:proofErr w:type="spellStart"/>
+      <w:r>
+        <w:t>n_iter_relearn</w:t>
+      </w:r>
+      <w:proofErr w:type="spellEnd"/>
+      <w:r>
+        <w:t xml:space="preserve"> iteraciones hasta que los parámetros del </w:t>
+      </w:r>
+      <w:proofErr w:type="spellStart"/>
+      <w:r>
+        <w:t>kernel</w:t>
+      </w:r>
+      <w:proofErr w:type="spellEnd"/>
+      <w:r>
+        <w:t xml:space="preserve"> se reaprenden. La mejor precisión se obtiene cuando </w:t>
+      </w:r>
+      <w:proofErr w:type="spellStart"/>
+      <w:r>
+        <w:t>n_iter_relearn</w:t>
+      </w:r>
+      <w:proofErr w:type="spellEnd"/>
+      <w:r>
+        <w:t xml:space="preserve"> es 1 (cuando los parámetros del </w:t>
+      </w:r>
+      <w:proofErr w:type="spellStart"/>
+      <w:r>
+        <w:t>kernel</w:t>
+      </w:r>
+      <w:proofErr w:type="spellEnd"/>
+      <w:r>
+        <w:t xml:space="preserve"> se reaprenden en cada iteración), sin embargo, esto repercute en un mayor coste computacional y un mayor coste por iteración. </w:t>
+      </w:r>
+    </w:p>
+    <w:p>
+      <w:pPr>
+        <w:pStyle w:val="Prrafodelista"/>
+        <w:numPr>
+          <w:ilvl w:val="0"/>
+          <w:numId w:val="8"/>
+        </w:numPr>
+      </w:pPr>
+      <w:proofErr w:type="spellStart"/>
+      <w:r>
+        <w:t>n_init_samples</w:t>
+      </w:r>
+      <w:proofErr w:type="spellEnd"/>
+      <w:r>
+        <w:t xml:space="preserve">: este parámetro sirve para aprender un modelo preliminar de la función objetivo. </w:t>
+      </w:r>
+      <w:proofErr w:type="spellStart"/>
+      <w:r>
+        <w:t>n_init_samples</w:t>
+      </w:r>
+      <w:proofErr w:type="spellEnd"/>
+      <w:r>
+        <w:t xml:space="preserve"> es el número de muestras utilizadas para aprender este modelo. Cada muestra necesita una evaluación de la función objetivo.</w:t>
+      </w:r>
+    </w:p>
+    <w:p>
+      <w:pPr>
+        <w:pStyle w:val="Prrafodelista"/>
+        <w:numPr>
+          <w:ilvl w:val="0"/>
+          <w:numId w:val="8"/>
+        </w:numPr>
+      </w:pPr>
+      <w:proofErr w:type="spellStart"/>
+      <w:r>
+        <w:t>epsilon</w:t>
+      </w:r>
+      <w:proofErr w:type="spellEnd"/>
+      <w:r>
+        <w:t>: este parámetro sirve para implementar una estrategia épsilon-</w:t>
+      </w:r>
+      <w:proofErr w:type="spellStart"/>
+      <w:r>
+        <w:t>greedy</w:t>
+      </w:r>
+      <w:proofErr w:type="spellEnd"/>
+      <w:r>
+        <w:t xml:space="preserve">. El valor de este parámetro épsilon es la probabilidad de hacer una evaluación </w:t>
+      </w:r>
+      <w:proofErr w:type="spellStart"/>
+      <w:r>
+        <w:t>aletoria</w:t>
+      </w:r>
+      <w:proofErr w:type="spellEnd"/>
+      <w:r>
+        <w:t xml:space="preserve"> de la función objetivo. Un valor alto implica una exploración forzada mientras que valor bajos implican una mayor dependencia de la política de exploración/explotación del criterio.</w:t>
+      </w:r>
+    </w:p>
+    <w:p>
+      <w:pPr>
+        <w:pStyle w:val="Prrafodelista"/>
+        <w:numPr>
+          <w:ilvl w:val="0"/>
+          <w:numId w:val="8"/>
+        </w:numPr>
+      </w:pPr>
+      <w:proofErr w:type="spellStart"/>
+      <w:r>
+        <w:t>force-jump</w:t>
+      </w:r>
+      <w:proofErr w:type="spellEnd"/>
+      <w:r>
+        <w:t>: en ocasiones puede ocurrir que el modelo aprendido sea malo y la optimización se bloquee, sobre todo en casos en los que</w:t>
+      </w:r>
+      <w:r>
+        <w:t xml:space="preserve"> el número de</w:t>
+      </w:r>
+      <w:r>
+        <w:t xml:space="preserve"> </w:t>
+      </w:r>
+      <w:r>
+        <w:t>muestras iniciales es pequeño. Los saltos forzados miden el número de iteraciones en las que la diferencia entre evaluaciones consecutivas es menor que el ruido esperado. Entonces, se asume que cualquier ganancia es puto ruido y que se podría obtener más información en otro punto. Este parámetro establece el numero de iteraciones sin ganancia antes de saltar a un punto aleatorio.</w:t>
+      </w:r>
+    </w:p>
+    <w:p>
+      <w:pPr>
+        <w:pStyle w:val="Prrafodelista"/>
+        <w:numPr>
+          <w:ilvl w:val="0"/>
+          <w:numId w:val="8"/>
+        </w:numPr>
+      </w:pPr>
+      <w:proofErr w:type="spellStart"/>
+      <w:r>
+        <w:t>l_type</w:t>
+      </w:r>
+      <w:proofErr w:type="spellEnd"/>
+      <w:r>
+        <w:t xml:space="preserve">: </w:t>
+      </w:r>
+      <w:proofErr w:type="spellStart"/>
+      <w:r>
+        <w:t>BayesOpt</w:t>
+      </w:r>
+      <w:proofErr w:type="spellEnd"/>
+      <w:r>
+        <w:t xml:space="preserve"> intenta aprender un modelo Bayesiano totalmente analítico para la función sustituta, pero los </w:t>
+      </w:r>
+      <w:proofErr w:type="spellStart"/>
+      <w:r>
+        <w:t>hiperparametros</w:t>
+      </w:r>
+      <w:proofErr w:type="spellEnd"/>
+      <w:r>
+        <w:t xml:space="preserve"> del </w:t>
+      </w:r>
+      <w:proofErr w:type="spellStart"/>
+      <w:r>
+        <w:t>kernel</w:t>
+      </w:r>
+      <w:proofErr w:type="spellEnd"/>
+      <w:r>
+        <w:t xml:space="preserve"> no pueden aprenderse de forma cerrada. </w:t>
+      </w:r>
+      <w:proofErr w:type="spellStart"/>
+      <w:r>
+        <w:t>l_type</w:t>
+      </w:r>
+      <w:proofErr w:type="spellEnd"/>
+      <w:r>
+        <w:t xml:space="preserve"> indica el método de aprendizaje para los parámetros del </w:t>
+      </w:r>
+      <w:proofErr w:type="spellStart"/>
+      <w:r>
+        <w:t>kernel</w:t>
+      </w:r>
+      <w:proofErr w:type="spellEnd"/>
+      <w:r>
+        <w:t>. Están implementado los métodos L_FIXED, L_EMPIRICAL y L_MCMC.</w:t>
+      </w:r>
+    </w:p>
+    <w:p>
+      <w:r>
+        <w:t xml:space="preserve">En Python los parámetros </w:t>
+      </w:r>
+      <w:r>
+        <w:t xml:space="preserve">de </w:t>
+      </w:r>
+      <w:proofErr w:type="spellStart"/>
+      <w:r>
+        <w:t>BayesOpt</w:t>
+      </w:r>
+      <w:proofErr w:type="spellEnd"/>
+      <w:r>
+        <w:t xml:space="preserve"> </w:t>
+      </w:r>
+      <w:r>
+        <w:t>se deben definir como un diccionario.</w:t>
+      </w:r>
     </w:p>
     <w:p>
       <w:pPr>
@@ -3788,9 +4892,11 @@
           <w:numId w:val="3"/>
         </w:numPr>
       </w:pPr>
+      <w:bookmarkStart w:id="17" w:name="_Toc45993223"/>
       <w:r>
         <w:t>GIT Y GITHUB</w:t>
       </w:r>
+      <w:bookmarkEnd w:id="17"/>
     </w:p>
     <w:p>
       <w:pPr>
@@ -3800,11 +4906,11 @@
           <w:numId w:val="3"/>
         </w:numPr>
       </w:pPr>
-      <w:bookmarkStart w:id="17" w:name="_Toc45385964"/>
+      <w:bookmarkStart w:id="18" w:name="_Toc45993224"/>
       <w:r>
         <w:t>DEFINICIÓN DEL PROBLEMA</w:t>
       </w:r>
-      <w:bookmarkEnd w:id="17"/>
+      <w:bookmarkEnd w:id="18"/>
     </w:p>
     <w:p>
       <w:pPr>
@@ -3814,7 +4920,7 @@
           <w:numId w:val="3"/>
         </w:numPr>
       </w:pPr>
-      <w:bookmarkStart w:id="18" w:name="_Toc45385965"/>
+      <w:bookmarkStart w:id="19" w:name="_Toc45993225"/>
       <w:r>
         <w:t>ENTORNO</w:t>
       </w:r>
@@ -3830,7 +4936,7 @@
       <w:r>
         <w:t>O</w:t>
       </w:r>
-      <w:bookmarkEnd w:id="18"/>
+      <w:bookmarkEnd w:id="19"/>
     </w:p>
     <w:p>
       <w:r>
@@ -3845,11 +4951,12 @@
           <w:numId w:val="3"/>
         </w:numPr>
       </w:pPr>
-      <w:bookmarkStart w:id="19" w:name="_Toc45385966"/>
-      <w:r>
+      <w:bookmarkStart w:id="20" w:name="_Toc45993226"/>
+      <w:r>
+        <w:lastRenderedPageBreak/>
         <w:t>TAREAS</w:t>
       </w:r>
-      <w:bookmarkEnd w:id="19"/>
+      <w:bookmarkEnd w:id="20"/>
     </w:p>
     <w:p>
       <w:r>
@@ -3864,11 +4971,11 @@
           <w:numId w:val="3"/>
         </w:numPr>
       </w:pPr>
-      <w:bookmarkStart w:id="20" w:name="_Toc45385967"/>
+      <w:bookmarkStart w:id="21" w:name="_Toc45993227"/>
       <w:r>
         <w:t>SOLUCIÓN ADOPTADA</w:t>
       </w:r>
-      <w:bookmarkEnd w:id="20"/>
+      <w:bookmarkEnd w:id="21"/>
     </w:p>
     <w:p>
       <w:pPr>
@@ -3878,11 +4985,11 @@
           <w:numId w:val="3"/>
         </w:numPr>
       </w:pPr>
-      <w:bookmarkStart w:id="21" w:name="_Toc45385968"/>
+      <w:bookmarkStart w:id="22" w:name="_Toc45993228"/>
       <w:r>
         <w:t>DEFINICIÓN DE LAS TAREAS</w:t>
       </w:r>
-      <w:bookmarkEnd w:id="21"/>
+      <w:bookmarkEnd w:id="22"/>
     </w:p>
     <w:p>
       <w:r>
@@ -3897,14 +5004,14 @@
           <w:numId w:val="3"/>
         </w:numPr>
       </w:pPr>
-      <w:bookmarkStart w:id="22" w:name="_Toc45385969"/>
+      <w:bookmarkStart w:id="23" w:name="_Toc45993229"/>
       <w:r>
         <w:t>SIMULACIÓN</w:t>
       </w:r>
       <w:r>
         <w:t xml:space="preserve"> Y RESULTADOS</w:t>
       </w:r>
-      <w:bookmarkEnd w:id="22"/>
+      <w:bookmarkEnd w:id="23"/>
     </w:p>
     <w:p>
       <w:pPr>
@@ -3914,11 +5021,11 @@
           <w:numId w:val="3"/>
         </w:numPr>
       </w:pPr>
-      <w:bookmarkStart w:id="23" w:name="_Toc45385970"/>
+      <w:bookmarkStart w:id="24" w:name="_Toc45993230"/>
       <w:r>
         <w:t>CONCLUSIONES</w:t>
       </w:r>
-      <w:bookmarkEnd w:id="23"/>
+      <w:bookmarkEnd w:id="24"/>
     </w:p>
     <w:sectPr>
       <w:pgSz w:w="11900" w:h="16840"/>
@@ -5716,6 +6823,16 @@
       <w:lang w:eastAsia="es-ES_tradnl"/>
     </w:rPr>
   </w:style>
+  <w:style w:type="character" w:styleId="Textodelmarcadordeposicin">
+    <w:name w:val="Placeholder Text"/>
+    <w:basedOn w:val="Fuentedeprrafopredeter"/>
+    <w:uiPriority w:val="99"/>
+    <w:semiHidden/>
+    <w:rsid w:val="006A0A78"/>
+    <w:rPr>
+      <w:color w:val="808080"/>
+    </w:rPr>
+  </w:style>
 </w:styles>
 </file>
 

</xml_diff>